<commit_message>
redefine Parser of xml, also see v2.docx
</commit_message>
<xml_diff>
--- a/内生安全构造技术原型系统设计方案-初版v2.docx
+++ b/内生安全构造技术原型系统设计方案-初版v2.docx
@@ -6,6 +6,9 @@
       <w:pPr>
         <w:pStyle w:val="1"/>
         <w:jc w:val="center"/>
+        <w:rPr>
+          <w:lang w:eastAsia="zh-CN"/>
+        </w:rPr>
       </w:pPr>
       <w:r>
         <w:rPr>
@@ -159,7 +162,7 @@
     <w:p>
       <w:pPr>
         <w:rPr>
-          <w:rFonts w:eastAsia="PMingLiU" w:hint="eastAsia"/>
+          <w:rFonts w:eastAsia="PMingLiU"/>
           <w:lang w:eastAsia="zh-CN"/>
         </w:rPr>
       </w:pPr>
@@ -288,7 +291,35 @@
         <w:rPr>
           <w:rFonts w:ascii="Helvetica Neue" w:hAnsi="Helvetica Neue"/>
         </w:rPr>
-        <w:t>list&lt;InitialKnowledge*&gt; initialKnowledges;</w:t>
+        <w:t>list&lt;</w:t>
+      </w:r>
+      <w:proofErr w:type="spellStart"/>
+      <w:r>
+        <w:rPr>
+          <w:rFonts w:ascii="Helvetica Neue" w:hAnsi="Helvetica Neue"/>
+        </w:rPr>
+        <w:t>InitialKnowledge</w:t>
+      </w:r>
+      <w:proofErr w:type="spellEnd"/>
+      <w:r>
+        <w:rPr>
+          <w:rFonts w:ascii="Helvetica Neue" w:hAnsi="Helvetica Neue"/>
+        </w:rPr>
+        <w:t xml:space="preserve">*&gt; </w:t>
+      </w:r>
+      <w:proofErr w:type="spellStart"/>
+      <w:r>
+        <w:rPr>
+          <w:rFonts w:ascii="Helvetica Neue" w:hAnsi="Helvetica Neue"/>
+        </w:rPr>
+        <w:t>initialKnowledges</w:t>
+      </w:r>
+      <w:proofErr w:type="spellEnd"/>
+      <w:r>
+        <w:rPr>
+          <w:rFonts w:ascii="Helvetica Neue" w:hAnsi="Helvetica Neue"/>
+        </w:rPr>
+        <w:t>;</w:t>
       </w:r>
     </w:p>
     <w:p>
@@ -324,12 +355,14 @@
         </w:rPr>
         <w:t xml:space="preserve"> </w:t>
       </w:r>
+      <w:proofErr w:type="spellStart"/>
       <w:r>
         <w:rPr>
           <w:rFonts w:ascii="Helvetica Neue" w:hAnsi="Helvetica Neue"/>
         </w:rPr>
         <w:t>sequenceDiagrams</w:t>
       </w:r>
+      <w:proofErr w:type="spellEnd"/>
       <w:r>
         <w:rPr>
           <w:rFonts w:ascii="Helvetica Neue" w:hAnsi="Helvetica Neue"/>
@@ -342,16 +375,48 @@
       <w:pPr>
         <w:ind w:firstLine="480"/>
         <w:rPr>
-          <w:rFonts w:ascii="Helvetica Neue" w:hAnsi="Helvetica Neue"/>
-          <w:lang w:eastAsia="zh-TW"/>
-        </w:rPr>
-      </w:pPr>
-      <w:r>
-        <w:rPr>
-          <w:rFonts w:ascii="Helvetica Neue" w:hAnsi="Helvetica Neue"/>
-          <w:lang w:eastAsia="zh-TW"/>
-        </w:rPr>
-        <w:t>list&lt;AttackTree*&gt; attackTrees;</w:t>
+          <w:rFonts w:ascii="Helvetica Neue" w:hAnsi="Helvetica Neue" w:hint="eastAsia"/>
+          <w:lang w:eastAsia="zh-TW"/>
+        </w:rPr>
+      </w:pPr>
+      <w:r>
+        <w:rPr>
+          <w:rFonts w:ascii="Helvetica Neue" w:hAnsi="Helvetica Neue"/>
+          <w:lang w:eastAsia="zh-TW"/>
+        </w:rPr>
+        <w:t>list&lt;</w:t>
+      </w:r>
+      <w:proofErr w:type="spellStart"/>
+      <w:r>
+        <w:rPr>
+          <w:rFonts w:ascii="Helvetica Neue" w:hAnsi="Helvetica Neue"/>
+          <w:lang w:eastAsia="zh-TW"/>
+        </w:rPr>
+        <w:t>AttackTree</w:t>
+      </w:r>
+      <w:proofErr w:type="spellEnd"/>
+      <w:r>
+        <w:rPr>
+          <w:rFonts w:ascii="Helvetica Neue" w:hAnsi="Helvetica Neue"/>
+          <w:lang w:eastAsia="zh-TW"/>
+        </w:rPr>
+        <w:t xml:space="preserve">*&gt; </w:t>
+      </w:r>
+      <w:proofErr w:type="spellStart"/>
+      <w:r>
+        <w:rPr>
+          <w:rFonts w:ascii="Helvetica Neue" w:hAnsi="Helvetica Neue"/>
+          <w:lang w:eastAsia="zh-TW"/>
+        </w:rPr>
+        <w:t>attackTrees</w:t>
+      </w:r>
+      <w:proofErr w:type="spellEnd"/>
+      <w:r>
+        <w:rPr>
+          <w:rFonts w:ascii="Helvetica Neue" w:hAnsi="Helvetica Neue"/>
+          <w:lang w:eastAsia="zh-TW"/>
+        </w:rPr>
+        <w:t>;</w:t>
       </w:r>
     </w:p>
     <w:p>
@@ -433,7 +498,7 @@
       </w:r>
       <w:r>
         <w:rPr>
-          <w:lang w:val="zh-CN" w:eastAsia="zh-CN"/>
+          <w:lang w:eastAsia="zh-CN"/>
         </w:rPr>
         <w:t>；</w:t>
       </w:r>
@@ -554,10 +619,14 @@
     <w:p>
       <w:pPr>
         <w:ind w:firstLine="480"/>
-      </w:pPr>
-      <w:r>
-        <w:rPr>
-          <w:rFonts w:ascii="Helvetica Neue" w:hAnsi="Helvetica Neue"/>
+        <w:rPr>
+          <w:lang w:eastAsia="zh-TW"/>
+        </w:rPr>
+      </w:pPr>
+      <w:r>
+        <w:rPr>
+          <w:rFonts w:ascii="Helvetica Neue" w:hAnsi="Helvetica Neue"/>
+          <w:lang w:eastAsia="zh-TW"/>
         </w:rPr>
         <w:t xml:space="preserve">list&lt;Attribute*&gt; attributes; </w:t>
       </w:r>
@@ -565,10 +634,14 @@
     <w:p>
       <w:pPr>
         <w:ind w:firstLine="480"/>
-      </w:pPr>
-      <w:r>
-        <w:rPr>
-          <w:rFonts w:ascii="Helvetica Neue" w:hAnsi="Helvetica Neue"/>
+        <w:rPr>
+          <w:lang w:eastAsia="zh-TW"/>
+        </w:rPr>
+      </w:pPr>
+      <w:r>
+        <w:rPr>
+          <w:rFonts w:ascii="Helvetica Neue" w:hAnsi="Helvetica Neue"/>
+          <w:lang w:eastAsia="zh-TW"/>
         </w:rPr>
         <w:t xml:space="preserve">list&lt;Method*&gt; methods;    </w:t>
       </w:r>
@@ -576,10 +649,14 @@
     <w:p>
       <w:pPr>
         <w:ind w:firstLine="480"/>
-      </w:pPr>
-      <w:r>
-        <w:rPr>
-          <w:rFonts w:ascii="Helvetica Neue" w:hAnsi="Helvetica Neue"/>
+        <w:rPr>
+          <w:lang w:eastAsia="zh-TW"/>
+        </w:rPr>
+      </w:pPr>
+      <w:r>
+        <w:rPr>
+          <w:rFonts w:ascii="Helvetica Neue" w:hAnsi="Helvetica Neue"/>
+          <w:lang w:eastAsia="zh-TW"/>
         </w:rPr>
         <w:t>list&lt;</w:t>
       </w:r>
@@ -593,6 +670,7 @@
       <w:r>
         <w:rPr>
           <w:rFonts w:ascii="Helvetica Neue" w:hAnsi="Helvetica Neue"/>
+          <w:lang w:eastAsia="zh-TW"/>
         </w:rPr>
         <w:t xml:space="preserve">*&gt; </w:t>
       </w:r>
@@ -606,6 +684,7 @@
       <w:r>
         <w:rPr>
           <w:rFonts w:ascii="Helvetica Neue" w:hAnsi="Helvetica Neue"/>
+          <w:lang w:eastAsia="zh-TW"/>
         </w:rPr>
         <w:t xml:space="preserve">;  </w:t>
       </w:r>
@@ -615,6 +694,7 @@
         <w:ind w:firstLine="480"/>
         <w:rPr>
           <w:rFonts w:ascii="Helvetica Neue" w:eastAsia="Helvetica Neue" w:hAnsi="Helvetica Neue" w:cs="Helvetica Neue"/>
+          <w:lang w:eastAsia="zh-TW"/>
         </w:rPr>
       </w:pPr>
       <w:r>
@@ -623,12 +703,31 @@
         </w:rPr>
         <w:t>list&lt;</w:t>
       </w:r>
-      <w:r>
-        <w:rPr>
-          <w:rFonts w:ascii="Helvetica Neue" w:hAnsi="Helvetica Neue"/>
-        </w:rPr>
-        <w:t>StateMachine*&gt; stateMachines</w:t>
-      </w:r>
+      <w:proofErr w:type="spellStart"/>
+      <w:r>
+        <w:rPr>
+          <w:rFonts w:ascii="Helvetica Neue" w:hAnsi="Helvetica Neue"/>
+          <w:lang w:eastAsia="zh-TW"/>
+        </w:rPr>
+        <w:t>StateMachine</w:t>
+      </w:r>
+      <w:proofErr w:type="spellEnd"/>
+      <w:r>
+        <w:rPr>
+          <w:rFonts w:ascii="Helvetica Neue" w:hAnsi="Helvetica Neue"/>
+          <w:lang w:eastAsia="zh-TW"/>
+        </w:rPr>
+        <w:t xml:space="preserve">*&gt; </w:t>
+      </w:r>
+      <w:proofErr w:type="spellStart"/>
+      <w:r>
+        <w:rPr>
+          <w:rFonts w:ascii="Helvetica Neue" w:hAnsi="Helvetica Neue"/>
+          <w:lang w:eastAsia="zh-TW"/>
+        </w:rPr>
+        <w:t>stateMachines</w:t>
+      </w:r>
+      <w:proofErr w:type="spellEnd"/>
       <w:r>
         <w:rPr>
           <w:rFonts w:ascii="Helvetica Neue" w:hAnsi="Helvetica Neue"/>
@@ -637,8 +736,19 @@
         <w:t>;</w:t>
       </w:r>
     </w:p>
-    <w:p/>
-    <w:p>
+    <w:p>
+      <w:pPr>
+        <w:rPr>
+          <w:lang w:eastAsia="zh-TW"/>
+        </w:rPr>
+      </w:pPr>
+    </w:p>
+    <w:p>
+      <w:pPr>
+        <w:rPr>
+          <w:lang w:eastAsia="zh-TW"/>
+        </w:rPr>
+      </w:pPr>
       <w:r>
         <w:rPr>
           <w:rFonts w:ascii="Helvetica Neue" w:hAnsi="Helvetica Neue"/>
@@ -681,6 +791,7 @@
       <w:r>
         <w:rPr>
           <w:rFonts w:ascii="Helvetica Neue" w:hAnsi="Helvetica Neue"/>
+          <w:lang w:eastAsia="zh-TW"/>
         </w:rPr>
         <w:t>bool</w:t>
       </w:r>
@@ -748,6 +859,7 @@
       </w:r>
     </w:p>
     <w:p>
+      <w:proofErr w:type="spellStart"/>
       <w:r>
         <w:rPr>
           <w:rFonts w:ascii="Helvetica Neue" w:hAnsi="Helvetica Neue"/>
@@ -755,6 +867,7 @@
         </w:rPr>
         <w:t>stateMachines</w:t>
       </w:r>
+      <w:proofErr w:type="spellEnd"/>
       <w:r>
         <w:rPr>
           <w:lang w:val="zh-TW" w:eastAsia="zh-TW"/>
@@ -820,6 +933,7 @@
         </w:rPr>
         <w:t>．</w:t>
       </w:r>
+      <w:proofErr w:type="spellStart"/>
       <w:r>
         <w:rPr>
           <w:rFonts w:ascii="Helvetica Neue" w:hAnsi="Helvetica Neue"/>
@@ -829,6 +943,7 @@
         </w:rPr>
         <w:t>StateMachine</w:t>
       </w:r>
+      <w:proofErr w:type="spellEnd"/>
       <w:r>
         <w:rPr>
           <w:lang w:val="zh-TW" w:eastAsia="zh-TW"/>
@@ -849,13 +964,7 @@
           <w:lang w:val="zh-TW" w:eastAsia="zh-TW"/>
         </w:rPr>
         <w:lastRenderedPageBreak/>
-        <w:t>该数据结构用于存储进程行为的</w:t>
-      </w:r>
-      <w:r>
-        <w:rPr>
-          <w:lang w:val="zh-TW" w:eastAsia="zh-TW"/>
-        </w:rPr>
-        <w:t>状态机，状态机中的每条转移表示从其源状态到目标状态所要进行的条件判断以及行为操作。</w:t>
+        <w:t>该数据结构用于存储进程行为的状态机，状态机中的每条转移表示从其源状态到目标状态所要进行的条件判断以及行为操作。</w:t>
       </w:r>
     </w:p>
     <w:p>
@@ -876,25 +985,23 @@
     <w:p>
       <w:pPr>
         <w:ind w:firstLine="480"/>
-      </w:pPr>
-      <w:r>
-        <w:rPr>
-          <w:rFonts w:ascii="Helvetica Neue" w:hAnsi="Helvetica Neue"/>
-          <w:lang w:val="fr-FR"/>
+        <w:rPr>
+          <w:lang w:eastAsia="zh-TW"/>
+        </w:rPr>
+      </w:pPr>
+      <w:r>
+        <w:rPr>
+          <w:rFonts w:ascii="Helvetica Neue" w:hAnsi="Helvetica Neue"/>
+          <w:lang w:val="fr-FR" w:eastAsia="zh-TW"/>
         </w:rPr>
         <w:t xml:space="preserve">list&lt;Vertex*&gt; </w:t>
       </w:r>
       <w:r>
         <w:rPr>
           <w:rFonts w:ascii="Helvetica Neue" w:hAnsi="Helvetica Neue"/>
-        </w:rPr>
-        <w:t>vertice</w:t>
-      </w:r>
-      <w:r>
-        <w:rPr>
-          <w:rFonts w:ascii="Helvetica Neue" w:hAnsi="Helvetica Neue"/>
-        </w:rPr>
-        <w:t>s</w:t>
+          <w:lang w:eastAsia="zh-TW"/>
+        </w:rPr>
+        <w:t>vertices</w:t>
       </w:r>
       <w:r>
         <w:rPr>
@@ -907,10 +1014,14 @@
     <w:p>
       <w:pPr>
         <w:ind w:firstLine="480"/>
-      </w:pPr>
-      <w:r>
-        <w:rPr>
-          <w:rFonts w:ascii="Helvetica Neue" w:hAnsi="Helvetica Neue"/>
+        <w:rPr>
+          <w:lang w:eastAsia="zh-TW"/>
+        </w:rPr>
+      </w:pPr>
+      <w:r>
+        <w:rPr>
+          <w:rFonts w:ascii="Helvetica Neue" w:hAnsi="Helvetica Neue"/>
+          <w:lang w:eastAsia="zh-TW"/>
         </w:rPr>
         <w:t>list&lt;Edge*&gt; edges;</w:t>
       </w:r>
@@ -918,16 +1029,25 @@
     <w:p>
       <w:pPr>
         <w:ind w:firstLine="480"/>
-      </w:pPr>
-      <w:r>
-        <w:rPr>
-          <w:rFonts w:ascii="Helvetica Neue" w:hAnsi="Helvetica Neue"/>
-          <w:lang w:val="fr-FR"/>
+        <w:rPr>
+          <w:lang w:eastAsia="zh-TW"/>
+        </w:rPr>
+      </w:pPr>
+      <w:r>
+        <w:rPr>
+          <w:rFonts w:ascii="Helvetica Neue" w:hAnsi="Helvetica Neue"/>
+          <w:lang w:val="fr-FR" w:eastAsia="zh-TW"/>
         </w:rPr>
         <w:t>Vertex* startVertex;</w:t>
       </w:r>
     </w:p>
-    <w:p/>
+    <w:p>
+      <w:pPr>
+        <w:rPr>
+          <w:lang w:eastAsia="zh-TW"/>
+        </w:rPr>
+      </w:pPr>
+    </w:p>
     <w:p>
       <w:pPr>
         <w:rPr>
@@ -945,6 +1065,7 @@
       <w:r>
         <w:rPr>
           <w:rFonts w:ascii="Helvetica Neue" w:hAnsi="Helvetica Neue"/>
+          <w:lang w:eastAsia="zh-TW"/>
         </w:rPr>
         <w:t>ices</w:t>
       </w:r>
@@ -1111,7 +1232,7 @@
     <w:p>
       <w:pPr>
         <w:rPr>
-          <w:rFonts w:eastAsia="PMingLiU" w:hint="eastAsia"/>
+          <w:rFonts w:eastAsia="PMingLiU"/>
           <w:lang w:eastAsia="zh-TW"/>
         </w:rPr>
       </w:pPr>
@@ -1141,6 +1262,7 @@
         </w:rPr>
         <w:t>．</w:t>
       </w:r>
+      <w:proofErr w:type="spellStart"/>
       <w:r>
         <w:rPr>
           <w:rFonts w:ascii="Helvetica Neue" w:hAnsi="Helvetica Neue" w:hint="eastAsia"/>
@@ -1150,6 +1272,7 @@
         </w:rPr>
         <w:t>SequenceDIagram</w:t>
       </w:r>
+      <w:proofErr w:type="spellEnd"/>
       <w:r>
         <w:rPr>
           <w:lang w:val="zh-TW" w:eastAsia="zh-TW"/>
@@ -1275,7 +1398,7 @@
     <w:p>
       <w:pPr>
         <w:rPr>
-          <w:rFonts w:ascii="Helvetica Neue" w:hAnsi="Helvetica Neue"/>
+          <w:rFonts w:ascii="Helvetica Neue" w:hAnsi="Helvetica Neue" w:hint="eastAsia"/>
           <w:lang w:val="zh-TW" w:eastAsia="zh-TW"/>
         </w:rPr>
       </w:pPr>
@@ -1584,8 +1707,8 @@
     <w:p>
       <w:pPr>
         <w:rPr>
-          <w:rFonts w:ascii="Helvetica Neue" w:hAnsi="Helvetica Neue"/>
-          <w:lang w:val="fr-FR" w:eastAsia="zh-CN"/>
+          <w:rFonts w:ascii="Helvetica Neue" w:hAnsi="Helvetica Neue" w:hint="eastAsia"/>
+          <w:lang w:val="fr-FR" w:eastAsia="zh-TW"/>
         </w:rPr>
       </w:pPr>
       <w:r>
@@ -1597,7 +1720,7 @@
       <w:r>
         <w:rPr>
           <w:rFonts w:ascii="Helvetica Neue" w:hAnsi="Helvetica Neue" w:hint="eastAsia"/>
-          <w:lang w:val="fr-FR" w:eastAsia="zh-CN"/>
+          <w:lang w:val="fr-FR" w:eastAsia="zh-TW"/>
         </w:rPr>
         <w:t>LTLFomular*</w:t>
       </w:r>
@@ -1611,21 +1734,21 @@
       <w:r>
         <w:rPr>
           <w:rFonts w:ascii="Helvetica Neue" w:hAnsi="Helvetica Neue" w:hint="eastAsia"/>
-          <w:lang w:val="fr-FR" w:eastAsia="zh-CN"/>
+          <w:lang w:val="fr-FR" w:eastAsia="zh-TW"/>
         </w:rPr>
         <w:t>fomular</w:t>
       </w:r>
       <w:r>
         <w:rPr>
           <w:rFonts w:ascii="Helvetica Neue" w:hAnsi="Helvetica Neue"/>
-          <w:lang w:val="fr-FR" w:eastAsia="zh-CN"/>
+          <w:lang w:val="fr-FR" w:eastAsia="zh-TW"/>
         </w:rPr>
         <w:t> </w:t>
       </w:r>
       <w:r>
         <w:rPr>
           <w:rFonts w:ascii="Helvetica Neue" w:hAnsi="Helvetica Neue" w:hint="eastAsia"/>
-          <w:lang w:val="fr-FR" w:eastAsia="zh-CN"/>
+          <w:lang w:val="fr-FR" w:eastAsia="zh-TW"/>
         </w:rPr>
         <w:t>;</w:t>
       </w:r>
@@ -1643,110 +1766,81 @@
           <w:rFonts w:asciiTheme="minorEastAsia" w:hAnsiTheme="minorEastAsia" w:hint="eastAsia"/>
           <w:lang w:val="zh-TW" w:eastAsia="zh-TW"/>
         </w:rPr>
-        <w:t>5.</w:t>
+        <w:t>5.2</w:t>
+      </w:r>
+      <w:r>
+        <w:rPr>
+          <w:rFonts w:asciiTheme="minorEastAsia" w:eastAsia="PMingLiU" w:hAnsiTheme="minorEastAsia"/>
+          <w:lang w:val="zh-TW" w:eastAsia="zh-TW"/>
+        </w:rPr>
+        <w:t xml:space="preserve"> Confidential</w:t>
       </w:r>
       <w:r>
         <w:rPr>
           <w:rFonts w:asciiTheme="minorEastAsia" w:hAnsiTheme="minorEastAsia" w:hint="eastAsia"/>
           <w:lang w:val="zh-TW" w:eastAsia="zh-TW"/>
         </w:rPr>
-        <w:t>2</w:t>
+        <w:t>Property类</w:t>
+      </w:r>
+    </w:p>
+    <w:p>
+      <w:pPr>
+        <w:ind w:firstLine="720"/>
+        <w:rPr>
+          <w:rFonts w:ascii="Helvetica Neue" w:hAnsi="Helvetica Neue" w:hint="eastAsia"/>
+          <w:lang w:val="fr-FR" w:eastAsia="zh-TW"/>
+        </w:rPr>
+      </w:pPr>
+      <w:r>
+        <w:rPr>
+          <w:rFonts w:asciiTheme="minorEastAsia" w:hAnsiTheme="minorEastAsia" w:hint="eastAsia"/>
+          <w:lang w:val="zh-TW" w:eastAsia="zh-TW"/>
+        </w:rPr>
+        <w:t>5.3</w:t>
       </w:r>
       <w:r>
         <w:rPr>
           <w:rFonts w:asciiTheme="minorEastAsia" w:eastAsia="PMingLiU" w:hAnsiTheme="minorEastAsia"/>
           <w:lang w:val="zh-TW" w:eastAsia="zh-TW"/>
         </w:rPr>
-        <w:t xml:space="preserve"> </w:t>
-      </w:r>
+        <w:t xml:space="preserve"> Authenticity</w:t>
+      </w:r>
+      <w:r>
+        <w:rPr>
+          <w:rFonts w:asciiTheme="minorEastAsia" w:hAnsiTheme="minorEastAsia" w:hint="eastAsia"/>
+          <w:lang w:val="zh-TW" w:eastAsia="zh-TW"/>
+        </w:rPr>
+        <w:t>Property类</w:t>
+      </w:r>
+    </w:p>
+    <w:p>
+      <w:pPr>
+        <w:ind w:firstLine="480"/>
+        <w:rPr>
+          <w:rFonts w:eastAsia="PMingLiU"/>
+          <w:lang w:eastAsia="zh-TW"/>
+        </w:rPr>
+      </w:pPr>
       <w:r>
         <w:rPr>
           <w:rFonts w:asciiTheme="minorEastAsia" w:eastAsia="PMingLiU" w:hAnsiTheme="minorEastAsia"/>
           <w:lang w:val="zh-TW" w:eastAsia="zh-TW"/>
         </w:rPr>
-        <w:t>Confidential</w:t>
-      </w:r>
-      <w:r>
-        <w:rPr>
-          <w:rFonts w:asciiTheme="minorEastAsia" w:hAnsiTheme="minorEastAsia" w:hint="eastAsia"/>
-          <w:lang w:val="zh-TW" w:eastAsia="zh-TW"/>
-        </w:rPr>
-        <w:t>Property类</w:t>
-      </w:r>
-    </w:p>
-    <w:p>
-      <w:pPr>
-        <w:ind w:firstLine="720"/>
-        <w:rPr>
-          <w:rFonts w:ascii="Helvetica Neue" w:hAnsi="Helvetica Neue" w:hint="eastAsia"/>
-          <w:lang w:val="fr-FR" w:eastAsia="zh-CN"/>
-        </w:rPr>
-      </w:pPr>
-      <w:r>
-        <w:rPr>
-          <w:rFonts w:asciiTheme="minorEastAsia" w:hAnsiTheme="minorEastAsia" w:hint="eastAsia"/>
-          <w:lang w:val="zh-TW" w:eastAsia="zh-TW"/>
-        </w:rPr>
-        <w:t>5.</w:t>
-      </w:r>
-      <w:r>
-        <w:rPr>
-          <w:rFonts w:asciiTheme="minorEastAsia" w:hAnsiTheme="minorEastAsia" w:hint="eastAsia"/>
-          <w:lang w:val="zh-TW" w:eastAsia="zh-TW"/>
-        </w:rPr>
-        <w:t>3</w:t>
+        <w:tab/>
       </w:r>
       <w:r>
         <w:rPr>
           <w:rFonts w:asciiTheme="minorEastAsia" w:eastAsia="PMingLiU" w:hAnsiTheme="minorEastAsia"/>
           <w:lang w:val="zh-TW" w:eastAsia="zh-TW"/>
         </w:rPr>
-        <w:t xml:space="preserve"> </w:t>
-      </w:r>
-      <w:r>
-        <w:rPr>
-          <w:rFonts w:asciiTheme="minorEastAsia" w:eastAsia="PMingLiU" w:hAnsiTheme="minorEastAsia"/>
-          <w:lang w:val="zh-TW" w:eastAsia="zh-TW"/>
-        </w:rPr>
-        <w:t>Authenticity</w:t>
-      </w:r>
-      <w:r>
-        <w:rPr>
-          <w:rFonts w:asciiTheme="minorEastAsia" w:hAnsiTheme="minorEastAsia" w:hint="eastAsia"/>
-          <w:lang w:val="zh-TW" w:eastAsia="zh-TW"/>
-        </w:rPr>
-        <w:t>Property类</w:t>
+        <w:tab/>
       </w:r>
     </w:p>
     <w:p>
       <w:pPr>
         <w:ind w:firstLine="480"/>
         <w:rPr>
-          <w:rFonts w:eastAsia="PMingLiU" w:hint="eastAsia"/>
-          <w:lang w:eastAsia="zh-CN"/>
-        </w:rPr>
-      </w:pPr>
-      <w:r>
-        <w:rPr>
-          <w:rFonts w:asciiTheme="minorEastAsia" w:eastAsia="PMingLiU" w:hAnsiTheme="minorEastAsia"/>
-          <w:lang w:val="zh-TW" w:eastAsia="zh-TW"/>
-        </w:rPr>
-        <w:tab/>
-      </w:r>
-      <w:r>
-        <w:rPr>
-          <w:rFonts w:asciiTheme="minorEastAsia" w:eastAsia="PMingLiU" w:hAnsiTheme="minorEastAsia"/>
-          <w:lang w:val="zh-TW" w:eastAsia="zh-TW"/>
-        </w:rPr>
-        <w:tab/>
-      </w:r>
-    </w:p>
-    <w:p>
-      <w:pPr>
-        <w:ind w:firstLine="480"/>
-        <w:rPr>
-          <w:rFonts w:hint="eastAsia"/>
-          <w:lang w:eastAsia="zh-CN"/>
+          <w:lang w:eastAsia="zh-TW"/>
         </w:rPr>
       </w:pPr>
       <w:r>
@@ -1761,7 +1855,7 @@
           <w:rFonts w:ascii="Helvetica Neue" w:hAnsi="Helvetica Neue"/>
           <w:b/>
           <w:bCs/>
-          <w:lang w:eastAsia="zh-CN"/>
+          <w:lang w:eastAsia="zh-TW"/>
         </w:rPr>
         <w:t>6</w:t>
       </w:r>
@@ -1770,20 +1864,22 @@
           <w:rFonts w:ascii="Helvetica Neue" w:hAnsi="Helvetica Neue" w:hint="eastAsia"/>
           <w:b/>
           <w:bCs/>
-          <w:lang w:eastAsia="zh-CN"/>
+          <w:lang w:eastAsia="zh-TW"/>
         </w:rPr>
         <w:t>．</w:t>
       </w:r>
+      <w:proofErr w:type="spellStart"/>
       <w:r>
         <w:rPr>
           <w:rFonts w:ascii="Helvetica Neue" w:hAnsi="Helvetica Neue"/>
           <w:b/>
           <w:bCs/>
-          <w:lang w:eastAsia="zh-CN"/>
+          <w:lang w:eastAsia="zh-TW"/>
         </w:rPr>
         <w:t>AttackTree</w:t>
       </w:r>
       <w:commentRangeStart w:id="1"/>
+      <w:proofErr w:type="spellEnd"/>
       <w:r>
         <w:rPr>
           <w:lang w:val="zh-TW" w:eastAsia="zh-TW"/>
@@ -1801,1406 +1897,2561 @@
     <w:p>
       <w:pPr>
         <w:rPr>
+          <w:lang w:eastAsia="zh-TW"/>
+        </w:rPr>
+      </w:pPr>
+      <w:r>
+        <w:rPr>
           <w:rFonts w:hint="eastAsia"/>
-          <w:lang w:eastAsia="zh-CN"/>
-        </w:rPr>
-      </w:pPr>
+          <w:lang w:eastAsia="zh-TW"/>
+        </w:rPr>
+        <w:t>（二）、</w:t>
+      </w:r>
       <w:r>
         <w:rPr>
           <w:rFonts w:hint="eastAsia"/>
-          <w:lang w:eastAsia="zh-CN"/>
-        </w:rPr>
-        <w:t>（二）、</w:t>
+          <w:lang w:eastAsia="zh-TW"/>
+        </w:rPr>
+        <w:t>Parse</w:t>
       </w:r>
       <w:r>
         <w:rPr>
           <w:rFonts w:hint="eastAsia"/>
-          <w:lang w:eastAsia="zh-CN"/>
-        </w:rPr>
-        <w:t>Parse</w:t>
-      </w:r>
-      <w:r>
-        <w:rPr>
-          <w:rFonts w:hint="eastAsia"/>
-          <w:lang w:eastAsia="zh-CN"/>
+          <w:lang w:eastAsia="zh-TW"/>
         </w:rPr>
         <w:t>类</w:t>
       </w:r>
     </w:p>
     <w:p>
-      <w:commentRangeStart w:id="2"/>
-      <w:r>
+      <w:pPr>
+        <w:ind w:firstLine="480"/>
         <w:rPr>
           <w:rFonts w:ascii="Helvetica Neue" w:hAnsi="Helvetica Neue"/>
           <w:b/>
           <w:bCs/>
-        </w:rPr>
-        <w:t>Xml</w:t>
-      </w:r>
-      <w:r>
-        <w:rPr>
-          <w:rFonts w:ascii="宋体" w:eastAsia="宋体" w:hAnsi="宋体" w:cs="宋体"/>
+          <w:lang w:eastAsia="zh-CN"/>
+        </w:rPr>
+      </w:pPr>
+      <w:r>
+        <w:rPr>
+          <w:rFonts w:ascii="Helvetica Neue" w:hAnsi="Helvetica Neue" w:hint="eastAsia"/>
           <w:b/>
           <w:bCs/>
-          <w:lang w:val="zh-TW" w:eastAsia="zh-TW"/>
-        </w:rPr>
-        <w:t>相关类</w:t>
-      </w:r>
-    </w:p>
-    <w:p>
-      <w:r>
-        <w:rPr>
-          <w:rFonts w:ascii="宋体" w:eastAsia="宋体" w:hAnsi="宋体" w:cs="宋体"/>
-          <w:lang w:val="zh-TW" w:eastAsia="zh-TW"/>
-        </w:rPr>
-        <w:t>Xml</w:t>
-      </w:r>
-      <w:r>
-        <w:rPr>
-          <w:rFonts w:ascii="宋体" w:eastAsia="宋体" w:hAnsi="宋体" w:cs="宋体"/>
-          <w:lang w:val="zh-TW" w:eastAsia="zh-TW"/>
-        </w:rPr>
-        <w:t>类定义</w:t>
-      </w:r>
-      <w:r>
-        <w:rPr>
-          <w:rFonts w:ascii="宋体" w:eastAsia="宋体" w:hAnsi="宋体" w:cs="宋体"/>
-          <w:lang w:val="zh-TW" w:eastAsia="zh-TW"/>
-        </w:rPr>
-        <w:t>XML</w:t>
-      </w:r>
-      <w:r>
-        <w:rPr>
-          <w:rFonts w:ascii="宋体" w:eastAsia="宋体" w:hAnsi="宋体" w:cs="宋体"/>
-          <w:lang w:val="zh-TW" w:eastAsia="zh-TW"/>
-        </w:rPr>
-        <w:t>在内存中的数据结构。</w:t>
-      </w:r>
-      <w:r>
-        <w:rPr>
-          <w:rFonts w:ascii="宋体" w:eastAsia="宋体" w:hAnsi="宋体" w:cs="宋体"/>
-          <w:lang w:val="zh-TW" w:eastAsia="zh-TW"/>
-        </w:rPr>
-        <w:t>Dtd</w:t>
-      </w:r>
-      <w:r>
-        <w:rPr>
-          <w:rFonts w:ascii="宋体" w:eastAsia="宋体" w:hAnsi="宋体" w:cs="宋体"/>
-          <w:lang w:val="zh-TW" w:eastAsia="zh-TW"/>
-        </w:rPr>
-        <w:t>类定义</w:t>
-      </w:r>
-      <w:r>
-        <w:rPr>
-          <w:rFonts w:ascii="宋体" w:eastAsia="宋体" w:hAnsi="宋体" w:cs="宋体"/>
-          <w:lang w:val="zh-TW" w:eastAsia="zh-TW"/>
-        </w:rPr>
-        <w:t>XML</w:t>
-      </w:r>
-      <w:r>
-        <w:rPr>
-          <w:rFonts w:ascii="宋体" w:eastAsia="宋体" w:hAnsi="宋体" w:cs="宋体"/>
-          <w:lang w:val="zh-TW" w:eastAsia="zh-TW"/>
-        </w:rPr>
-        <w:t>的文档头，其中定义了</w:t>
-      </w:r>
-      <w:r>
-        <w:rPr>
-          <w:rFonts w:ascii="宋体" w:eastAsia="宋体" w:hAnsi="宋体" w:cs="宋体"/>
-          <w:lang w:val="zh-TW" w:eastAsia="zh-TW"/>
-        </w:rPr>
-        <w:t>XML</w:t>
-      </w:r>
-      <w:r>
-        <w:rPr>
-          <w:rFonts w:ascii="宋体" w:eastAsia="宋体" w:hAnsi="宋体" w:cs="宋体"/>
-          <w:lang w:val="zh-TW" w:eastAsia="zh-TW"/>
-        </w:rPr>
-        <w:t>文件的元信息。</w:t>
-      </w:r>
-      <w:r>
-        <w:rPr>
-          <w:rFonts w:ascii="宋体" w:eastAsia="宋体" w:hAnsi="宋体" w:cs="宋体"/>
-          <w:lang w:val="zh-TW" w:eastAsia="zh-TW"/>
-        </w:rPr>
-        <w:t>XmlNode</w:t>
-      </w:r>
-      <w:r>
-        <w:rPr>
-          <w:rFonts w:ascii="宋体" w:eastAsia="宋体" w:hAnsi="宋体" w:cs="宋体"/>
-          <w:lang w:val="zh-TW" w:eastAsia="zh-TW"/>
-        </w:rPr>
-        <w:t>类定义了</w:t>
-      </w:r>
-      <w:r>
-        <w:rPr>
-          <w:rFonts w:ascii="宋体" w:eastAsia="宋体" w:hAnsi="宋体" w:cs="宋体"/>
-          <w:lang w:val="zh-TW" w:eastAsia="zh-TW"/>
-        </w:rPr>
-        <w:t>XML</w:t>
-      </w:r>
-      <w:r>
-        <w:rPr>
-          <w:rFonts w:ascii="宋体" w:eastAsia="宋体" w:hAnsi="宋体" w:cs="宋体"/>
-          <w:lang w:val="zh-TW" w:eastAsia="zh-TW"/>
-        </w:rPr>
-        <w:t>树结构的结点。</w:t>
-      </w:r>
-      <w:r>
-        <w:rPr>
-          <w:rFonts w:ascii="宋体" w:eastAsia="宋体" w:hAnsi="宋体" w:cs="宋体"/>
-          <w:lang w:val="zh-TW" w:eastAsia="zh-TW"/>
-        </w:rPr>
-        <w:t>Xml2Model</w:t>
-      </w:r>
-      <w:r>
-        <w:rPr>
-          <w:rFonts w:ascii="宋体" w:eastAsia="宋体" w:hAnsi="宋体" w:cs="宋体"/>
-          <w:lang w:val="zh-TW" w:eastAsia="zh-TW"/>
-        </w:rPr>
-        <w:t>工具类用于实现</w:t>
-      </w:r>
-      <w:r>
-        <w:rPr>
-          <w:rFonts w:ascii="宋体" w:eastAsia="宋体" w:hAnsi="宋体" w:cs="宋体"/>
-          <w:lang w:val="zh-TW" w:eastAsia="zh-TW"/>
-        </w:rPr>
-        <w:t>Xml</w:t>
-      </w:r>
-      <w:r>
-        <w:rPr>
-          <w:rFonts w:ascii="宋体" w:eastAsia="宋体" w:hAnsi="宋体" w:cs="宋体"/>
-          <w:lang w:val="zh-TW" w:eastAsia="zh-TW"/>
-        </w:rPr>
-        <w:t>数据结构和</w:t>
-      </w:r>
-      <w:r>
-        <w:rPr>
-          <w:rFonts w:ascii="宋体" w:eastAsia="宋体" w:hAnsi="宋体" w:cs="宋体"/>
-          <w:lang w:val="zh-TW" w:eastAsia="zh-TW"/>
-        </w:rPr>
-        <w:t>Model</w:t>
-      </w:r>
-      <w:r>
-        <w:rPr>
-          <w:rFonts w:ascii="宋体" w:eastAsia="宋体" w:hAnsi="宋体" w:cs="宋体"/>
-          <w:lang w:val="zh-TW" w:eastAsia="zh-TW"/>
-        </w:rPr>
-        <w:t>数据结构的相互转换。</w:t>
-      </w:r>
-    </w:p>
-    <w:p>
-      <w:r>
-        <w:rPr>
-          <w:rFonts w:ascii="宋体" w:eastAsia="宋体" w:hAnsi="宋体" w:cs="宋体"/>
-        </w:rPr>
-        <w:t xml:space="preserve">4.1 </w:t>
-      </w:r>
-      <w:r>
-        <w:rPr>
-          <w:rFonts w:ascii="宋体" w:eastAsia="宋体" w:hAnsi="宋体" w:cs="宋体"/>
-          <w:lang w:val="zh-TW" w:eastAsia="zh-TW"/>
-        </w:rPr>
-        <w:t>属性：</w:t>
-      </w:r>
-    </w:p>
-    <w:p>
-      <w:r>
-        <w:rPr>
-          <w:rFonts w:ascii="Helvetica Neue" w:hAnsi="Helvetica Neue"/>
-        </w:rPr>
-        <w:t>XmlNode* root;</w:t>
-      </w:r>
-    </w:p>
-    <w:p>
-      <w:r>
-        <w:rPr>
-          <w:rFonts w:ascii="Helvetica Neue" w:hAnsi="Helvetica Neue"/>
-        </w:rPr>
-        <w:t>Dtd* dtd;</w:t>
-      </w:r>
-    </w:p>
-    <w:p>
-      <w:r>
-        <w:rPr>
-          <w:rFonts w:ascii="宋体" w:eastAsia="宋体" w:hAnsi="宋体" w:cs="宋体"/>
-          <w:lang w:val="zh-TW" w:eastAsia="zh-TW"/>
-        </w:rPr>
-        <w:t>这是</w:t>
-      </w:r>
-      <w:r>
-        <w:rPr>
-          <w:rFonts w:ascii="宋体" w:eastAsia="宋体" w:hAnsi="宋体" w:cs="宋体"/>
-        </w:rPr>
-        <w:t>XML</w:t>
-      </w:r>
-      <w:r>
-        <w:rPr>
-          <w:rFonts w:ascii="宋体" w:eastAsia="宋体" w:hAnsi="宋体" w:cs="宋体"/>
-          <w:lang w:val="zh-TW" w:eastAsia="zh-TW"/>
-        </w:rPr>
-        <w:t>类的属性。其中</w:t>
-      </w:r>
-      <w:r>
-        <w:rPr>
-          <w:rFonts w:ascii="宋体" w:eastAsia="宋体" w:hAnsi="宋体" w:cs="宋体"/>
-        </w:rPr>
-        <w:t>root</w:t>
-      </w:r>
-      <w:r>
-        <w:rPr>
-          <w:rFonts w:ascii="宋体" w:eastAsia="宋体" w:hAnsi="宋体" w:cs="宋体"/>
-          <w:lang w:val="zh-TW" w:eastAsia="zh-TW"/>
-        </w:rPr>
-        <w:t>记录</w:t>
-      </w:r>
-      <w:r>
-        <w:rPr>
-          <w:rFonts w:ascii="宋体" w:eastAsia="宋体" w:hAnsi="宋体" w:cs="宋体"/>
-        </w:rPr>
-        <w:t>XML</w:t>
-      </w:r>
-      <w:r>
-        <w:rPr>
-          <w:rFonts w:ascii="宋体" w:eastAsia="宋体" w:hAnsi="宋体" w:cs="宋体"/>
-          <w:lang w:val="zh-TW" w:eastAsia="zh-TW"/>
-        </w:rPr>
-        <w:t>结构树的树根，</w:t>
-      </w:r>
-      <w:r>
-        <w:rPr>
-          <w:rFonts w:ascii="宋体" w:eastAsia="宋体" w:hAnsi="宋体" w:cs="宋体"/>
-        </w:rPr>
-        <w:t>dtd</w:t>
-      </w:r>
-      <w:r>
-        <w:rPr>
-          <w:rFonts w:ascii="宋体" w:eastAsia="宋体" w:hAnsi="宋体" w:cs="宋体"/>
-          <w:lang w:val="zh-TW" w:eastAsia="zh-TW"/>
-        </w:rPr>
-        <w:t>记录了</w:t>
-      </w:r>
-      <w:r>
-        <w:rPr>
-          <w:rFonts w:ascii="宋体" w:eastAsia="宋体" w:hAnsi="宋体" w:cs="宋体"/>
-        </w:rPr>
-        <w:t>XML</w:t>
-      </w:r>
-      <w:r>
-        <w:rPr>
-          <w:rFonts w:ascii="宋体" w:eastAsia="宋体" w:hAnsi="宋体" w:cs="宋体"/>
-          <w:lang w:val="zh-TW" w:eastAsia="zh-TW"/>
-        </w:rPr>
-        <w:t>的文档头。</w:t>
-      </w:r>
-    </w:p>
-    <w:p>
-      <w:r>
-        <w:rPr>
-          <w:rFonts w:ascii="Helvetica Neue" w:hAnsi="Helvetica Neue"/>
-        </w:rPr>
-        <w:t xml:space="preserve">string </w:t>
-      </w:r>
-      <w:r>
-        <w:rPr>
-          <w:rFonts w:ascii="Helvetica Neue" w:hAnsi="Helvetica Neue"/>
-        </w:rPr>
-        <w:t>name;</w:t>
-      </w:r>
-    </w:p>
-    <w:p>
-      <w:r>
-        <w:rPr>
-          <w:rFonts w:ascii="Helvetica Neue" w:hAnsi="Helvetica Neue"/>
-        </w:rPr>
-        <w:t>map&lt;string, string&gt; properties;</w:t>
-      </w:r>
-    </w:p>
-    <w:p>
-      <w:r>
-        <w:rPr>
-          <w:rFonts w:ascii="Helvetica Neue" w:hAnsi="Helvetica Neue"/>
-        </w:rPr>
-        <w:t>list&lt;XmlTree*&gt; children;</w:t>
-      </w:r>
-    </w:p>
-    <w:p>
-      <w:r>
-        <w:rPr>
-          <w:rFonts w:ascii="Helvetica Neue" w:hAnsi="Helvetica Neue"/>
-        </w:rPr>
-        <w:t>bool isLeaf;</w:t>
-      </w:r>
-    </w:p>
-    <w:p>
-      <w:r>
-        <w:rPr>
-          <w:rFonts w:ascii="Helvetica Neue" w:hAnsi="Helvetica Neue"/>
-        </w:rPr>
-        <w:lastRenderedPageBreak/>
-        <w:t>string content;</w:t>
-      </w:r>
-    </w:p>
-    <w:p>
-      <w:r>
-        <w:rPr>
-          <w:rFonts w:ascii="宋体" w:eastAsia="宋体" w:hAnsi="宋体" w:cs="宋体"/>
-          <w:lang w:val="zh-TW" w:eastAsia="zh-TW"/>
-        </w:rPr>
-        <w:t>这是</w:t>
-      </w:r>
-      <w:r>
-        <w:rPr>
-          <w:rFonts w:ascii="宋体" w:eastAsia="宋体" w:hAnsi="宋体" w:cs="宋体"/>
-        </w:rPr>
-        <w:t>XmlNode</w:t>
-      </w:r>
-      <w:r>
-        <w:rPr>
-          <w:rFonts w:ascii="宋体" w:eastAsia="宋体" w:hAnsi="宋体" w:cs="宋体"/>
-          <w:lang w:val="zh-TW" w:eastAsia="zh-TW"/>
-        </w:rPr>
-        <w:t>类的属性。其中</w:t>
-      </w:r>
-      <w:r>
-        <w:rPr>
-          <w:rFonts w:ascii="宋体" w:eastAsia="宋体" w:hAnsi="宋体" w:cs="宋体"/>
-        </w:rPr>
-        <w:t>name</w:t>
-      </w:r>
-      <w:r>
-        <w:rPr>
-          <w:rFonts w:ascii="宋体" w:eastAsia="宋体" w:hAnsi="宋体" w:cs="宋体"/>
-          <w:lang w:val="zh-TW" w:eastAsia="zh-TW"/>
-        </w:rPr>
-        <w:t>记录了当前结点的名称，</w:t>
-      </w:r>
-      <w:r>
-        <w:rPr>
-          <w:rFonts w:ascii="宋体" w:eastAsia="宋体" w:hAnsi="宋体" w:cs="宋体"/>
-        </w:rPr>
-        <w:t>properties</w:t>
-      </w:r>
-      <w:r>
-        <w:rPr>
-          <w:rFonts w:ascii="宋体" w:eastAsia="宋体" w:hAnsi="宋体" w:cs="宋体"/>
-          <w:lang w:val="zh-TW" w:eastAsia="zh-TW"/>
-        </w:rPr>
-        <w:t>记录了当前结点的属性</w:t>
-      </w:r>
-      <w:r>
-        <w:rPr>
-          <w:rFonts w:ascii="宋体" w:eastAsia="宋体" w:hAnsi="宋体" w:cs="宋体"/>
-        </w:rPr>
-        <w:t>-</w:t>
-      </w:r>
-      <w:r>
-        <w:rPr>
-          <w:rFonts w:ascii="宋体" w:eastAsia="宋体" w:hAnsi="宋体" w:cs="宋体"/>
-          <w:lang w:val="zh-TW" w:eastAsia="zh-TW"/>
-        </w:rPr>
-        <w:t>值的映射，</w:t>
-      </w:r>
-      <w:r>
-        <w:rPr>
-          <w:rFonts w:ascii="宋体" w:eastAsia="宋体" w:hAnsi="宋体" w:cs="宋体"/>
-        </w:rPr>
-        <w:t>children</w:t>
-      </w:r>
-      <w:r>
-        <w:rPr>
-          <w:rFonts w:ascii="宋体" w:eastAsia="宋体" w:hAnsi="宋体" w:cs="宋体"/>
-          <w:lang w:val="zh-TW" w:eastAsia="zh-TW"/>
-        </w:rPr>
-        <w:t>记录了当前结点的直接孩子列表，</w:t>
-      </w:r>
-      <w:r>
-        <w:rPr>
-          <w:rFonts w:ascii="宋体" w:eastAsia="宋体" w:hAnsi="宋体" w:cs="宋体"/>
-        </w:rPr>
-        <w:t>isLeaf</w:t>
-      </w:r>
-      <w:r>
-        <w:rPr>
-          <w:rFonts w:ascii="宋体" w:eastAsia="宋体" w:hAnsi="宋体" w:cs="宋体"/>
-          <w:lang w:val="zh-TW" w:eastAsia="zh-TW"/>
-        </w:rPr>
-        <w:t>指示当前结点是否是叶子结点，如果是叶子结点，在</w:t>
-      </w:r>
-      <w:r>
-        <w:rPr>
-          <w:rFonts w:ascii="宋体" w:eastAsia="宋体" w:hAnsi="宋体" w:cs="宋体"/>
-        </w:rPr>
-        <w:t>content</w:t>
-      </w:r>
-      <w:r>
-        <w:rPr>
-          <w:rFonts w:ascii="宋体" w:eastAsia="宋体" w:hAnsi="宋体" w:cs="宋体"/>
-          <w:lang w:val="zh-TW" w:eastAsia="zh-TW"/>
-        </w:rPr>
-        <w:t>字段中记录结点的字符串信息。</w:t>
-      </w:r>
-    </w:p>
-    <w:p>
-      <w:r>
-        <w:rPr>
-          <w:rFonts w:ascii="宋体" w:eastAsia="宋体" w:hAnsi="宋体" w:cs="宋体"/>
-        </w:rPr>
-        <w:t xml:space="preserve">4.2 </w:t>
-      </w:r>
-      <w:r>
-        <w:rPr>
-          <w:rFonts w:ascii="宋体" w:eastAsia="宋体" w:hAnsi="宋体" w:cs="宋体"/>
-          <w:lang w:val="zh-TW" w:eastAsia="zh-TW"/>
-        </w:rPr>
-        <w:t>方法：</w:t>
-      </w:r>
-    </w:p>
-    <w:p>
-      <w:r>
-        <w:rPr>
-          <w:rFonts w:ascii="Helvetica Neue" w:hAnsi="Helvetica Neue"/>
-        </w:rPr>
-        <w:t>static Model* forward(con</w:t>
-      </w:r>
-      <w:r>
-        <w:rPr>
-          <w:rFonts w:ascii="Helvetica Neue" w:hAnsi="Helvetica Neue"/>
-        </w:rPr>
-        <w:t>st Xml&amp; xml);</w:t>
-      </w:r>
-    </w:p>
-    <w:p>
-      <w:r>
-        <w:rPr>
-          <w:rFonts w:ascii="Helvetica Neue" w:hAnsi="Helvetica Neue"/>
-        </w:rPr>
-        <w:t>static Xml* backward(const Model&amp; model);</w:t>
-      </w:r>
-    </w:p>
-    <w:p>
-      <w:r>
-        <w:rPr>
-          <w:rFonts w:ascii="宋体" w:eastAsia="宋体" w:hAnsi="宋体" w:cs="宋体"/>
-          <w:lang w:val="zh-TW" w:eastAsia="zh-TW"/>
-        </w:rPr>
-        <w:t>其中</w:t>
-      </w:r>
-      <w:r>
-        <w:rPr>
-          <w:rFonts w:ascii="宋体" w:eastAsia="宋体" w:hAnsi="宋体" w:cs="宋体"/>
-        </w:rPr>
-        <w:t>forward</w:t>
-      </w:r>
-      <w:r>
-        <w:rPr>
-          <w:rFonts w:ascii="宋体" w:eastAsia="宋体" w:hAnsi="宋体" w:cs="宋体"/>
-          <w:lang w:val="zh-TW" w:eastAsia="zh-TW"/>
-        </w:rPr>
-        <w:t>用于将</w:t>
-      </w:r>
-      <w:r>
-        <w:rPr>
-          <w:rFonts w:ascii="宋体" w:eastAsia="宋体" w:hAnsi="宋体" w:cs="宋体"/>
-        </w:rPr>
-        <w:t>Xml</w:t>
-      </w:r>
-      <w:r>
-        <w:rPr>
-          <w:rFonts w:ascii="宋体" w:eastAsia="宋体" w:hAnsi="宋体" w:cs="宋体"/>
-          <w:lang w:val="zh-TW" w:eastAsia="zh-TW"/>
-        </w:rPr>
-        <w:t>数据结构转换为</w:t>
-      </w:r>
-      <w:r>
-        <w:rPr>
-          <w:rFonts w:ascii="宋体" w:eastAsia="宋体" w:hAnsi="宋体" w:cs="宋体"/>
-        </w:rPr>
-        <w:t>Model</w:t>
-      </w:r>
-      <w:r>
-        <w:rPr>
-          <w:rFonts w:ascii="宋体" w:eastAsia="宋体" w:hAnsi="宋体" w:cs="宋体"/>
-          <w:lang w:val="zh-TW" w:eastAsia="zh-TW"/>
-        </w:rPr>
-        <w:t>数据结构，</w:t>
-      </w:r>
-      <w:r>
-        <w:rPr>
-          <w:rFonts w:ascii="宋体" w:eastAsia="宋体" w:hAnsi="宋体" w:cs="宋体"/>
-        </w:rPr>
-        <w:t>backward</w:t>
-      </w:r>
-      <w:r>
-        <w:rPr>
-          <w:rFonts w:ascii="宋体" w:eastAsia="宋体" w:hAnsi="宋体" w:cs="宋体"/>
-          <w:lang w:val="zh-TW" w:eastAsia="zh-TW"/>
-        </w:rPr>
-        <w:t>用于将</w:t>
-      </w:r>
-      <w:r>
-        <w:rPr>
-          <w:rFonts w:ascii="宋体" w:eastAsia="宋体" w:hAnsi="宋体" w:cs="宋体"/>
-        </w:rPr>
-        <w:t>Model</w:t>
-      </w:r>
-      <w:r>
-        <w:rPr>
-          <w:rFonts w:ascii="宋体" w:eastAsia="宋体" w:hAnsi="宋体" w:cs="宋体"/>
-          <w:lang w:val="zh-TW" w:eastAsia="zh-TW"/>
-        </w:rPr>
-        <w:t>转换为</w:t>
-      </w:r>
-      <w:r>
-        <w:rPr>
-          <w:rFonts w:ascii="宋体" w:eastAsia="宋体" w:hAnsi="宋体" w:cs="宋体"/>
-        </w:rPr>
-        <w:t>Xml</w:t>
-      </w:r>
-      <w:r>
-        <w:rPr>
-          <w:rFonts w:ascii="宋体" w:eastAsia="宋体" w:hAnsi="宋体" w:cs="宋体"/>
-          <w:lang w:val="zh-TW" w:eastAsia="zh-TW"/>
-        </w:rPr>
-        <w:t>数据结构。</w:t>
-      </w:r>
-      <w:commentRangeEnd w:id="2"/>
-      <w:r>
-        <w:rPr>
-          <w:rStyle w:val="a4"/>
-        </w:rPr>
-        <w:commentReference w:id="2"/>
-      </w:r>
-    </w:p>
-    <w:p>
-      <w:pPr>
-        <w:rPr>
-          <w:lang w:eastAsia="zh-CN"/>
-        </w:rPr>
-      </w:pPr>
-      <w:r>
-        <w:rPr>
-          <w:rFonts w:hint="eastAsia"/>
-          <w:lang w:eastAsia="zh-CN"/>
-        </w:rPr>
-        <w:t>（</w:t>
-      </w:r>
-      <w:r>
-        <w:rPr>
-          <w:rFonts w:hint="eastAsia"/>
-          <w:lang w:eastAsia="zh-CN"/>
-        </w:rPr>
-        <w:t>三</w:t>
-      </w:r>
-      <w:r>
-        <w:rPr>
-          <w:rFonts w:hint="eastAsia"/>
-          <w:lang w:eastAsia="zh-CN"/>
-        </w:rPr>
-        <w:t>）、</w:t>
-      </w:r>
-      <w:r>
-        <w:rPr>
-          <w:rFonts w:hint="eastAsia"/>
-          <w:lang w:eastAsia="zh-CN"/>
-        </w:rPr>
-        <w:t>Verifier</w:t>
-      </w:r>
-      <w:r>
-        <w:rPr>
-          <w:rFonts w:hint="eastAsia"/>
-          <w:lang w:eastAsia="zh-CN"/>
-        </w:rPr>
-        <w:t>类</w:t>
-      </w:r>
-      <w:r>
-        <w:rPr>
-          <w:lang w:val="zh-TW" w:eastAsia="zh-TW"/>
-        </w:rPr>
-        <w:t>（王）</w:t>
-      </w:r>
-    </w:p>
-    <w:p>
-      <w:pPr>
-        <w:rPr>
-          <w:rFonts w:eastAsia="PMingLiU"/>
-          <w:lang w:val="zh-TW" w:eastAsia="zh-TW"/>
-        </w:rPr>
-      </w:pPr>
-      <w:r>
-        <w:rPr>
-          <w:rFonts w:hint="eastAsia"/>
-          <w:lang w:eastAsia="zh-CN"/>
-        </w:rPr>
-        <w:t>（</w:t>
-      </w:r>
-      <w:r>
-        <w:rPr>
-          <w:rFonts w:hint="eastAsia"/>
-          <w:lang w:eastAsia="zh-CN"/>
-        </w:rPr>
-        <w:t>四</w:t>
-      </w:r>
-      <w:r>
-        <w:rPr>
-          <w:rFonts w:hint="eastAsia"/>
-          <w:lang w:eastAsia="zh-CN"/>
-        </w:rPr>
-        <w:t>）、</w:t>
-      </w:r>
-      <w:r>
-        <w:rPr>
-          <w:lang w:eastAsia="zh-CN"/>
-        </w:rPr>
-        <w:t>CodeGenerator</w:t>
-      </w:r>
-      <w:r>
-        <w:rPr>
-          <w:rFonts w:hint="eastAsia"/>
-          <w:lang w:eastAsia="zh-CN"/>
-        </w:rPr>
-        <w:t>类</w:t>
-      </w:r>
-      <w:r>
-        <w:rPr>
-          <w:lang w:val="zh-TW" w:eastAsia="zh-TW"/>
-        </w:rPr>
-        <w:t>（</w:t>
-      </w:r>
-      <w:commentRangeStart w:id="4"/>
-      <w:r>
-        <w:rPr>
-          <w:lang w:val="zh-TW" w:eastAsia="zh-TW"/>
-        </w:rPr>
-        <w:t>王</w:t>
-      </w:r>
-      <w:commentRangeEnd w:id="4"/>
-      <w:r>
-        <w:rPr>
-          <w:rStyle w:val="a4"/>
-        </w:rPr>
-        <w:commentReference w:id="4"/>
-      </w:r>
-      <w:r>
-        <w:rPr>
-          <w:lang w:val="zh-TW" w:eastAsia="zh-TW"/>
-        </w:rPr>
-        <w:t>）</w:t>
-      </w:r>
-    </w:p>
-    <w:p>
-      <w:pPr>
-        <w:rPr>
-          <w:lang w:eastAsia="zh-CN"/>
-        </w:rPr>
-      </w:pPr>
-      <w:r>
-        <w:rPr>
-          <w:rFonts w:ascii="宋体" w:eastAsia="宋体" w:hAnsi="宋体" w:cs="宋体" w:hint="eastAsia"/>
-          <w:lang w:val="zh-TW" w:eastAsia="zh-TW"/>
-        </w:rPr>
-        <w:t>该类是代码生成模块的抽象类。</w:t>
-      </w:r>
-    </w:p>
-    <w:p>
-      <w:r>
-        <w:rPr>
-          <w:rFonts w:ascii="宋体" w:eastAsia="宋体" w:hAnsi="宋体" w:cs="宋体" w:hint="eastAsia"/>
-          <w:lang w:val="zh-TW" w:eastAsia="zh-TW"/>
-        </w:rPr>
-        <w:t>包含的属性有：</w:t>
-      </w:r>
-      <w:r>
-        <w:rPr>
-          <w:lang w:val="zh-TW" w:eastAsia="zh-TW"/>
-        </w:rPr>
-        <w:t>Model* model;</w:t>
-      </w:r>
-    </w:p>
-    <w:p>
-      <w:r>
-        <w:rPr>
-          <w:rFonts w:ascii="宋体" w:eastAsia="宋体" w:hAnsi="宋体" w:cs="宋体" w:hint="eastAsia"/>
-          <w:lang w:val="zh-TW" w:eastAsia="zh-TW"/>
-        </w:rPr>
-        <w:t>包含的方法有：</w:t>
-      </w:r>
-      <w:r>
-        <w:rPr>
-          <w:lang w:val="zh-TW" w:eastAsia="zh-TW"/>
-        </w:rPr>
-        <w:t>virtual void generateCode(std::string path)</w:t>
-      </w:r>
-    </w:p>
-    <w:p>
-      <w:r>
-        <w:rPr>
-          <w:rFonts w:ascii="宋体" w:eastAsia="宋体" w:hAnsi="宋体" w:cs="宋体" w:hint="eastAsia"/>
-          <w:lang w:val="zh-TW" w:eastAsia="zh-TW"/>
-        </w:rPr>
-        <w:t>该虚函数定义了生成代码的方法接口，被</w:t>
-      </w:r>
-      <w:r>
-        <w:rPr>
-          <w:lang w:val="zh-TW" w:eastAsia="zh-TW"/>
-        </w:rPr>
-        <w:t>SimulationGenerator</w:t>
-      </w:r>
-      <w:r>
-        <w:rPr>
-          <w:rFonts w:ascii="宋体" w:eastAsia="宋体" w:hAnsi="宋体" w:cs="宋体" w:hint="eastAsia"/>
-          <w:lang w:val="zh-TW" w:eastAsia="zh-TW"/>
-        </w:rPr>
-        <w:t>和</w:t>
-      </w:r>
-      <w:r>
-        <w:rPr>
-          <w:lang w:val="zh-TW" w:eastAsia="zh-TW"/>
-        </w:rPr>
-        <w:t>ImpleCodeGenerator</w:t>
-      </w:r>
-      <w:r>
-        <w:rPr>
-          <w:rFonts w:ascii="宋体" w:eastAsia="宋体" w:hAnsi="宋体" w:cs="宋体" w:hint="eastAsia"/>
-          <w:lang w:val="zh-TW" w:eastAsia="zh-TW"/>
-        </w:rPr>
-        <w:t>实现。</w:t>
-      </w:r>
-    </w:p>
-    <w:p/>
-    <w:p>
-      <w:r>
-        <w:rPr>
-          <w:lang w:val="zh-TW" w:eastAsia="zh-TW"/>
-        </w:rPr>
-        <w:t>8.1 SimulationGenerator</w:t>
-      </w:r>
-      <w:r>
-        <w:rPr>
-          <w:rFonts w:ascii="宋体" w:eastAsia="宋体" w:hAnsi="宋体" w:cs="宋体" w:hint="eastAsia"/>
-          <w:lang w:val="zh-TW" w:eastAsia="zh-TW"/>
-        </w:rPr>
-        <w:t>类</w:t>
-      </w:r>
-    </w:p>
-    <w:p>
-      <w:r>
-        <w:rPr>
-          <w:rFonts w:ascii="宋体" w:eastAsia="宋体" w:hAnsi="宋体" w:cs="宋体" w:hint="eastAsia"/>
-          <w:lang w:val="zh-TW" w:eastAsia="zh-TW"/>
-        </w:rPr>
-        <w:t>该类用于生成可以模拟系统运行过程的</w:t>
-      </w:r>
-      <w:r>
-        <w:rPr>
-          <w:lang w:val="zh-TW" w:eastAsia="zh-TW"/>
-        </w:rPr>
-        <w:t>C</w:t>
-      </w:r>
-      <w:r>
-        <w:rPr>
-          <w:rFonts w:ascii="宋体" w:eastAsia="宋体" w:hAnsi="宋体" w:cs="宋体" w:hint="eastAsia"/>
-          <w:lang w:val="zh-TW" w:eastAsia="zh-TW"/>
-        </w:rPr>
-        <w:t>代码，生成的代码中的方法未被实现。</w:t>
-      </w:r>
-    </w:p>
-    <w:p>
-      <w:r>
-        <w:rPr>
-          <w:lang w:val="zh-TW" w:eastAsia="zh-TW"/>
-        </w:rPr>
-        <w:t xml:space="preserve">8.1.1 </w:t>
-      </w:r>
-      <w:r>
-        <w:rPr>
-          <w:rFonts w:ascii="宋体" w:eastAsia="宋体" w:hAnsi="宋体" w:cs="宋体" w:hint="eastAsia"/>
-          <w:lang w:val="zh-TW" w:eastAsia="zh-TW"/>
-        </w:rPr>
-        <w:t>重要方法</w:t>
-      </w:r>
-    </w:p>
-    <w:p>
-      <w:r>
-        <w:rPr>
-          <w:lang w:val="zh-TW" w:eastAsia="zh-TW"/>
-        </w:rPr>
-        <w:t>std::string generateHeaderFile(const Process* proc):</w:t>
-      </w:r>
-    </w:p>
-    <w:p>
-      <w:r>
-        <w:rPr>
-          <w:rFonts w:ascii="宋体" w:eastAsia="宋体" w:hAnsi="宋体" w:cs="宋体" w:hint="eastAsia"/>
-          <w:lang w:val="zh-TW" w:eastAsia="zh-TW"/>
-        </w:rPr>
-        <w:t>用于生成</w:t>
-      </w:r>
-      <w:r>
-        <w:rPr>
-          <w:lang w:val="zh-TW" w:eastAsia="zh-TW"/>
-        </w:rPr>
-        <w:t>.h</w:t>
-      </w:r>
-      <w:r>
-        <w:rPr>
-          <w:rFonts w:ascii="宋体" w:eastAsia="宋体" w:hAnsi="宋体" w:cs="宋体" w:hint="eastAsia"/>
-          <w:lang w:val="zh-TW" w:eastAsia="zh-TW"/>
-        </w:rPr>
-        <w:t>文件，文件中包括需要使用的库函数引用，以及需要用到的生成的</w:t>
-      </w:r>
-      <w:r>
-        <w:rPr>
-          <w:lang w:val="zh-TW" w:eastAsia="zh-TW"/>
-        </w:rPr>
-        <w:t>.h</w:t>
-      </w:r>
-      <w:r>
-        <w:rPr>
-          <w:rFonts w:ascii="宋体" w:eastAsia="宋体" w:hAnsi="宋体" w:cs="宋体" w:hint="eastAsia"/>
-          <w:lang w:val="zh-TW" w:eastAsia="zh-TW"/>
-        </w:rPr>
-        <w:t>文件和通讯需要用到的部件。</w:t>
-      </w:r>
-    </w:p>
-    <w:p>
-      <w:r>
-        <w:rPr>
-          <w:lang w:val="zh-TW" w:eastAsia="zh-TW"/>
-        </w:rPr>
-        <w:t>std::string generat</w:t>
-      </w:r>
-      <w:r>
-        <w:rPr>
-          <w:lang w:val="zh-TW" w:eastAsia="zh-TW"/>
-        </w:rPr>
-        <w:t>ePragmas(const FiniteStateMachine* fsm):</w:t>
-      </w:r>
-    </w:p>
-    <w:p>
-      <w:r>
-        <w:rPr>
-          <w:rFonts w:ascii="宋体" w:eastAsia="宋体" w:hAnsi="宋体" w:cs="宋体" w:hint="eastAsia"/>
-          <w:lang w:val="zh-TW" w:eastAsia="zh-TW"/>
-        </w:rPr>
-        <w:t>生成</w:t>
-      </w:r>
-      <w:r>
-        <w:rPr>
-          <w:lang w:val="zh-TW" w:eastAsia="zh-TW"/>
-        </w:rPr>
-        <w:t>Pragma</w:t>
-      </w:r>
-      <w:r>
-        <w:rPr>
-          <w:rFonts w:ascii="宋体" w:eastAsia="宋体" w:hAnsi="宋体" w:cs="宋体" w:hint="eastAsia"/>
-          <w:lang w:val="zh-TW" w:eastAsia="zh-TW"/>
-        </w:rPr>
-        <w:t>，其中包括对自动机的状态的</w:t>
-      </w:r>
-      <w:r>
-        <w:rPr>
-          <w:lang w:val="zh-TW" w:eastAsia="zh-TW"/>
-        </w:rPr>
-        <w:t>define</w:t>
-      </w:r>
-      <w:r>
-        <w:rPr>
-          <w:rFonts w:ascii="宋体" w:eastAsia="宋体" w:hAnsi="宋体" w:cs="宋体" w:hint="eastAsia"/>
-          <w:lang w:val="zh-TW" w:eastAsia="zh-TW"/>
-        </w:rPr>
-        <w:t>。</w:t>
-      </w:r>
-    </w:p>
-    <w:p>
-      <w:r>
-        <w:rPr>
-          <w:lang w:val="zh-TW" w:eastAsia="zh-TW"/>
-        </w:rPr>
-        <w:t>std::string generateMain(const FiniteStateMachine* fsm):</w:t>
-      </w:r>
-    </w:p>
-    <w:p>
-      <w:r>
-        <w:rPr>
-          <w:rFonts w:ascii="宋体" w:eastAsia="宋体" w:hAnsi="宋体" w:cs="宋体" w:hint="eastAsia"/>
-          <w:lang w:val="zh-TW" w:eastAsia="zh-TW"/>
-        </w:rPr>
-        <w:t>生成</w:t>
-      </w:r>
-      <w:r>
-        <w:rPr>
-          <w:lang w:val="zh-TW" w:eastAsia="zh-TW"/>
-        </w:rPr>
-        <w:t>Main</w:t>
-      </w:r>
-      <w:r>
-        <w:rPr>
-          <w:rFonts w:ascii="宋体" w:eastAsia="宋体" w:hAnsi="宋体" w:cs="宋体" w:hint="eastAsia"/>
-          <w:lang w:val="zh-TW" w:eastAsia="zh-TW"/>
-        </w:rPr>
-        <w:t>函数的部分，其中重要的是用</w:t>
-      </w:r>
-      <w:r>
-        <w:rPr>
-          <w:lang w:val="zh-TW" w:eastAsia="zh-TW"/>
-        </w:rPr>
-        <w:t>generateFSMCode</w:t>
-      </w:r>
-      <w:r>
-        <w:rPr>
-          <w:rFonts w:ascii="宋体" w:eastAsia="宋体" w:hAnsi="宋体" w:cs="宋体" w:hint="eastAsia"/>
-          <w:lang w:val="zh-TW" w:eastAsia="zh-TW"/>
-        </w:rPr>
-        <w:t>方法和</w:t>
-      </w:r>
-      <w:r>
-        <w:rPr>
-          <w:lang w:val="zh-TW" w:eastAsia="zh-TW"/>
-        </w:rPr>
-        <w:t>Process</w:t>
-      </w:r>
-      <w:r>
-        <w:rPr>
-          <w:rFonts w:ascii="宋体" w:eastAsia="宋体" w:hAnsi="宋体" w:cs="宋体" w:hint="eastAsia"/>
-          <w:lang w:val="zh-TW" w:eastAsia="zh-TW"/>
-        </w:rPr>
-        <w:t>中的</w:t>
-      </w:r>
-      <w:r>
-        <w:rPr>
-          <w:lang w:val="zh-TW" w:eastAsia="zh-TW"/>
-        </w:rPr>
-        <w:t>FSM</w:t>
-      </w:r>
-      <w:r>
-        <w:rPr>
-          <w:rFonts w:ascii="宋体" w:eastAsia="宋体" w:hAnsi="宋体" w:cs="宋体" w:hint="eastAsia"/>
-          <w:lang w:val="zh-TW" w:eastAsia="zh-TW"/>
-        </w:rPr>
-        <w:t>生成自动机的迁移，自动机的运行过程是一个循环，记录当前所在的状态，并根据是否满足迁移的</w:t>
-      </w:r>
-      <w:r>
-        <w:rPr>
-          <w:lang w:val="zh-TW" w:eastAsia="zh-TW"/>
-        </w:rPr>
-        <w:t>guard</w:t>
-      </w:r>
-      <w:r>
-        <w:rPr>
-          <w:rFonts w:ascii="宋体" w:eastAsia="宋体" w:hAnsi="宋体" w:cs="宋体" w:hint="eastAsia"/>
-          <w:lang w:val="zh-TW" w:eastAsia="zh-TW"/>
-        </w:rPr>
-        <w:t>进行自动机的迁移，并执行迁移上的动作。</w:t>
-      </w:r>
-    </w:p>
-    <w:p>
-      <w:r>
-        <w:rPr>
-          <w:lang w:val="zh-TW" w:eastAsia="zh-TW"/>
-        </w:rPr>
-        <w:t xml:space="preserve">std::string </w:t>
-      </w:r>
-      <w:r>
-        <w:rPr>
-          <w:lang w:val="zh-TW" w:eastAsia="zh-TW"/>
-        </w:rPr>
-        <w:t>generateProcMethods(const Process* proc):</w:t>
-      </w:r>
-    </w:p>
-    <w:p>
-      <w:r>
-        <w:rPr>
-          <w:rFonts w:ascii="宋体" w:eastAsia="宋体" w:hAnsi="宋体" w:cs="宋体" w:hint="eastAsia"/>
-          <w:lang w:val="zh-TW" w:eastAsia="zh-TW"/>
-        </w:rPr>
-        <w:t>生成</w:t>
-      </w:r>
-      <w:r>
-        <w:rPr>
-          <w:lang w:val="zh-TW" w:eastAsia="zh-TW"/>
-        </w:rPr>
-        <w:t>proc</w:t>
-      </w:r>
-      <w:r>
-        <w:rPr>
-          <w:rFonts w:ascii="宋体" w:eastAsia="宋体" w:hAnsi="宋体" w:cs="宋体" w:hint="eastAsia"/>
-          <w:lang w:val="zh-TW" w:eastAsia="zh-TW"/>
-        </w:rPr>
-        <w:t>中的方法的代码，此处生成时并不对方法进行实现</w:t>
-      </w:r>
-    </w:p>
-    <w:p/>
-    <w:p>
-      <w:r>
-        <w:rPr>
-          <w:lang w:val="zh-TW" w:eastAsia="zh-TW"/>
-        </w:rPr>
-        <w:t>std::generateSimCCode(std::string path, std::list&lt;Process*&gt; procs):</w:t>
-      </w:r>
-    </w:p>
-    <w:p>
-      <w:r>
-        <w:rPr>
-          <w:rFonts w:ascii="宋体" w:eastAsia="宋体" w:hAnsi="宋体" w:cs="宋体" w:hint="eastAsia"/>
-          <w:lang w:val="zh-TW" w:eastAsia="zh-TW"/>
-        </w:rPr>
-        <w:t>生成所有的代码文件到文件目录</w:t>
-      </w:r>
-      <w:r>
-        <w:rPr>
-          <w:lang w:val="zh-TW" w:eastAsia="zh-TW"/>
-        </w:rPr>
-        <w:t>path</w:t>
-      </w:r>
-      <w:r>
-        <w:rPr>
-          <w:rFonts w:ascii="宋体" w:eastAsia="宋体" w:hAnsi="宋体" w:cs="宋体" w:hint="eastAsia"/>
-          <w:lang w:val="zh-TW" w:eastAsia="zh-TW"/>
-        </w:rPr>
-        <w:t>中，该方法对</w:t>
-      </w:r>
-      <w:r>
-        <w:rPr>
-          <w:lang w:val="zh-TW" w:eastAsia="zh-TW"/>
-        </w:rPr>
-        <w:t>procs</w:t>
-      </w:r>
-      <w:r>
-        <w:rPr>
-          <w:rFonts w:ascii="宋体" w:eastAsia="宋体" w:hAnsi="宋体" w:cs="宋体" w:hint="eastAsia"/>
-          <w:lang w:val="zh-TW" w:eastAsia="zh-TW"/>
-        </w:rPr>
-        <w:t>中的每一个进程都生成</w:t>
-      </w:r>
-      <w:r>
-        <w:rPr>
-          <w:lang w:val="zh-TW" w:eastAsia="zh-TW"/>
-        </w:rPr>
-        <w:t>.h</w:t>
-      </w:r>
-      <w:r>
-        <w:rPr>
-          <w:rFonts w:ascii="宋体" w:eastAsia="宋体" w:hAnsi="宋体" w:cs="宋体" w:hint="eastAsia"/>
-          <w:lang w:val="zh-TW" w:eastAsia="zh-TW"/>
-        </w:rPr>
-        <w:t>和</w:t>
-      </w:r>
-      <w:r>
-        <w:rPr>
-          <w:lang w:val="zh-TW" w:eastAsia="zh-TW"/>
-        </w:rPr>
-        <w:t>.c</w:t>
-      </w:r>
-      <w:r>
-        <w:rPr>
-          <w:rFonts w:ascii="宋体" w:eastAsia="宋体" w:hAnsi="宋体" w:cs="宋体" w:hint="eastAsia"/>
-          <w:lang w:val="zh-TW" w:eastAsia="zh-TW"/>
-        </w:rPr>
-        <w:t>文件到目录</w:t>
-      </w:r>
-      <w:r>
-        <w:rPr>
-          <w:lang w:val="zh-TW" w:eastAsia="zh-TW"/>
-        </w:rPr>
-        <w:t>path</w:t>
-      </w:r>
-      <w:r>
-        <w:rPr>
-          <w:rFonts w:ascii="宋体" w:eastAsia="宋体" w:hAnsi="宋体" w:cs="宋体" w:hint="eastAsia"/>
-          <w:lang w:val="zh-TW" w:eastAsia="zh-TW"/>
-        </w:rPr>
-        <w:t>。</w:t>
-      </w:r>
-    </w:p>
-    <w:p/>
-    <w:p>
-      <w:r>
-        <w:rPr>
-          <w:lang w:val="zh-TW" w:eastAsia="zh-TW"/>
-        </w:rPr>
-        <w:t>8.2 ImpleCodeGenerator</w:t>
-      </w:r>
-      <w:r>
-        <w:rPr>
-          <w:rFonts w:ascii="宋体" w:eastAsia="宋体" w:hAnsi="宋体" w:cs="宋体" w:hint="eastAsia"/>
-          <w:lang w:val="zh-TW" w:eastAsia="zh-TW"/>
-        </w:rPr>
-        <w:t>类</w:t>
-      </w:r>
-    </w:p>
-    <w:p>
-      <w:r>
-        <w:rPr>
-          <w:rFonts w:ascii="宋体" w:eastAsia="宋体" w:hAnsi="宋体" w:cs="宋体" w:hint="eastAsia"/>
-          <w:lang w:val="zh-TW" w:eastAsia="zh-TW"/>
-        </w:rPr>
-        <w:t>该抽象类为有具体实现代码的类的设计提供接口。</w:t>
-      </w:r>
-    </w:p>
-    <w:p>
-      <w:r>
-        <w:rPr>
-          <w:lang w:val="zh-TW" w:eastAsia="zh-TW"/>
-        </w:rPr>
-        <w:t xml:space="preserve">8.2.1 </w:t>
-      </w:r>
-      <w:r>
-        <w:rPr>
-          <w:rFonts w:ascii="宋体" w:eastAsia="宋体" w:hAnsi="宋体" w:cs="宋体" w:hint="eastAsia"/>
-          <w:lang w:val="zh-TW" w:eastAsia="zh-TW"/>
-        </w:rPr>
-        <w:t>重要方法</w:t>
-      </w:r>
-    </w:p>
-    <w:p>
-      <w:r>
-        <w:rPr>
-          <w:lang w:val="zh-TW" w:eastAsia="zh-TW"/>
-        </w:rPr>
-        <w:t>virtual std::string generateDecryptAlgorithm()=0;</w:t>
-      </w:r>
-    </w:p>
-    <w:p>
-      <w:r>
-        <w:rPr>
-          <w:rFonts w:ascii="宋体" w:eastAsia="宋体" w:hAnsi="宋体" w:cs="宋体" w:hint="eastAsia"/>
-          <w:lang w:val="zh-TW" w:eastAsia="zh-TW"/>
-        </w:rPr>
-        <w:t>生成解密算法的纯虚函数。</w:t>
-      </w:r>
-    </w:p>
-    <w:p>
-      <w:r>
-        <w:rPr>
-          <w:lang w:val="zh-TW" w:eastAsia="zh-TW"/>
-        </w:rPr>
-        <w:t>virtual std::string generateEncryptAlgorithm()=0;</w:t>
-      </w:r>
-    </w:p>
-    <w:p>
-      <w:r>
-        <w:rPr>
-          <w:rFonts w:ascii="宋体" w:eastAsia="宋体" w:hAnsi="宋体" w:cs="宋体" w:hint="eastAsia"/>
-          <w:lang w:val="zh-TW" w:eastAsia="zh-TW"/>
-        </w:rPr>
-        <w:t>生成加密算法的纯虚函数。</w:t>
-      </w:r>
-    </w:p>
-    <w:p>
-      <w:r>
-        <w:rPr>
-          <w:lang w:val="zh-TW" w:eastAsia="zh-TW"/>
-        </w:rPr>
-        <w:t>virtual void generateCode(std::string path, Process* proc):</w:t>
-      </w:r>
-    </w:p>
-    <w:p>
-      <w:r>
-        <w:rPr>
-          <w:rFonts w:ascii="宋体" w:eastAsia="宋体" w:hAnsi="宋体" w:cs="宋体" w:hint="eastAsia"/>
-          <w:lang w:val="zh-TW" w:eastAsia="zh-TW"/>
-        </w:rPr>
-        <w:t>对一个</w:t>
-      </w:r>
-      <w:r>
-        <w:rPr>
-          <w:lang w:val="zh-TW" w:eastAsia="zh-TW"/>
-        </w:rPr>
-        <w:t>Process</w:t>
-      </w:r>
-      <w:r>
-        <w:rPr>
-          <w:rFonts w:ascii="宋体" w:eastAsia="宋体" w:hAnsi="宋体" w:cs="宋体" w:hint="eastAsia"/>
-          <w:lang w:val="zh-TW" w:eastAsia="zh-TW"/>
-        </w:rPr>
-        <w:t>最终生成其源代码的方法，并将文件输出到目录</w:t>
-      </w:r>
-      <w:r>
-        <w:rPr>
-          <w:lang w:val="zh-TW" w:eastAsia="zh-TW"/>
-        </w:rPr>
-        <w:t>path</w:t>
-      </w:r>
-      <w:r>
-        <w:rPr>
-          <w:rFonts w:ascii="宋体" w:eastAsia="宋体" w:hAnsi="宋体" w:cs="宋体" w:hint="eastAsia"/>
-          <w:lang w:val="zh-TW" w:eastAsia="zh-TW"/>
-        </w:rPr>
-        <w:t>。</w:t>
-      </w:r>
-    </w:p>
-    <w:p>
-      <w:r>
-        <w:rPr>
-          <w:lang w:val="zh-TW" w:eastAsia="zh-TW"/>
-        </w:rPr>
-        <w:t xml:space="preserve">8.2.2 </w:t>
-      </w:r>
-      <w:r>
-        <w:rPr>
-          <w:rFonts w:ascii="宋体" w:eastAsia="宋体" w:hAnsi="宋体" w:cs="宋体" w:hint="eastAsia"/>
-          <w:lang w:val="zh-TW" w:eastAsia="zh-TW"/>
-        </w:rPr>
-        <w:t>说明</w:t>
-      </w:r>
-    </w:p>
-    <w:p>
-      <w:r>
-        <w:rPr>
-          <w:lang w:val="zh-TW" w:eastAsia="zh-TW"/>
-        </w:rPr>
-        <w:t>ImpleCodeGenerator</w:t>
-      </w:r>
-      <w:r>
-        <w:rPr>
-          <w:rFonts w:ascii="宋体" w:eastAsia="宋体" w:hAnsi="宋体" w:cs="宋体" w:hint="eastAsia"/>
-          <w:lang w:val="zh-TW" w:eastAsia="zh-TW"/>
-        </w:rPr>
-        <w:t>还应有对应的子类实现，例如</w:t>
-      </w:r>
-      <w:r>
-        <w:rPr>
-          <w:lang w:val="zh-TW" w:eastAsia="zh-TW"/>
-        </w:rPr>
-        <w:t>CPPCodeGenerator</w:t>
-      </w:r>
-      <w:r>
-        <w:rPr>
-          <w:rFonts w:ascii="宋体" w:eastAsia="宋体" w:hAnsi="宋体" w:cs="宋体" w:hint="eastAsia"/>
-          <w:lang w:val="zh-TW" w:eastAsia="zh-TW"/>
-        </w:rPr>
-        <w:t>，在这些类中需要维持一个插件的</w:t>
-      </w:r>
-      <w:r>
-        <w:rPr>
-          <w:lang w:val="zh-TW" w:eastAsia="zh-TW"/>
-        </w:rPr>
-        <w:t>list</w:t>
-      </w:r>
-      <w:r>
-        <w:rPr>
-          <w:rFonts w:ascii="宋体" w:eastAsia="宋体" w:hAnsi="宋体" w:cs="宋体" w:hint="eastAsia"/>
-          <w:lang w:val="zh-TW" w:eastAsia="zh-TW"/>
-        </w:rPr>
-        <w:t>，生成加密解密算法的具体部分需要调用相应的插件。</w:t>
-      </w:r>
-    </w:p>
-    <w:p>
-      <w:r>
-        <w:rPr>
-          <w:lang w:val="zh-TW" w:eastAsia="zh-TW"/>
-        </w:rPr>
-        <w:t>五、接口设计</w:t>
-      </w:r>
-    </w:p>
-    <w:p>
-      <w:commentRangeStart w:id="5"/>
-      <w:r>
-        <w:rPr>
-          <w:lang w:val="zh-TW" w:eastAsia="zh-TW"/>
-        </w:rPr>
-        <w:lastRenderedPageBreak/>
-        <w:t>内部接口设计</w:t>
-      </w:r>
-      <w:commentRangeEnd w:id="5"/>
-      <w:r>
-        <w:rPr>
-          <w:rStyle w:val="a4"/>
-        </w:rPr>
-        <w:commentReference w:id="5"/>
-      </w:r>
-    </w:p>
-    <w:p>
-      <w:r>
-        <w:t xml:space="preserve">1.1 </w:t>
-      </w:r>
-      <w:r>
-        <w:rPr>
-          <w:rFonts w:ascii="宋体" w:eastAsia="宋体" w:hAnsi="宋体" w:cs="宋体" w:hint="eastAsia"/>
-          <w:lang w:val="zh-TW" w:eastAsia="zh-TW"/>
-        </w:rPr>
-        <w:t>建模模块与模型接口</w:t>
-      </w:r>
-      <w:r>
-        <w:t xml:space="preserve"> </w:t>
-      </w:r>
-      <w:r>
-        <w:rPr>
-          <w:rFonts w:ascii="宋体" w:eastAsia="宋体" w:hAnsi="宋体" w:cs="宋体" w:hint="eastAsia"/>
-          <w:lang w:val="zh-TW" w:eastAsia="zh-TW"/>
-        </w:rPr>
-        <w:t>（刘）</w:t>
-      </w:r>
-    </w:p>
-    <w:p>
-      <w:r>
-        <w:t xml:space="preserve">1.2 </w:t>
-      </w:r>
-      <w:r>
-        <w:rPr>
-          <w:rFonts w:ascii="宋体" w:eastAsia="宋体" w:hAnsi="宋体" w:cs="宋体" w:hint="eastAsia"/>
-          <w:lang w:val="zh-TW" w:eastAsia="zh-TW"/>
-        </w:rPr>
-        <w:t>验证模块与模型接口</w:t>
-      </w:r>
-      <w:r>
-        <w:t xml:space="preserve"> </w:t>
-      </w:r>
-      <w:r>
-        <w:rPr>
-          <w:rFonts w:ascii="宋体" w:eastAsia="宋体" w:hAnsi="宋体" w:cs="宋体" w:hint="eastAsia"/>
-          <w:lang w:val="zh-TW" w:eastAsia="zh-TW"/>
-        </w:rPr>
-        <w:t>（王）</w:t>
-      </w:r>
-    </w:p>
-    <w:p>
-      <w:r>
-        <w:t xml:space="preserve">1.3 </w:t>
-      </w:r>
-      <w:r>
-        <w:rPr>
-          <w:rFonts w:ascii="宋体" w:eastAsia="宋体" w:hAnsi="宋体" w:cs="宋体" w:hint="eastAsia"/>
-          <w:lang w:val="zh-TW" w:eastAsia="zh-TW"/>
-        </w:rPr>
-        <w:t>代码生成模块与模型接口</w:t>
-      </w:r>
-      <w:r>
-        <w:t xml:space="preserve"> </w:t>
-      </w:r>
-      <w:r>
-        <w:rPr>
-          <w:rFonts w:ascii="宋体" w:eastAsia="宋体" w:hAnsi="宋体" w:cs="宋体" w:hint="eastAsia"/>
-          <w:lang w:val="zh-TW" w:eastAsia="zh-TW"/>
-        </w:rPr>
-        <w:t>（李）</w:t>
-      </w:r>
-    </w:p>
-    <w:p>
-      <w:r>
-        <w:rPr>
-          <w:lang w:val="zh-TW" w:eastAsia="zh-TW"/>
-        </w:rPr>
-        <w:t>外部接口设计</w:t>
+          <w:lang w:eastAsia="zh-CN"/>
+        </w:rPr>
+        <w:t>1.</w:t>
       </w:r>
       <w:r>
         <w:rPr>
           <w:rFonts w:ascii="Helvetica Neue" w:hAnsi="Helvetica Neue"/>
           <w:b/>
           <w:bCs/>
+          <w:lang w:eastAsia="zh-CN"/>
         </w:rPr>
         <w:t xml:space="preserve"> </w:t>
       </w:r>
       <w:r>
         <w:rPr>
+          <w:rFonts w:ascii="Helvetica Neue" w:hAnsi="Helvetica Neue"/>
+          <w:b/>
+          <w:bCs/>
+          <w:lang w:eastAsia="zh-CN"/>
+        </w:rPr>
+        <w:t>Xml</w:t>
+      </w:r>
+      <w:r>
+        <w:rPr>
+          <w:rFonts w:ascii="Helvetica Neue" w:hAnsi="Helvetica Neue"/>
+          <w:b/>
+          <w:bCs/>
+          <w:lang w:eastAsia="zh-CN"/>
+        </w:rPr>
+        <w:t>相关类</w:t>
+      </w:r>
+    </w:p>
+    <w:p>
+      <w:pPr>
+        <w:ind w:firstLineChars="200" w:firstLine="480"/>
+        <w:rPr>
+          <w:lang w:val="zh-TW" w:eastAsia="zh-TW"/>
+        </w:rPr>
+      </w:pPr>
+      <w:r>
+        <w:rPr>
+          <w:lang w:val="zh-TW" w:eastAsia="zh-TW"/>
+        </w:rPr>
+        <w:t>Xml</w:t>
+      </w:r>
+      <w:r>
+        <w:rPr>
+          <w:lang w:val="zh-TW" w:eastAsia="zh-TW"/>
+        </w:rPr>
+        <w:t>类定义</w:t>
+      </w:r>
+      <w:r>
+        <w:rPr>
+          <w:lang w:val="zh-TW" w:eastAsia="zh-TW"/>
+        </w:rPr>
+        <w:t>xml</w:t>
+      </w:r>
+      <w:r>
+        <w:rPr>
+          <w:lang w:val="zh-TW" w:eastAsia="zh-TW"/>
+        </w:rPr>
+        <w:t>在内存中的数据结构。</w:t>
+      </w:r>
+      <w:r>
+        <w:rPr>
+          <w:lang w:val="zh-TW" w:eastAsia="zh-TW"/>
+        </w:rPr>
+        <w:t>Dtd</w:t>
+      </w:r>
+      <w:r>
+        <w:rPr>
+          <w:lang w:val="zh-TW" w:eastAsia="zh-TW"/>
+        </w:rPr>
+        <w:t>类定义</w:t>
+      </w:r>
+      <w:r>
+        <w:rPr>
+          <w:lang w:val="zh-TW" w:eastAsia="zh-TW"/>
+        </w:rPr>
+        <w:t>xml</w:t>
+      </w:r>
+      <w:r>
+        <w:rPr>
+          <w:lang w:val="zh-TW" w:eastAsia="zh-TW"/>
+        </w:rPr>
+        <w:t>的文档头，其中定义了</w:t>
+      </w:r>
+      <w:r>
+        <w:rPr>
+          <w:lang w:val="zh-TW" w:eastAsia="zh-TW"/>
+        </w:rPr>
+        <w:t>xml</w:t>
+      </w:r>
+      <w:r>
+        <w:rPr>
+          <w:lang w:val="zh-TW" w:eastAsia="zh-TW"/>
+        </w:rPr>
+        <w:t>文件的元信息。</w:t>
+      </w:r>
+      <w:r>
+        <w:rPr>
+          <w:lang w:val="zh-TW" w:eastAsia="zh-TW"/>
+        </w:rPr>
+        <w:t>XmlNode</w:t>
+      </w:r>
+      <w:r>
+        <w:rPr>
+          <w:lang w:val="zh-TW" w:eastAsia="zh-TW"/>
+        </w:rPr>
+        <w:t>类定义了</w:t>
+      </w:r>
+      <w:r>
+        <w:rPr>
+          <w:lang w:val="zh-TW" w:eastAsia="zh-TW"/>
+        </w:rPr>
+        <w:t>xml</w:t>
+      </w:r>
+      <w:r>
+        <w:rPr>
+          <w:lang w:val="zh-TW" w:eastAsia="zh-TW"/>
+        </w:rPr>
+        <w:t>树结构的结点</w:t>
+      </w:r>
+      <w:r>
+        <w:rPr>
+          <w:rFonts w:hint="eastAsia"/>
+          <w:lang w:val="zh-TW" w:eastAsia="zh-TW"/>
+        </w:rPr>
+        <w:t>（也即子树）</w:t>
+      </w:r>
+      <w:r>
+        <w:rPr>
+          <w:lang w:val="zh-TW" w:eastAsia="zh-TW"/>
+        </w:rPr>
+        <w:t>。</w:t>
+      </w:r>
+      <w:r>
+        <w:rPr>
+          <w:lang w:val="zh-TW" w:eastAsia="zh-TW"/>
+        </w:rPr>
+        <w:t>Xml</w:t>
+      </w:r>
+      <w:r>
+        <w:rPr>
+          <w:lang w:val="zh-TW" w:eastAsia="zh-TW"/>
+        </w:rPr>
+        <w:t>Parser</w:t>
+      </w:r>
+      <w:r>
+        <w:rPr>
+          <w:lang w:val="zh-TW" w:eastAsia="zh-TW"/>
+        </w:rPr>
+        <w:t>工具类用于实现</w:t>
+      </w:r>
+      <w:r>
+        <w:rPr>
+          <w:lang w:val="zh-TW" w:eastAsia="zh-TW"/>
+        </w:rPr>
+        <w:t>Xml</w:t>
+      </w:r>
+      <w:r>
+        <w:rPr>
+          <w:lang w:val="zh-TW" w:eastAsia="zh-TW"/>
+        </w:rPr>
+        <w:t>数据结构和</w:t>
+      </w:r>
+      <w:r>
+        <w:rPr>
+          <w:rFonts w:hint="eastAsia"/>
+          <w:lang w:val="zh-TW" w:eastAsia="zh-TW"/>
+        </w:rPr>
+        <w:t>系统中某些直接</w:t>
+      </w:r>
+      <w:r>
+        <w:rPr>
+          <w:lang w:val="zh-TW" w:eastAsia="zh-TW"/>
+        </w:rPr>
+        <w:t>数据结构的相互转换。</w:t>
+      </w:r>
+    </w:p>
+    <w:p>
+      <w:pPr>
+        <w:ind w:firstLineChars="200" w:firstLine="480"/>
+        <w:rPr>
+          <w:lang w:val="zh-TW" w:eastAsia="zh-TW"/>
+        </w:rPr>
+      </w:pPr>
+      <w:r>
+        <w:rPr>
+          <w:lang w:val="zh-TW" w:eastAsia="zh-TW"/>
+        </w:rPr>
+        <w:t>X</w:t>
+      </w:r>
+      <w:r>
+        <w:rPr>
+          <w:rFonts w:eastAsia="PMingLiU"/>
+          <w:lang w:val="zh-TW" w:eastAsia="zh-TW"/>
+        </w:rPr>
+        <w:t>ml</w:t>
+      </w:r>
+      <w:r>
+        <w:rPr>
+          <w:lang w:val="zh-TW" w:eastAsia="zh-TW"/>
+        </w:rPr>
+        <w:t>类的</w:t>
+      </w:r>
+      <w:r>
+        <w:rPr>
+          <w:lang w:val="zh-TW" w:eastAsia="zh-TW"/>
+        </w:rPr>
+        <w:t>属性：</w:t>
+      </w:r>
+    </w:p>
+    <w:p>
+      <w:pPr>
+        <w:ind w:firstLine="480"/>
+        <w:rPr>
+          <w:rFonts w:ascii="Helvetica Neue" w:hAnsi="Helvetica Neue"/>
+          <w:lang w:eastAsia="zh-TW"/>
+        </w:rPr>
+      </w:pPr>
+      <w:proofErr w:type="spellStart"/>
+      <w:r>
+        <w:rPr>
+          <w:rFonts w:ascii="Helvetica Neue" w:hAnsi="Helvetica Neue"/>
+          <w:lang w:eastAsia="zh-TW"/>
+        </w:rPr>
+        <w:t>XmlNode</w:t>
+      </w:r>
+      <w:proofErr w:type="spellEnd"/>
+      <w:r>
+        <w:rPr>
+          <w:rFonts w:ascii="Helvetica Neue" w:hAnsi="Helvetica Neue"/>
+          <w:lang w:eastAsia="zh-TW"/>
+        </w:rPr>
+        <w:t>* root;</w:t>
+      </w:r>
+    </w:p>
+    <w:p>
+      <w:pPr>
+        <w:ind w:firstLine="480"/>
+        <w:rPr>
+          <w:rFonts w:ascii="Helvetica Neue" w:hAnsi="Helvetica Neue"/>
+          <w:lang w:eastAsia="zh-TW"/>
+        </w:rPr>
+      </w:pPr>
+      <w:proofErr w:type="spellStart"/>
+      <w:r>
+        <w:rPr>
+          <w:rFonts w:ascii="Helvetica Neue" w:hAnsi="Helvetica Neue"/>
+          <w:lang w:eastAsia="zh-TW"/>
+        </w:rPr>
+        <w:t>Dtd</w:t>
+      </w:r>
+      <w:proofErr w:type="spellEnd"/>
+      <w:r>
+        <w:rPr>
+          <w:rFonts w:ascii="Helvetica Neue" w:hAnsi="Helvetica Neue"/>
+          <w:lang w:eastAsia="zh-TW"/>
+        </w:rPr>
+        <w:t xml:space="preserve">* </w:t>
+      </w:r>
+      <w:proofErr w:type="spellStart"/>
+      <w:r>
+        <w:rPr>
+          <w:rFonts w:ascii="Helvetica Neue" w:hAnsi="Helvetica Neue"/>
+          <w:lang w:eastAsia="zh-TW"/>
+        </w:rPr>
+        <w:t>dtd</w:t>
+      </w:r>
+      <w:proofErr w:type="spellEnd"/>
+      <w:r>
+        <w:rPr>
+          <w:rFonts w:ascii="Helvetica Neue" w:hAnsi="Helvetica Neue"/>
+          <w:lang w:eastAsia="zh-TW"/>
+        </w:rPr>
+        <w:t>;</w:t>
+      </w:r>
+    </w:p>
+    <w:p>
+      <w:pPr>
+        <w:ind w:firstLineChars="200" w:firstLine="480"/>
+        <w:rPr>
+          <w:lang w:val="zh-TW" w:eastAsia="zh-TW"/>
+        </w:rPr>
+      </w:pPr>
+      <w:r>
+        <w:rPr>
+          <w:lang w:val="zh-TW" w:eastAsia="zh-TW"/>
+        </w:rPr>
+        <w:t>其中</w:t>
+      </w:r>
+      <w:r>
+        <w:rPr>
+          <w:lang w:val="zh-TW" w:eastAsia="zh-TW"/>
+        </w:rPr>
+        <w:t>root</w:t>
+      </w:r>
+      <w:r>
+        <w:rPr>
+          <w:lang w:val="zh-TW" w:eastAsia="zh-TW"/>
+        </w:rPr>
+        <w:t>记录</w:t>
+      </w:r>
+      <w:r>
+        <w:rPr>
+          <w:rFonts w:eastAsia="PMingLiU"/>
+          <w:lang w:val="zh-TW" w:eastAsia="zh-TW"/>
+        </w:rPr>
+        <w:t>xml</w:t>
+      </w:r>
+      <w:r>
+        <w:rPr>
+          <w:lang w:val="zh-TW" w:eastAsia="zh-TW"/>
+        </w:rPr>
+        <w:t>结构树的树根</w:t>
+      </w:r>
+      <w:r>
+        <w:rPr>
+          <w:rFonts w:hint="eastAsia"/>
+          <w:lang w:val="zh-TW" w:eastAsia="zh-TW"/>
+        </w:rPr>
+        <w:t>，即整棵</w:t>
+      </w:r>
+      <w:r>
+        <w:rPr>
+          <w:rFonts w:eastAsia="PMingLiU"/>
+          <w:lang w:val="zh-TW" w:eastAsia="zh-TW"/>
+        </w:rPr>
+        <w:t>xml</w:t>
+      </w:r>
+      <w:r>
+        <w:rPr>
+          <w:rFonts w:asciiTheme="minorEastAsia" w:hAnsiTheme="minorEastAsia" w:hint="eastAsia"/>
+          <w:lang w:val="zh-TW" w:eastAsia="zh-TW"/>
+        </w:rPr>
+        <w:t>树</w:t>
+      </w:r>
+      <w:r>
+        <w:rPr>
+          <w:lang w:val="zh-TW" w:eastAsia="zh-TW"/>
+        </w:rPr>
+        <w:t>，</w:t>
+      </w:r>
+      <w:r>
+        <w:rPr>
+          <w:lang w:val="zh-TW" w:eastAsia="zh-TW"/>
+        </w:rPr>
+        <w:t>dtd</w:t>
+      </w:r>
+      <w:r>
+        <w:rPr>
+          <w:lang w:val="zh-TW" w:eastAsia="zh-TW"/>
+        </w:rPr>
+        <w:t>记录了</w:t>
+      </w:r>
+      <w:r>
+        <w:rPr>
+          <w:rFonts w:eastAsia="PMingLiU"/>
+          <w:lang w:val="zh-TW" w:eastAsia="zh-TW"/>
+        </w:rPr>
+        <w:t>xml</w:t>
+      </w:r>
+      <w:r>
+        <w:rPr>
+          <w:lang w:val="zh-TW" w:eastAsia="zh-TW"/>
+        </w:rPr>
+        <w:t>的文档头。</w:t>
+      </w:r>
+    </w:p>
+    <w:p>
+      <w:pPr>
+        <w:rPr>
+          <w:rFonts w:eastAsia="PMingLiU"/>
+          <w:lang w:val="zh-TW" w:eastAsia="zh-TW"/>
+        </w:rPr>
+      </w:pPr>
+    </w:p>
+    <w:p>
+      <w:pPr>
+        <w:ind w:firstLineChars="200" w:firstLine="480"/>
+        <w:rPr>
+          <w:rFonts w:eastAsia="PMingLiU" w:hint="eastAsia"/>
+          <w:lang w:val="zh-TW" w:eastAsia="zh-TW"/>
+        </w:rPr>
+      </w:pPr>
+      <w:r>
+        <w:rPr>
+          <w:lang w:val="zh-TW" w:eastAsia="zh-TW"/>
+        </w:rPr>
+        <w:t>X</w:t>
+      </w:r>
+      <w:r>
+        <w:rPr>
+          <w:rFonts w:eastAsia="PMingLiU"/>
+          <w:lang w:val="zh-TW" w:eastAsia="zh-TW"/>
+        </w:rPr>
+        <w:t>ml</w:t>
+      </w:r>
+      <w:r>
+        <w:rPr>
+          <w:rFonts w:eastAsia="PMingLiU"/>
+          <w:lang w:val="zh-TW" w:eastAsia="zh-TW"/>
+        </w:rPr>
+        <w:t>Node</w:t>
+      </w:r>
+      <w:r>
+        <w:rPr>
+          <w:lang w:val="zh-TW" w:eastAsia="zh-TW"/>
+        </w:rPr>
+        <w:t>类的属性：</w:t>
+      </w:r>
+    </w:p>
+    <w:p>
+      <w:pPr>
+        <w:ind w:firstLine="480"/>
+        <w:rPr>
+          <w:rFonts w:ascii="Helvetica Neue" w:hAnsi="Helvetica Neue"/>
+          <w:lang w:eastAsia="zh-TW"/>
+        </w:rPr>
+      </w:pPr>
+      <w:r>
+        <w:rPr>
+          <w:rFonts w:ascii="Helvetica Neue" w:hAnsi="Helvetica Neue"/>
+          <w:lang w:eastAsia="zh-TW"/>
+        </w:rPr>
+        <w:t>string name;</w:t>
+      </w:r>
+    </w:p>
+    <w:p>
+      <w:pPr>
+        <w:ind w:firstLine="480"/>
+        <w:rPr>
+          <w:rFonts w:ascii="Helvetica Neue" w:hAnsi="Helvetica Neue"/>
+          <w:lang w:eastAsia="zh-TW"/>
+        </w:rPr>
+      </w:pPr>
+      <w:r>
+        <w:rPr>
+          <w:rFonts w:ascii="Helvetica Neue" w:hAnsi="Helvetica Neue"/>
+          <w:lang w:eastAsia="zh-TW"/>
+        </w:rPr>
+        <w:t>map&lt;string, string&gt; properties;</w:t>
+      </w:r>
+    </w:p>
+    <w:p>
+      <w:pPr>
+        <w:ind w:firstLine="480"/>
+        <w:rPr>
+          <w:rFonts w:ascii="Helvetica Neue" w:hAnsi="Helvetica Neue"/>
+          <w:lang w:eastAsia="zh-TW"/>
+        </w:rPr>
+      </w:pPr>
+      <w:r>
+        <w:rPr>
+          <w:rFonts w:ascii="Helvetica Neue" w:hAnsi="Helvetica Neue"/>
+          <w:lang w:eastAsia="zh-TW"/>
+        </w:rPr>
+        <w:lastRenderedPageBreak/>
+        <w:t>list&lt;</w:t>
+      </w:r>
+      <w:proofErr w:type="spellStart"/>
+      <w:r>
+        <w:rPr>
+          <w:rFonts w:ascii="Helvetica Neue" w:hAnsi="Helvetica Neue"/>
+          <w:lang w:eastAsia="zh-TW"/>
+        </w:rPr>
+        <w:t>XmlTree</w:t>
+      </w:r>
+      <w:proofErr w:type="spellEnd"/>
+      <w:r>
+        <w:rPr>
+          <w:rFonts w:ascii="Helvetica Neue" w:hAnsi="Helvetica Neue"/>
+          <w:lang w:eastAsia="zh-TW"/>
+        </w:rPr>
+        <w:t>*&gt; children;</w:t>
+      </w:r>
+    </w:p>
+    <w:p>
+      <w:pPr>
+        <w:ind w:firstLine="480"/>
+        <w:rPr>
+          <w:rFonts w:ascii="Helvetica Neue" w:hAnsi="Helvetica Neue"/>
+          <w:lang w:eastAsia="zh-TW"/>
+        </w:rPr>
+      </w:pPr>
+      <w:r>
+        <w:rPr>
+          <w:rFonts w:ascii="Helvetica Neue" w:hAnsi="Helvetica Neue"/>
+          <w:lang w:eastAsia="zh-TW"/>
+        </w:rPr>
+        <w:t xml:space="preserve">bool </w:t>
+      </w:r>
+      <w:proofErr w:type="spellStart"/>
+      <w:r>
+        <w:rPr>
+          <w:rFonts w:ascii="Helvetica Neue" w:hAnsi="Helvetica Neue"/>
+          <w:lang w:eastAsia="zh-TW"/>
+        </w:rPr>
+        <w:t>isLeaf</w:t>
+      </w:r>
+      <w:proofErr w:type="spellEnd"/>
+      <w:r>
+        <w:rPr>
+          <w:rFonts w:ascii="Helvetica Neue" w:hAnsi="Helvetica Neue"/>
+          <w:lang w:eastAsia="zh-TW"/>
+        </w:rPr>
+        <w:t>;</w:t>
+      </w:r>
+    </w:p>
+    <w:p>
+      <w:pPr>
+        <w:ind w:firstLine="480"/>
+        <w:rPr>
+          <w:rFonts w:ascii="Helvetica Neue" w:hAnsi="Helvetica Neue"/>
+          <w:lang w:eastAsia="zh-TW"/>
+        </w:rPr>
+      </w:pPr>
+      <w:r>
+        <w:rPr>
+          <w:rFonts w:ascii="Helvetica Neue" w:hAnsi="Helvetica Neue"/>
+          <w:lang w:eastAsia="zh-TW"/>
+        </w:rPr>
+        <w:t>string content;</w:t>
+      </w:r>
+    </w:p>
+    <w:p>
+      <w:pPr>
+        <w:ind w:firstLineChars="200" w:firstLine="480"/>
+        <w:rPr>
+          <w:rFonts w:eastAsia="PMingLiU"/>
+          <w:lang w:val="zh-TW" w:eastAsia="zh-TW"/>
+        </w:rPr>
+      </w:pPr>
+      <w:r>
+        <w:rPr>
+          <w:lang w:val="zh-TW" w:eastAsia="zh-TW"/>
+        </w:rPr>
+        <w:t>其中</w:t>
+      </w:r>
+      <w:r>
+        <w:rPr>
+          <w:lang w:val="zh-TW" w:eastAsia="zh-TW"/>
+        </w:rPr>
+        <w:t>name</w:t>
+      </w:r>
+      <w:r>
+        <w:rPr>
+          <w:lang w:val="zh-TW" w:eastAsia="zh-TW"/>
+        </w:rPr>
+        <w:t>记录了当前结点的名称，</w:t>
+      </w:r>
+      <w:r>
+        <w:rPr>
+          <w:lang w:val="zh-TW" w:eastAsia="zh-TW"/>
+        </w:rPr>
+        <w:t>properties</w:t>
+      </w:r>
+      <w:r>
+        <w:rPr>
+          <w:lang w:val="zh-TW" w:eastAsia="zh-TW"/>
+        </w:rPr>
+        <w:t>记录了当前结点的属性</w:t>
+      </w:r>
+      <w:r>
+        <w:rPr>
+          <w:lang w:val="zh-TW" w:eastAsia="zh-TW"/>
+        </w:rPr>
+        <w:t>-</w:t>
+      </w:r>
+      <w:r>
+        <w:rPr>
+          <w:lang w:val="zh-TW" w:eastAsia="zh-TW"/>
+        </w:rPr>
+        <w:t>值的映射，</w:t>
+      </w:r>
+      <w:r>
+        <w:rPr>
+          <w:lang w:val="zh-TW" w:eastAsia="zh-TW"/>
+        </w:rPr>
+        <w:t>children</w:t>
+      </w:r>
+      <w:r>
+        <w:rPr>
+          <w:lang w:val="zh-TW" w:eastAsia="zh-TW"/>
+        </w:rPr>
+        <w:t>记录了当前结点的直接孩子列表，</w:t>
+      </w:r>
+      <w:r>
+        <w:rPr>
+          <w:lang w:val="zh-TW" w:eastAsia="zh-TW"/>
+        </w:rPr>
+        <w:t>isLeaf</w:t>
+      </w:r>
+      <w:r>
+        <w:rPr>
+          <w:lang w:val="zh-TW" w:eastAsia="zh-TW"/>
+        </w:rPr>
+        <w:t>指示当前结点是否是叶子结点，如果是叶子结点，在</w:t>
+      </w:r>
+      <w:r>
+        <w:rPr>
+          <w:lang w:val="zh-TW" w:eastAsia="zh-TW"/>
+        </w:rPr>
+        <w:t>content</w:t>
+      </w:r>
+      <w:r>
+        <w:rPr>
+          <w:lang w:val="zh-TW" w:eastAsia="zh-TW"/>
+        </w:rPr>
+        <w:t>字段中记录结点的字符串信息。</w:t>
+      </w:r>
+    </w:p>
+    <w:p>
+      <w:pPr>
+        <w:rPr>
+          <w:rFonts w:eastAsia="PMingLiU" w:hint="eastAsia"/>
+          <w:lang w:val="zh-TW" w:eastAsia="zh-TW"/>
+        </w:rPr>
+      </w:pPr>
+    </w:p>
+    <w:p>
+      <w:pPr>
+        <w:ind w:firstLineChars="200" w:firstLine="480"/>
+        <w:rPr>
+          <w:lang w:val="zh-TW" w:eastAsia="zh-TW"/>
+        </w:rPr>
+      </w:pPr>
+      <w:r>
+        <w:rPr>
+          <w:rFonts w:hint="eastAsia"/>
+          <w:lang w:val="zh-TW" w:eastAsia="zh-CN"/>
+        </w:rPr>
+        <w:t>X</w:t>
+      </w:r>
+      <w:r>
+        <w:rPr>
+          <w:rFonts w:eastAsia="PMingLiU"/>
+          <w:lang w:val="zh-TW" w:eastAsia="zh-TW"/>
+        </w:rPr>
+        <w:t>mlParser</w:t>
+      </w:r>
+      <w:r>
+        <w:rPr>
+          <w:rFonts w:asciiTheme="minorEastAsia" w:hAnsiTheme="minorEastAsia" w:hint="eastAsia"/>
+          <w:lang w:val="zh-TW" w:eastAsia="zh-TW"/>
+        </w:rPr>
+        <w:t>类的</w:t>
+      </w:r>
+      <w:r>
+        <w:rPr>
+          <w:lang w:val="zh-TW" w:eastAsia="zh-TW"/>
+        </w:rPr>
+        <w:t>方法：</w:t>
+      </w:r>
+    </w:p>
+    <w:p>
+      <w:pPr>
+        <w:ind w:firstLine="480"/>
+        <w:rPr>
+          <w:rFonts w:ascii="Helvetica Neue" w:hAnsi="Helvetica Neue"/>
+          <w:lang w:eastAsia="zh-TW"/>
+        </w:rPr>
+      </w:pPr>
+      <w:r>
+        <w:rPr>
+          <w:rFonts w:ascii="Helvetica Neue" w:hAnsi="Helvetica Neue"/>
+          <w:lang w:eastAsia="zh-TW"/>
+        </w:rPr>
+        <w:t xml:space="preserve">static Model* </w:t>
+      </w:r>
+      <w:proofErr w:type="gramStart"/>
+      <w:r>
+        <w:rPr>
+          <w:rFonts w:ascii="Helvetica Neue" w:hAnsi="Helvetica Neue"/>
+          <w:lang w:eastAsia="zh-TW"/>
+        </w:rPr>
+        <w:t>forward(</w:t>
+      </w:r>
+      <w:proofErr w:type="gramEnd"/>
+      <w:r>
+        <w:rPr>
+          <w:rFonts w:ascii="Helvetica Neue" w:hAnsi="Helvetica Neue"/>
+          <w:lang w:eastAsia="zh-TW"/>
+        </w:rPr>
+        <w:t>const Xml&amp; xml);</w:t>
+      </w:r>
+    </w:p>
+    <w:p>
+      <w:pPr>
+        <w:ind w:firstLine="480"/>
+        <w:rPr>
+          <w:rFonts w:ascii="Helvetica Neue" w:hAnsi="Helvetica Neue"/>
+          <w:lang w:eastAsia="zh-TW"/>
+        </w:rPr>
+      </w:pPr>
+      <w:r>
+        <w:rPr>
+          <w:rFonts w:ascii="Helvetica Neue" w:hAnsi="Helvetica Neue"/>
+          <w:lang w:eastAsia="zh-TW"/>
+        </w:rPr>
+        <w:t xml:space="preserve">static Xml* </w:t>
+      </w:r>
+      <w:proofErr w:type="gramStart"/>
+      <w:r>
+        <w:rPr>
+          <w:rFonts w:ascii="Helvetica Neue" w:hAnsi="Helvetica Neue"/>
+          <w:lang w:eastAsia="zh-TW"/>
+        </w:rPr>
+        <w:t>backward(</w:t>
+      </w:r>
+      <w:proofErr w:type="gramEnd"/>
+      <w:r>
+        <w:rPr>
+          <w:rFonts w:ascii="Helvetica Neue" w:hAnsi="Helvetica Neue"/>
+          <w:lang w:eastAsia="zh-TW"/>
+        </w:rPr>
+        <w:t>const Model&amp; model);</w:t>
+      </w:r>
+    </w:p>
+    <w:p>
+      <w:pPr>
+        <w:ind w:firstLine="480"/>
+        <w:rPr>
+          <w:rFonts w:ascii="Helvetica Neue" w:hAnsi="Helvetica Neue"/>
+          <w:lang w:eastAsia="zh-TW"/>
+        </w:rPr>
+      </w:pPr>
+      <w:r>
+        <w:rPr>
+          <w:rFonts w:ascii="Helvetica Neue" w:hAnsi="Helvetica Neue"/>
+          <w:lang w:eastAsia="zh-TW"/>
+        </w:rPr>
+        <w:t xml:space="preserve">static Process* </w:t>
+      </w:r>
+      <w:proofErr w:type="spellStart"/>
+      <w:proofErr w:type="gramStart"/>
+      <w:r>
+        <w:rPr>
+          <w:rFonts w:ascii="Helvetica Neue" w:hAnsi="Helvetica Neue"/>
+          <w:lang w:eastAsia="zh-TW"/>
+        </w:rPr>
+        <w:t>parseProcess</w:t>
+      </w:r>
+      <w:proofErr w:type="spellEnd"/>
+      <w:r>
+        <w:rPr>
+          <w:rFonts w:ascii="Helvetica Neue" w:hAnsi="Helvetica Neue"/>
+          <w:lang w:eastAsia="zh-TW"/>
+        </w:rPr>
+        <w:t>(</w:t>
+      </w:r>
+      <w:proofErr w:type="gramEnd"/>
+      <w:r>
+        <w:rPr>
+          <w:rFonts w:ascii="Helvetica Neue" w:hAnsi="Helvetica Neue"/>
+          <w:lang w:eastAsia="zh-TW"/>
+        </w:rPr>
+        <w:t xml:space="preserve">const </w:t>
+      </w:r>
+      <w:proofErr w:type="spellStart"/>
+      <w:r>
+        <w:rPr>
+          <w:rFonts w:ascii="Helvetica Neue" w:hAnsi="Helvetica Neue"/>
+          <w:lang w:eastAsia="zh-TW"/>
+        </w:rPr>
+        <w:t>Xml</w:t>
+      </w:r>
+      <w:r>
+        <w:rPr>
+          <w:rFonts w:ascii="Helvetica Neue" w:hAnsi="Helvetica Neue" w:hint="eastAsia"/>
+          <w:lang w:eastAsia="zh-CN"/>
+        </w:rPr>
+        <w:t>Node</w:t>
+      </w:r>
+      <w:proofErr w:type="spellEnd"/>
+      <w:r>
+        <w:rPr>
+          <w:rFonts w:ascii="Helvetica Neue" w:hAnsi="Helvetica Neue"/>
+          <w:lang w:eastAsia="zh-TW"/>
+        </w:rPr>
+        <w:t xml:space="preserve">&amp; </w:t>
+      </w:r>
+      <w:proofErr w:type="spellStart"/>
+      <w:r>
+        <w:rPr>
+          <w:rFonts w:ascii="Helvetica Neue" w:hAnsi="Helvetica Neue"/>
+          <w:lang w:eastAsia="zh-TW"/>
+        </w:rPr>
+        <w:t>subxml</w:t>
+      </w:r>
+      <w:proofErr w:type="spellEnd"/>
+      <w:r>
+        <w:rPr>
+          <w:rFonts w:ascii="Helvetica Neue" w:hAnsi="Helvetica Neue"/>
+          <w:lang w:eastAsia="zh-TW"/>
+        </w:rPr>
+        <w:t>);</w:t>
+      </w:r>
+    </w:p>
+    <w:p>
+      <w:pPr>
+        <w:ind w:firstLine="480"/>
+        <w:rPr>
+          <w:rFonts w:ascii="Helvetica Neue" w:hAnsi="Helvetica Neue"/>
+          <w:lang w:eastAsia="zh-TW"/>
+        </w:rPr>
+      </w:pPr>
+      <w:r>
+        <w:rPr>
+          <w:rFonts w:ascii="Helvetica Neue" w:hAnsi="Helvetica Neue"/>
+          <w:lang w:eastAsia="zh-TW"/>
+        </w:rPr>
+        <w:t xml:space="preserve">static </w:t>
+      </w:r>
+      <w:proofErr w:type="spellStart"/>
+      <w:r>
+        <w:rPr>
+          <w:rFonts w:ascii="Helvetica Neue" w:hAnsi="Helvetica Neue"/>
+          <w:lang w:eastAsia="zh-TW"/>
+        </w:rPr>
+        <w:t>FiniteStateMachine</w:t>
+      </w:r>
+      <w:proofErr w:type="spellEnd"/>
+      <w:r>
+        <w:rPr>
+          <w:rFonts w:ascii="Helvetica Neue" w:hAnsi="Helvetica Neue"/>
+          <w:lang w:eastAsia="zh-TW"/>
+        </w:rPr>
+        <w:t xml:space="preserve">* </w:t>
+      </w:r>
+      <w:proofErr w:type="spellStart"/>
+      <w:proofErr w:type="gramStart"/>
+      <w:r>
+        <w:rPr>
+          <w:rFonts w:ascii="Helvetica Neue" w:hAnsi="Helvetica Neue"/>
+          <w:lang w:eastAsia="zh-TW"/>
+        </w:rPr>
+        <w:t>parseFST</w:t>
+      </w:r>
+      <w:proofErr w:type="spellEnd"/>
+      <w:r>
+        <w:rPr>
+          <w:rFonts w:ascii="Helvetica Neue" w:hAnsi="Helvetica Neue"/>
+          <w:lang w:eastAsia="zh-TW"/>
+        </w:rPr>
+        <w:t>(</w:t>
+      </w:r>
+      <w:proofErr w:type="gramEnd"/>
+      <w:r>
+        <w:rPr>
+          <w:rFonts w:ascii="Helvetica Neue" w:hAnsi="Helvetica Neue"/>
+          <w:lang w:eastAsia="zh-TW"/>
+        </w:rPr>
+        <w:t xml:space="preserve">const </w:t>
+      </w:r>
+      <w:proofErr w:type="spellStart"/>
+      <w:r>
+        <w:rPr>
+          <w:rFonts w:ascii="Helvetica Neue" w:hAnsi="Helvetica Neue"/>
+          <w:lang w:eastAsia="zh-TW"/>
+        </w:rPr>
+        <w:t>Xml</w:t>
+      </w:r>
+      <w:r>
+        <w:rPr>
+          <w:rFonts w:ascii="Helvetica Neue" w:hAnsi="Helvetica Neue"/>
+          <w:lang w:eastAsia="zh-TW"/>
+        </w:rPr>
+        <w:t>Node</w:t>
+      </w:r>
+      <w:proofErr w:type="spellEnd"/>
+      <w:r>
+        <w:rPr>
+          <w:rFonts w:ascii="Helvetica Neue" w:hAnsi="Helvetica Neue"/>
+          <w:lang w:eastAsia="zh-TW"/>
+        </w:rPr>
+        <w:t xml:space="preserve">&amp; </w:t>
+      </w:r>
+      <w:proofErr w:type="spellStart"/>
+      <w:r>
+        <w:rPr>
+          <w:rFonts w:ascii="Helvetica Neue" w:hAnsi="Helvetica Neue"/>
+          <w:lang w:eastAsia="zh-TW"/>
+        </w:rPr>
+        <w:t>subxml</w:t>
+      </w:r>
+      <w:proofErr w:type="spellEnd"/>
+      <w:r>
+        <w:rPr>
+          <w:rFonts w:ascii="Helvetica Neue" w:hAnsi="Helvetica Neue"/>
+          <w:lang w:eastAsia="zh-TW"/>
+        </w:rPr>
+        <w:t>);</w:t>
+      </w:r>
+    </w:p>
+    <w:p>
+      <w:pPr>
+        <w:ind w:firstLine="480"/>
+        <w:rPr>
+          <w:rFonts w:ascii="Helvetica Neue" w:hAnsi="Helvetica Neue"/>
+          <w:lang w:eastAsia="zh-TW"/>
+        </w:rPr>
+      </w:pPr>
+      <w:r>
+        <w:rPr>
+          <w:rFonts w:ascii="Helvetica Neue" w:hAnsi="Helvetica Neue"/>
+          <w:lang w:eastAsia="zh-TW"/>
+        </w:rPr>
+        <w:t xml:space="preserve">static Property* </w:t>
+      </w:r>
+      <w:proofErr w:type="spellStart"/>
+      <w:proofErr w:type="gramStart"/>
+      <w:r>
+        <w:rPr>
+          <w:rFonts w:ascii="Helvetica Neue" w:hAnsi="Helvetica Neue"/>
+          <w:lang w:eastAsia="zh-TW"/>
+        </w:rPr>
+        <w:t>parseProperty</w:t>
+      </w:r>
+      <w:proofErr w:type="spellEnd"/>
+      <w:r>
+        <w:rPr>
+          <w:rFonts w:ascii="Helvetica Neue" w:hAnsi="Helvetica Neue"/>
+          <w:lang w:eastAsia="zh-TW"/>
+        </w:rPr>
+        <w:t>(</w:t>
+      </w:r>
+      <w:proofErr w:type="gramEnd"/>
+      <w:r>
+        <w:rPr>
+          <w:rFonts w:ascii="Helvetica Neue" w:hAnsi="Helvetica Neue"/>
+          <w:lang w:eastAsia="zh-TW"/>
+        </w:rPr>
+        <w:t xml:space="preserve">const </w:t>
+      </w:r>
+      <w:proofErr w:type="spellStart"/>
+      <w:r>
+        <w:rPr>
+          <w:rFonts w:ascii="Helvetica Neue" w:hAnsi="Helvetica Neue"/>
+          <w:lang w:eastAsia="zh-TW"/>
+        </w:rPr>
+        <w:t>Xml</w:t>
+      </w:r>
+      <w:r>
+        <w:rPr>
+          <w:rFonts w:ascii="Helvetica Neue" w:hAnsi="Helvetica Neue"/>
+          <w:lang w:eastAsia="zh-TW"/>
+        </w:rPr>
+        <w:t>Node</w:t>
+      </w:r>
+      <w:proofErr w:type="spellEnd"/>
+      <w:r>
+        <w:rPr>
+          <w:rFonts w:ascii="Helvetica Neue" w:hAnsi="Helvetica Neue"/>
+          <w:lang w:eastAsia="zh-TW"/>
+        </w:rPr>
+        <w:t xml:space="preserve">&amp; </w:t>
+      </w:r>
+      <w:proofErr w:type="spellStart"/>
+      <w:r>
+        <w:rPr>
+          <w:rFonts w:ascii="Helvetica Neue" w:hAnsi="Helvetica Neue"/>
+          <w:lang w:eastAsia="zh-TW"/>
+        </w:rPr>
+        <w:t>subxml</w:t>
+      </w:r>
+      <w:proofErr w:type="spellEnd"/>
+      <w:r>
+        <w:rPr>
+          <w:rFonts w:ascii="Helvetica Neue" w:hAnsi="Helvetica Neue"/>
+          <w:lang w:eastAsia="zh-TW"/>
+        </w:rPr>
+        <w:t>);</w:t>
+      </w:r>
+    </w:p>
+    <w:p>
+      <w:pPr>
+        <w:ind w:firstLine="480"/>
+        <w:rPr>
+          <w:rFonts w:ascii="Helvetica Neue" w:hAnsi="Helvetica Neue"/>
+          <w:lang w:eastAsia="zh-TW"/>
+        </w:rPr>
+      </w:pPr>
+      <w:r>
+        <w:rPr>
+          <w:rFonts w:ascii="Helvetica Neue" w:hAnsi="Helvetica Neue"/>
+          <w:lang w:eastAsia="zh-TW"/>
+        </w:rPr>
+        <w:t xml:space="preserve">static </w:t>
+      </w:r>
+      <w:proofErr w:type="spellStart"/>
+      <w:r>
+        <w:rPr>
+          <w:rFonts w:ascii="Helvetica Neue" w:hAnsi="Helvetica Neue"/>
+          <w:lang w:eastAsia="zh-TW"/>
+        </w:rPr>
+        <w:t>InitialKnowledge</w:t>
+      </w:r>
+      <w:proofErr w:type="spellEnd"/>
+      <w:r>
+        <w:rPr>
+          <w:rFonts w:ascii="Helvetica Neue" w:hAnsi="Helvetica Neue"/>
+          <w:lang w:eastAsia="zh-TW"/>
+        </w:rPr>
+        <w:t xml:space="preserve">* </w:t>
+      </w:r>
+      <w:proofErr w:type="spellStart"/>
+      <w:proofErr w:type="gramStart"/>
+      <w:r>
+        <w:rPr>
+          <w:rFonts w:ascii="Helvetica Neue" w:hAnsi="Helvetica Neue"/>
+          <w:lang w:eastAsia="zh-TW"/>
+        </w:rPr>
+        <w:t>parseIK</w:t>
+      </w:r>
+      <w:proofErr w:type="spellEnd"/>
+      <w:r>
+        <w:rPr>
+          <w:rFonts w:ascii="Helvetica Neue" w:hAnsi="Helvetica Neue"/>
+          <w:lang w:eastAsia="zh-TW"/>
+        </w:rPr>
+        <w:t>(</w:t>
+      </w:r>
+      <w:proofErr w:type="gramEnd"/>
+      <w:r>
+        <w:rPr>
+          <w:rFonts w:ascii="Helvetica Neue" w:hAnsi="Helvetica Neue"/>
+          <w:lang w:eastAsia="zh-TW"/>
+        </w:rPr>
+        <w:t xml:space="preserve">const </w:t>
+      </w:r>
+      <w:proofErr w:type="spellStart"/>
+      <w:r>
+        <w:rPr>
+          <w:rFonts w:ascii="Helvetica Neue" w:hAnsi="Helvetica Neue"/>
+          <w:lang w:eastAsia="zh-TW"/>
+        </w:rPr>
+        <w:t>Xml</w:t>
+      </w:r>
+      <w:r>
+        <w:rPr>
+          <w:rFonts w:ascii="Helvetica Neue" w:hAnsi="Helvetica Neue"/>
+          <w:lang w:eastAsia="zh-TW"/>
+        </w:rPr>
+        <w:t>Node</w:t>
+      </w:r>
+      <w:proofErr w:type="spellEnd"/>
+      <w:r>
+        <w:rPr>
+          <w:rFonts w:ascii="Helvetica Neue" w:hAnsi="Helvetica Neue"/>
+          <w:lang w:eastAsia="zh-TW"/>
+        </w:rPr>
+        <w:t xml:space="preserve">&amp; </w:t>
+      </w:r>
+      <w:proofErr w:type="spellStart"/>
+      <w:r>
+        <w:rPr>
+          <w:rFonts w:ascii="Helvetica Neue" w:hAnsi="Helvetica Neue"/>
+          <w:lang w:eastAsia="zh-TW"/>
+        </w:rPr>
+        <w:t>subxml</w:t>
+      </w:r>
+      <w:proofErr w:type="spellEnd"/>
+      <w:r>
+        <w:rPr>
+          <w:rFonts w:ascii="Helvetica Neue" w:hAnsi="Helvetica Neue"/>
+          <w:lang w:eastAsia="zh-TW"/>
+        </w:rPr>
+        <w:t>);</w:t>
+      </w:r>
+    </w:p>
+    <w:p>
+      <w:pPr>
+        <w:ind w:firstLine="480"/>
+        <w:rPr>
+          <w:rFonts w:ascii="Helvetica Neue" w:hAnsi="Helvetica Neue"/>
+          <w:lang w:eastAsia="zh-TW"/>
+        </w:rPr>
+      </w:pPr>
+      <w:r>
+        <w:rPr>
+          <w:rFonts w:ascii="Helvetica Neue" w:hAnsi="Helvetica Neue"/>
+          <w:lang w:eastAsia="zh-TW"/>
+        </w:rPr>
+        <w:t xml:space="preserve">static </w:t>
+      </w:r>
+      <w:proofErr w:type="spellStart"/>
+      <w:r>
+        <w:rPr>
+          <w:rFonts w:ascii="Helvetica Neue" w:hAnsi="Helvetica Neue"/>
+          <w:lang w:eastAsia="zh-TW"/>
+        </w:rPr>
+        <w:t>SequenceDiagram</w:t>
+      </w:r>
+      <w:proofErr w:type="spellEnd"/>
+      <w:r>
+        <w:rPr>
+          <w:rFonts w:ascii="Helvetica Neue" w:hAnsi="Helvetica Neue"/>
+          <w:lang w:eastAsia="zh-TW"/>
+        </w:rPr>
+        <w:t xml:space="preserve">* </w:t>
+      </w:r>
+      <w:proofErr w:type="spellStart"/>
+      <w:proofErr w:type="gramStart"/>
+      <w:r>
+        <w:rPr>
+          <w:rFonts w:ascii="Helvetica Neue" w:hAnsi="Helvetica Neue"/>
+          <w:lang w:eastAsia="zh-TW"/>
+        </w:rPr>
+        <w:t>parseSequenceDiagram</w:t>
+      </w:r>
+      <w:proofErr w:type="spellEnd"/>
+      <w:r>
+        <w:rPr>
+          <w:rFonts w:ascii="Helvetica Neue" w:hAnsi="Helvetica Neue"/>
+          <w:lang w:eastAsia="zh-TW"/>
+        </w:rPr>
+        <w:t>(</w:t>
+      </w:r>
+      <w:proofErr w:type="gramEnd"/>
+      <w:r>
+        <w:rPr>
+          <w:rFonts w:ascii="Helvetica Neue" w:hAnsi="Helvetica Neue"/>
+          <w:lang w:eastAsia="zh-TW"/>
+        </w:rPr>
+        <w:t xml:space="preserve">const </w:t>
+      </w:r>
+      <w:proofErr w:type="spellStart"/>
+      <w:r>
+        <w:rPr>
+          <w:rFonts w:ascii="Helvetica Neue" w:hAnsi="Helvetica Neue"/>
+          <w:lang w:eastAsia="zh-TW"/>
+        </w:rPr>
+        <w:t>Xml</w:t>
+      </w:r>
+      <w:r>
+        <w:rPr>
+          <w:rFonts w:ascii="Helvetica Neue" w:hAnsi="Helvetica Neue"/>
+          <w:lang w:eastAsia="zh-TW"/>
+        </w:rPr>
+        <w:t>Node</w:t>
+      </w:r>
+      <w:proofErr w:type="spellEnd"/>
+      <w:r>
+        <w:rPr>
+          <w:rFonts w:ascii="Helvetica Neue" w:hAnsi="Helvetica Neue"/>
+          <w:lang w:eastAsia="zh-TW"/>
+        </w:rPr>
+        <w:t xml:space="preserve">&amp; </w:t>
+      </w:r>
+      <w:proofErr w:type="spellStart"/>
+      <w:r>
+        <w:rPr>
+          <w:rFonts w:ascii="Helvetica Neue" w:hAnsi="Helvetica Neue"/>
+          <w:lang w:eastAsia="zh-TW"/>
+        </w:rPr>
+        <w:t>subxml</w:t>
+      </w:r>
+      <w:proofErr w:type="spellEnd"/>
+      <w:r>
+        <w:rPr>
+          <w:rFonts w:ascii="Helvetica Neue" w:hAnsi="Helvetica Neue"/>
+          <w:lang w:eastAsia="zh-TW"/>
+        </w:rPr>
+        <w:t>);</w:t>
+      </w:r>
+    </w:p>
+    <w:p>
+      <w:pPr>
+        <w:ind w:firstLine="480"/>
+        <w:rPr>
+          <w:rFonts w:ascii="Helvetica Neue" w:hAnsi="Helvetica Neue" w:hint="eastAsia"/>
+          <w:lang w:eastAsia="zh-TW"/>
+        </w:rPr>
+      </w:pPr>
+      <w:r>
+        <w:rPr>
+          <w:rFonts w:ascii="Helvetica Neue" w:hAnsi="Helvetica Neue"/>
+          <w:lang w:eastAsia="zh-TW"/>
+        </w:rPr>
+        <w:t xml:space="preserve">static </w:t>
+      </w:r>
+      <w:proofErr w:type="spellStart"/>
+      <w:r>
+        <w:rPr>
+          <w:rFonts w:ascii="Helvetica Neue" w:hAnsi="Helvetica Neue"/>
+          <w:lang w:eastAsia="zh-TW"/>
+        </w:rPr>
+        <w:t>AttackTree</w:t>
+      </w:r>
+      <w:proofErr w:type="spellEnd"/>
+      <w:r>
+        <w:rPr>
+          <w:rFonts w:ascii="Helvetica Neue" w:hAnsi="Helvetica Neue"/>
+          <w:lang w:eastAsia="zh-TW"/>
+        </w:rPr>
+        <w:t xml:space="preserve">* </w:t>
+      </w:r>
+      <w:proofErr w:type="spellStart"/>
+      <w:proofErr w:type="gramStart"/>
+      <w:r>
+        <w:rPr>
+          <w:rFonts w:ascii="Helvetica Neue" w:hAnsi="Helvetica Neue"/>
+          <w:lang w:eastAsia="zh-TW"/>
+        </w:rPr>
+        <w:t>parseAttackTree</w:t>
+      </w:r>
+      <w:proofErr w:type="spellEnd"/>
+      <w:r>
+        <w:rPr>
+          <w:rFonts w:ascii="Helvetica Neue" w:hAnsi="Helvetica Neue"/>
+          <w:lang w:eastAsia="zh-TW"/>
+        </w:rPr>
+        <w:t>(</w:t>
+      </w:r>
+      <w:proofErr w:type="gramEnd"/>
+      <w:r>
+        <w:rPr>
+          <w:rFonts w:ascii="Helvetica Neue" w:hAnsi="Helvetica Neue"/>
+          <w:lang w:eastAsia="zh-TW"/>
+        </w:rPr>
+        <w:t xml:space="preserve">const </w:t>
+      </w:r>
+      <w:proofErr w:type="spellStart"/>
+      <w:r>
+        <w:rPr>
+          <w:rFonts w:ascii="Helvetica Neue" w:hAnsi="Helvetica Neue"/>
+          <w:lang w:eastAsia="zh-TW"/>
+        </w:rPr>
+        <w:t>Xml</w:t>
+      </w:r>
+      <w:r>
+        <w:rPr>
+          <w:rFonts w:ascii="Helvetica Neue" w:hAnsi="Helvetica Neue"/>
+          <w:lang w:eastAsia="zh-TW"/>
+        </w:rPr>
+        <w:t>Node</w:t>
+      </w:r>
+      <w:proofErr w:type="spellEnd"/>
+      <w:r>
+        <w:rPr>
+          <w:rFonts w:ascii="Helvetica Neue" w:hAnsi="Helvetica Neue"/>
+          <w:lang w:eastAsia="zh-TW"/>
+        </w:rPr>
+        <w:t xml:space="preserve">&amp; </w:t>
+      </w:r>
+      <w:proofErr w:type="spellStart"/>
+      <w:r>
+        <w:rPr>
+          <w:rFonts w:ascii="Helvetica Neue" w:hAnsi="Helvetica Neue"/>
+          <w:lang w:eastAsia="zh-TW"/>
+        </w:rPr>
+        <w:t>subxml</w:t>
+      </w:r>
+      <w:proofErr w:type="spellEnd"/>
+      <w:r>
+        <w:rPr>
+          <w:rFonts w:ascii="Helvetica Neue" w:hAnsi="Helvetica Neue"/>
+          <w:lang w:eastAsia="zh-TW"/>
+        </w:rPr>
+        <w:t>);</w:t>
+      </w:r>
+    </w:p>
+    <w:p>
+      <w:pPr>
+        <w:ind w:firstLineChars="200" w:firstLine="480"/>
+        <w:rPr>
+          <w:rFonts w:eastAsia="PMingLiU"/>
+          <w:lang w:val="zh-TW" w:eastAsia="zh-TW"/>
+        </w:rPr>
+      </w:pPr>
+      <w:r>
+        <w:rPr>
+          <w:lang w:val="zh-TW" w:eastAsia="zh-TW"/>
+        </w:rPr>
+        <w:t>其中</w:t>
+      </w:r>
+      <w:r>
+        <w:rPr>
+          <w:lang w:val="zh-TW" w:eastAsia="zh-TW"/>
+        </w:rPr>
+        <w:t>forward</w:t>
+      </w:r>
+      <w:r>
+        <w:rPr>
+          <w:lang w:val="zh-TW" w:eastAsia="zh-TW"/>
+        </w:rPr>
+        <w:t>用于将</w:t>
+      </w:r>
+      <w:r>
+        <w:rPr>
+          <w:lang w:val="zh-TW" w:eastAsia="zh-TW"/>
+        </w:rPr>
+        <w:t>Xml</w:t>
+      </w:r>
+      <w:r>
+        <w:rPr>
+          <w:lang w:val="zh-TW" w:eastAsia="zh-TW"/>
+        </w:rPr>
+        <w:t>数据结构转换为</w:t>
+      </w:r>
+      <w:r>
+        <w:rPr>
+          <w:lang w:val="zh-TW" w:eastAsia="zh-TW"/>
+        </w:rPr>
+        <w:t>Model</w:t>
+      </w:r>
+      <w:r>
+        <w:rPr>
+          <w:lang w:val="zh-TW" w:eastAsia="zh-TW"/>
+        </w:rPr>
+        <w:t>数据结构，</w:t>
+      </w:r>
+      <w:r>
+        <w:rPr>
+          <w:lang w:val="zh-TW" w:eastAsia="zh-TW"/>
+        </w:rPr>
+        <w:t>backward</w:t>
+      </w:r>
+      <w:r>
+        <w:rPr>
+          <w:lang w:val="zh-TW" w:eastAsia="zh-TW"/>
+        </w:rPr>
+        <w:t>用于将</w:t>
+      </w:r>
+      <w:r>
+        <w:rPr>
+          <w:lang w:val="zh-TW" w:eastAsia="zh-TW"/>
+        </w:rPr>
+        <w:t>Model</w:t>
+      </w:r>
+      <w:r>
+        <w:rPr>
+          <w:lang w:val="zh-TW" w:eastAsia="zh-TW"/>
+        </w:rPr>
+        <w:t>转换为</w:t>
+      </w:r>
+      <w:r>
+        <w:rPr>
+          <w:lang w:val="zh-TW" w:eastAsia="zh-TW"/>
+        </w:rPr>
+        <w:t>Xml</w:t>
+      </w:r>
+      <w:r>
+        <w:rPr>
+          <w:lang w:val="zh-TW" w:eastAsia="zh-TW"/>
+        </w:rPr>
+        <w:t>数据结构</w:t>
+      </w:r>
+      <w:r>
+        <w:rPr>
+          <w:rFonts w:hint="eastAsia"/>
+          <w:lang w:val="zh-TW" w:eastAsia="zh-TW"/>
+        </w:rPr>
+        <w:t>，</w:t>
+      </w:r>
+      <w:r>
+        <w:rPr>
+          <w:lang w:val="zh-TW" w:eastAsia="zh-TW"/>
+        </w:rPr>
+        <w:t>parseProcess</w:t>
+      </w:r>
+      <w:r>
+        <w:rPr>
+          <w:rFonts w:hint="eastAsia"/>
+          <w:lang w:val="zh-TW" w:eastAsia="zh-TW"/>
+        </w:rPr>
+        <w:t>用于从</w:t>
+      </w:r>
+      <w:r>
+        <w:rPr>
+          <w:lang w:val="zh-TW" w:eastAsia="zh-TW"/>
+        </w:rPr>
+        <w:t>xml</w:t>
+      </w:r>
+      <w:r>
+        <w:rPr>
+          <w:rFonts w:hint="eastAsia"/>
+          <w:lang w:val="zh-TW" w:eastAsia="zh-TW"/>
+        </w:rPr>
+        <w:t>子树中解析</w:t>
+      </w:r>
+      <w:r>
+        <w:rPr>
+          <w:rFonts w:hint="eastAsia"/>
+          <w:lang w:val="zh-TW" w:eastAsia="zh-TW"/>
+        </w:rPr>
+        <w:t>出</w:t>
+      </w:r>
+      <w:r>
+        <w:rPr>
+          <w:rFonts w:hint="eastAsia"/>
+          <w:lang w:val="zh-TW" w:eastAsia="zh-TW"/>
+        </w:rPr>
+        <w:t>一个</w:t>
+      </w:r>
+      <w:bookmarkStart w:id="2" w:name="_GoBack"/>
+      <w:bookmarkEnd w:id="2"/>
+      <w:r>
+        <w:rPr>
+          <w:rFonts w:hint="eastAsia"/>
+          <w:lang w:val="zh-TW" w:eastAsia="zh-TW"/>
+        </w:rPr>
+        <w:t>进程，</w:t>
+      </w:r>
+      <w:r>
+        <w:rPr>
+          <w:lang w:val="zh-TW" w:eastAsia="zh-TW"/>
+        </w:rPr>
+        <w:t>parseFST</w:t>
+      </w:r>
+      <w:r>
+        <w:rPr>
+          <w:rFonts w:hint="eastAsia"/>
+          <w:lang w:val="zh-TW" w:eastAsia="zh-TW"/>
+        </w:rPr>
+        <w:t>用于从</w:t>
+      </w:r>
+      <w:r>
+        <w:rPr>
+          <w:lang w:val="zh-TW" w:eastAsia="zh-TW"/>
+        </w:rPr>
+        <w:t>xml</w:t>
+      </w:r>
+      <w:r>
+        <w:rPr>
+          <w:rFonts w:hint="eastAsia"/>
+          <w:lang w:val="zh-TW" w:eastAsia="zh-TW"/>
+        </w:rPr>
+        <w:t>子树中解析</w:t>
+      </w:r>
+      <w:r>
+        <w:rPr>
+          <w:rFonts w:hint="eastAsia"/>
+          <w:lang w:val="zh-TW" w:eastAsia="zh-TW"/>
+        </w:rPr>
+        <w:t>出</w:t>
+      </w:r>
+      <w:r>
+        <w:rPr>
+          <w:rFonts w:hint="eastAsia"/>
+          <w:lang w:val="zh-TW" w:eastAsia="zh-TW"/>
+        </w:rPr>
+        <w:t>一个有限状态机，</w:t>
+      </w:r>
+      <w:r>
+        <w:rPr>
+          <w:lang w:val="zh-TW" w:eastAsia="zh-TW"/>
+        </w:rPr>
+        <w:t>parseProperty</w:t>
+      </w:r>
+      <w:r>
+        <w:rPr>
+          <w:rFonts w:hint="eastAsia"/>
+          <w:lang w:val="zh-TW" w:eastAsia="zh-TW"/>
+        </w:rPr>
+        <w:t>用于从</w:t>
+      </w:r>
+      <w:r>
+        <w:rPr>
+          <w:lang w:val="zh-TW" w:eastAsia="zh-TW"/>
+        </w:rPr>
+        <w:t>xml</w:t>
+      </w:r>
+      <w:r>
+        <w:rPr>
+          <w:rFonts w:hint="eastAsia"/>
+          <w:lang w:val="zh-TW" w:eastAsia="zh-TW"/>
+        </w:rPr>
+        <w:t>子树中解析</w:t>
+      </w:r>
+      <w:r>
+        <w:rPr>
+          <w:rFonts w:hint="eastAsia"/>
+          <w:lang w:val="zh-TW" w:eastAsia="zh-TW"/>
+        </w:rPr>
+        <w:t>出</w:t>
+      </w:r>
+      <w:r>
+        <w:rPr>
+          <w:rFonts w:hint="eastAsia"/>
+          <w:lang w:val="zh-TW" w:eastAsia="zh-TW"/>
+        </w:rPr>
+        <w:t>一个用于验证的性质，</w:t>
+      </w:r>
+      <w:r>
+        <w:rPr>
+          <w:lang w:val="zh-TW" w:eastAsia="zh-TW"/>
+        </w:rPr>
+        <w:t>parseIK</w:t>
+      </w:r>
+      <w:r>
+        <w:rPr>
+          <w:rFonts w:hint="eastAsia"/>
+          <w:lang w:val="zh-TW" w:eastAsia="zh-TW"/>
+        </w:rPr>
+        <w:t>用于从</w:t>
+      </w:r>
+      <w:r>
+        <w:rPr>
+          <w:lang w:val="zh-TW" w:eastAsia="zh-TW"/>
+        </w:rPr>
+        <w:t>xml</w:t>
+      </w:r>
+      <w:r>
+        <w:rPr>
+          <w:rFonts w:hint="eastAsia"/>
+          <w:lang w:val="zh-TW" w:eastAsia="zh-TW"/>
+        </w:rPr>
+        <w:t>子树中解析</w:t>
+      </w:r>
+      <w:r>
+        <w:rPr>
+          <w:rFonts w:hint="eastAsia"/>
+          <w:lang w:val="zh-TW" w:eastAsia="zh-TW"/>
+        </w:rPr>
+        <w:t>出</w:t>
+      </w:r>
+      <w:r>
+        <w:rPr>
+          <w:rFonts w:hint="eastAsia"/>
+          <w:lang w:val="zh-TW" w:eastAsia="zh-TW"/>
+        </w:rPr>
+        <w:t>一个先验知识，</w:t>
+      </w:r>
+      <w:r>
+        <w:rPr>
+          <w:lang w:val="zh-TW" w:eastAsia="zh-TW"/>
+        </w:rPr>
+        <w:t>parseSequenceDiagram</w:t>
+      </w:r>
+      <w:r>
+        <w:rPr>
+          <w:rFonts w:hint="eastAsia"/>
+          <w:lang w:val="zh-TW" w:eastAsia="zh-TW"/>
+        </w:rPr>
+        <w:t>用于从</w:t>
+      </w:r>
+      <w:r>
+        <w:rPr>
+          <w:lang w:val="zh-TW" w:eastAsia="zh-TW"/>
+        </w:rPr>
+        <w:t>xml</w:t>
+      </w:r>
+      <w:r>
+        <w:rPr>
+          <w:rFonts w:hint="eastAsia"/>
+          <w:lang w:val="zh-TW" w:eastAsia="zh-TW"/>
+        </w:rPr>
+        <w:t>子树中解析</w:t>
+      </w:r>
+      <w:r>
+        <w:rPr>
+          <w:rFonts w:hint="eastAsia"/>
+          <w:lang w:val="zh-TW" w:eastAsia="zh-TW"/>
+        </w:rPr>
+        <w:t>出</w:t>
+      </w:r>
+      <w:r>
+        <w:rPr>
+          <w:rFonts w:hint="eastAsia"/>
+          <w:lang w:val="zh-TW" w:eastAsia="zh-TW"/>
+        </w:rPr>
+        <w:t>一个序列图，</w:t>
+      </w:r>
+      <w:r>
+        <w:rPr>
+          <w:lang w:val="zh-TW" w:eastAsia="zh-TW"/>
+        </w:rPr>
+        <w:t>parseAttackTree</w:t>
+      </w:r>
+      <w:r>
+        <w:rPr>
+          <w:rFonts w:hint="eastAsia"/>
+          <w:lang w:val="zh-TW" w:eastAsia="zh-TW"/>
+        </w:rPr>
+        <w:t>用于从</w:t>
+      </w:r>
+      <w:r>
+        <w:rPr>
+          <w:rFonts w:hint="eastAsia"/>
+          <w:lang w:val="zh-TW" w:eastAsia="zh-TW"/>
+        </w:rPr>
+        <w:t>x</w:t>
+      </w:r>
+      <w:r>
+        <w:rPr>
+          <w:lang w:val="zh-TW" w:eastAsia="zh-TW"/>
+        </w:rPr>
+        <w:t>ml</w:t>
+      </w:r>
+      <w:r>
+        <w:rPr>
+          <w:rFonts w:hint="eastAsia"/>
+          <w:lang w:val="zh-TW" w:eastAsia="zh-TW"/>
+        </w:rPr>
+        <w:t>子树中解析</w:t>
+      </w:r>
+      <w:r>
+        <w:rPr>
+          <w:rFonts w:hint="eastAsia"/>
+          <w:lang w:val="zh-TW" w:eastAsia="zh-CN"/>
+        </w:rPr>
+        <w:t>出</w:t>
+      </w:r>
+      <w:r>
+        <w:rPr>
+          <w:rFonts w:hint="eastAsia"/>
+          <w:lang w:val="zh-TW" w:eastAsia="zh-TW"/>
+        </w:rPr>
+        <w:t>一个攻击树模型。</w:t>
+      </w:r>
+    </w:p>
+    <w:p>
+      <w:pPr>
+        <w:rPr>
+          <w:rFonts w:eastAsia="PMingLiU" w:hint="eastAsia"/>
+          <w:lang w:val="zh-TW" w:eastAsia="zh-TW"/>
+        </w:rPr>
+      </w:pPr>
+    </w:p>
+    <w:p>
+      <w:pPr>
+        <w:rPr>
+          <w:lang w:eastAsia="zh-CN"/>
+        </w:rPr>
+      </w:pPr>
+      <w:r>
+        <w:rPr>
+          <w:rFonts w:hint="eastAsia"/>
+          <w:lang w:eastAsia="zh-CN"/>
+        </w:rPr>
+        <w:t>（三）、</w:t>
+      </w:r>
+      <w:r>
+        <w:rPr>
+          <w:rFonts w:hint="eastAsia"/>
+          <w:lang w:eastAsia="zh-CN"/>
+        </w:rPr>
+        <w:t>Verifier</w:t>
+      </w:r>
+      <w:r>
+        <w:rPr>
+          <w:rFonts w:hint="eastAsia"/>
+          <w:lang w:eastAsia="zh-CN"/>
+        </w:rPr>
+        <w:t>类</w:t>
+      </w:r>
+      <w:r>
+        <w:rPr>
+          <w:lang w:val="zh-TW" w:eastAsia="zh-TW"/>
+        </w:rPr>
+        <w:t>（王）</w:t>
+      </w:r>
+    </w:p>
+    <w:p>
+      <w:pPr>
+        <w:rPr>
+          <w:rFonts w:eastAsia="PMingLiU"/>
+          <w:lang w:val="zh-TW" w:eastAsia="zh-TW"/>
+        </w:rPr>
+      </w:pPr>
+      <w:r>
+        <w:rPr>
+          <w:rFonts w:hint="eastAsia"/>
+          <w:lang w:eastAsia="zh-CN"/>
+        </w:rPr>
+        <w:t>（四）、</w:t>
+      </w:r>
+      <w:proofErr w:type="spellStart"/>
+      <w:r>
+        <w:rPr>
+          <w:lang w:eastAsia="zh-CN"/>
+        </w:rPr>
+        <w:t>CodeGenerator</w:t>
+      </w:r>
+      <w:proofErr w:type="spellEnd"/>
+      <w:r>
+        <w:rPr>
+          <w:rFonts w:hint="eastAsia"/>
+          <w:lang w:eastAsia="zh-CN"/>
+        </w:rPr>
+        <w:t>类</w:t>
+      </w:r>
+      <w:r>
+        <w:rPr>
+          <w:lang w:val="zh-TW" w:eastAsia="zh-TW"/>
+        </w:rPr>
+        <w:t>（</w:t>
+      </w:r>
+      <w:commentRangeStart w:id="3"/>
+      <w:r>
+        <w:rPr>
+          <w:lang w:val="zh-TW" w:eastAsia="zh-TW"/>
+        </w:rPr>
+        <w:t>王</w:t>
+      </w:r>
+      <w:commentRangeEnd w:id="3"/>
+      <w:r>
+        <w:rPr>
+          <w:rStyle w:val="a4"/>
+        </w:rPr>
+        <w:commentReference w:id="3"/>
+      </w:r>
+      <w:r>
+        <w:rPr>
+          <w:lang w:val="zh-TW" w:eastAsia="zh-TW"/>
+        </w:rPr>
+        <w:t>）</w:t>
+      </w:r>
+    </w:p>
+    <w:p>
+      <w:pPr>
+        <w:rPr>
+          <w:lang w:eastAsia="zh-CN"/>
+        </w:rPr>
+      </w:pPr>
+      <w:r>
+        <w:rPr>
+          <w:rFonts w:ascii="宋体" w:eastAsia="宋体" w:hAnsi="宋体" w:cs="宋体" w:hint="eastAsia"/>
+          <w:lang w:val="zh-TW" w:eastAsia="zh-TW"/>
+        </w:rPr>
+        <w:t>该类是代码生成模块的抽象类。</w:t>
+      </w:r>
+    </w:p>
+    <w:p>
+      <w:r>
+        <w:rPr>
+          <w:rFonts w:ascii="宋体" w:eastAsia="宋体" w:hAnsi="宋体" w:cs="宋体" w:hint="eastAsia"/>
+          <w:lang w:val="zh-TW" w:eastAsia="zh-TW"/>
+        </w:rPr>
+        <w:t>包含的属性有：</w:t>
+      </w:r>
+      <w:r>
+        <w:rPr>
+          <w:lang w:val="zh-TW" w:eastAsia="zh-TW"/>
+        </w:rPr>
+        <w:t>Model* model;</w:t>
+      </w:r>
+    </w:p>
+    <w:p>
+      <w:r>
+        <w:rPr>
+          <w:rFonts w:ascii="宋体" w:eastAsia="宋体" w:hAnsi="宋体" w:cs="宋体" w:hint="eastAsia"/>
+          <w:lang w:val="zh-TW" w:eastAsia="zh-TW"/>
+        </w:rPr>
+        <w:t>包含的方法有：</w:t>
+      </w:r>
+      <w:r>
+        <w:rPr>
+          <w:lang w:val="zh-TW" w:eastAsia="zh-TW"/>
+        </w:rPr>
+        <w:t>virtual void generateCode(std::string path)</w:t>
+      </w:r>
+    </w:p>
+    <w:p>
+      <w:r>
+        <w:rPr>
+          <w:rFonts w:ascii="宋体" w:eastAsia="宋体" w:hAnsi="宋体" w:cs="宋体" w:hint="eastAsia"/>
+          <w:lang w:val="zh-TW" w:eastAsia="zh-TW"/>
+        </w:rPr>
+        <w:t>该虚函数定义了生成代码的方法接口，被</w:t>
+      </w:r>
+      <w:r>
+        <w:rPr>
+          <w:lang w:val="zh-TW" w:eastAsia="zh-TW"/>
+        </w:rPr>
+        <w:t>SimulationGenerator</w:t>
+      </w:r>
+      <w:r>
+        <w:rPr>
+          <w:rFonts w:ascii="宋体" w:eastAsia="宋体" w:hAnsi="宋体" w:cs="宋体" w:hint="eastAsia"/>
+          <w:lang w:val="zh-TW" w:eastAsia="zh-TW"/>
+        </w:rPr>
+        <w:t>和</w:t>
+      </w:r>
+      <w:r>
+        <w:rPr>
+          <w:lang w:val="zh-TW" w:eastAsia="zh-TW"/>
+        </w:rPr>
+        <w:t>ImpleCodeGenerator</w:t>
+      </w:r>
+      <w:r>
+        <w:rPr>
+          <w:rFonts w:ascii="宋体" w:eastAsia="宋体" w:hAnsi="宋体" w:cs="宋体" w:hint="eastAsia"/>
+          <w:lang w:val="zh-TW" w:eastAsia="zh-TW"/>
+        </w:rPr>
+        <w:t>实现。</w:t>
+      </w:r>
+    </w:p>
+    <w:p/>
+    <w:p>
+      <w:r>
+        <w:rPr>
+          <w:lang w:val="zh-TW" w:eastAsia="zh-TW"/>
+        </w:rPr>
+        <w:t>8.1 SimulationGenerator</w:t>
+      </w:r>
+      <w:r>
+        <w:rPr>
+          <w:rFonts w:ascii="宋体" w:eastAsia="宋体" w:hAnsi="宋体" w:cs="宋体" w:hint="eastAsia"/>
+          <w:lang w:val="zh-TW" w:eastAsia="zh-TW"/>
+        </w:rPr>
+        <w:t>类</w:t>
+      </w:r>
+    </w:p>
+    <w:p>
+      <w:r>
+        <w:rPr>
+          <w:rFonts w:ascii="宋体" w:eastAsia="宋体" w:hAnsi="宋体" w:cs="宋体" w:hint="eastAsia"/>
+          <w:lang w:val="zh-TW" w:eastAsia="zh-TW"/>
+        </w:rPr>
+        <w:t>该类用于生成可以模拟系统运行过程的</w:t>
+      </w:r>
+      <w:r>
+        <w:rPr>
+          <w:lang w:val="zh-TW" w:eastAsia="zh-TW"/>
+        </w:rPr>
+        <w:t>C</w:t>
+      </w:r>
+      <w:r>
+        <w:rPr>
+          <w:rFonts w:ascii="宋体" w:eastAsia="宋体" w:hAnsi="宋体" w:cs="宋体" w:hint="eastAsia"/>
+          <w:lang w:val="zh-TW" w:eastAsia="zh-TW"/>
+        </w:rPr>
+        <w:t>代码，生成的代码中的方法未被实现。</w:t>
+      </w:r>
+    </w:p>
+    <w:p>
+      <w:r>
+        <w:rPr>
+          <w:lang w:val="zh-TW" w:eastAsia="zh-TW"/>
+        </w:rPr>
+        <w:t xml:space="preserve">8.1.1 </w:t>
+      </w:r>
+      <w:r>
+        <w:rPr>
+          <w:rFonts w:ascii="宋体" w:eastAsia="宋体" w:hAnsi="宋体" w:cs="宋体" w:hint="eastAsia"/>
+          <w:lang w:val="zh-TW" w:eastAsia="zh-TW"/>
+        </w:rPr>
+        <w:t>重要方法</w:t>
+      </w:r>
+    </w:p>
+    <w:p>
+      <w:r>
+        <w:rPr>
+          <w:lang w:val="zh-TW" w:eastAsia="zh-TW"/>
+        </w:rPr>
+        <w:t>std::string generateHeaderFile(const Process* proc):</w:t>
+      </w:r>
+    </w:p>
+    <w:p>
+      <w:pPr>
+        <w:rPr>
+          <w:lang w:eastAsia="zh-CN"/>
+        </w:rPr>
+      </w:pPr>
+      <w:r>
+        <w:rPr>
+          <w:rFonts w:ascii="宋体" w:eastAsia="宋体" w:hAnsi="宋体" w:cs="宋体" w:hint="eastAsia"/>
+          <w:lang w:val="zh-TW" w:eastAsia="zh-TW"/>
+        </w:rPr>
+        <w:t>用于生成</w:t>
+      </w:r>
+      <w:r>
+        <w:rPr>
+          <w:lang w:val="zh-TW" w:eastAsia="zh-TW"/>
+        </w:rPr>
+        <w:t>.h</w:t>
+      </w:r>
+      <w:r>
+        <w:rPr>
+          <w:rFonts w:ascii="宋体" w:eastAsia="宋体" w:hAnsi="宋体" w:cs="宋体" w:hint="eastAsia"/>
+          <w:lang w:val="zh-TW" w:eastAsia="zh-TW"/>
+        </w:rPr>
+        <w:t>文件，文件中包括需要使用的库函数引用，以及需要用到的生成的</w:t>
+      </w:r>
+      <w:r>
+        <w:rPr>
+          <w:lang w:val="zh-TW" w:eastAsia="zh-TW"/>
+        </w:rPr>
+        <w:t>.h</w:t>
+      </w:r>
+      <w:r>
+        <w:rPr>
+          <w:rFonts w:ascii="宋体" w:eastAsia="宋体" w:hAnsi="宋体" w:cs="宋体" w:hint="eastAsia"/>
+          <w:lang w:val="zh-TW" w:eastAsia="zh-TW"/>
+        </w:rPr>
+        <w:t>文件和通讯需要用到的部件。</w:t>
+      </w:r>
+    </w:p>
+    <w:p>
+      <w:r>
+        <w:rPr>
+          <w:lang w:val="zh-TW" w:eastAsia="zh-TW"/>
+        </w:rPr>
+        <w:t>std::string generatePragmas(const FiniteStateMachine* fsm):</w:t>
+      </w:r>
+    </w:p>
+    <w:p>
+      <w:r>
+        <w:rPr>
+          <w:rFonts w:ascii="宋体" w:eastAsia="宋体" w:hAnsi="宋体" w:cs="宋体" w:hint="eastAsia"/>
+          <w:lang w:val="zh-TW" w:eastAsia="zh-TW"/>
+        </w:rPr>
+        <w:t>生成</w:t>
+      </w:r>
+      <w:r>
+        <w:rPr>
+          <w:lang w:val="zh-TW" w:eastAsia="zh-TW"/>
+        </w:rPr>
+        <w:t>Pragma</w:t>
+      </w:r>
+      <w:r>
+        <w:rPr>
+          <w:rFonts w:ascii="宋体" w:eastAsia="宋体" w:hAnsi="宋体" w:cs="宋体" w:hint="eastAsia"/>
+          <w:lang w:val="zh-TW" w:eastAsia="zh-TW"/>
+        </w:rPr>
+        <w:t>，其中包括对自动机的状态的</w:t>
+      </w:r>
+      <w:r>
+        <w:rPr>
+          <w:lang w:val="zh-TW" w:eastAsia="zh-TW"/>
+        </w:rPr>
+        <w:t>define</w:t>
+      </w:r>
+      <w:r>
+        <w:rPr>
+          <w:rFonts w:ascii="宋体" w:eastAsia="宋体" w:hAnsi="宋体" w:cs="宋体" w:hint="eastAsia"/>
+          <w:lang w:val="zh-TW" w:eastAsia="zh-TW"/>
+        </w:rPr>
+        <w:t>。</w:t>
+      </w:r>
+    </w:p>
+    <w:p>
+      <w:r>
+        <w:rPr>
+          <w:lang w:val="zh-TW" w:eastAsia="zh-TW"/>
+        </w:rPr>
+        <w:t>std::string generateMain(const FiniteStateMachine* fsm):</w:t>
+      </w:r>
+    </w:p>
+    <w:p>
+      <w:r>
+        <w:rPr>
+          <w:rFonts w:ascii="宋体" w:eastAsia="宋体" w:hAnsi="宋体" w:cs="宋体" w:hint="eastAsia"/>
+          <w:lang w:val="zh-TW" w:eastAsia="zh-TW"/>
+        </w:rPr>
+        <w:t>生成</w:t>
+      </w:r>
+      <w:r>
+        <w:rPr>
+          <w:lang w:val="zh-TW" w:eastAsia="zh-TW"/>
+        </w:rPr>
+        <w:t>Main</w:t>
+      </w:r>
+      <w:r>
+        <w:rPr>
+          <w:rFonts w:ascii="宋体" w:eastAsia="宋体" w:hAnsi="宋体" w:cs="宋体" w:hint="eastAsia"/>
+          <w:lang w:val="zh-TW" w:eastAsia="zh-TW"/>
+        </w:rPr>
+        <w:t>函数的部分，其中重要的是用</w:t>
+      </w:r>
+      <w:r>
+        <w:rPr>
+          <w:lang w:val="zh-TW" w:eastAsia="zh-TW"/>
+        </w:rPr>
+        <w:t>generateFSMCode</w:t>
+      </w:r>
+      <w:r>
+        <w:rPr>
+          <w:rFonts w:ascii="宋体" w:eastAsia="宋体" w:hAnsi="宋体" w:cs="宋体" w:hint="eastAsia"/>
+          <w:lang w:val="zh-TW" w:eastAsia="zh-TW"/>
+        </w:rPr>
+        <w:t>方法和</w:t>
+      </w:r>
+      <w:r>
+        <w:rPr>
+          <w:lang w:val="zh-TW" w:eastAsia="zh-TW"/>
+        </w:rPr>
+        <w:t>Process</w:t>
+      </w:r>
+      <w:r>
+        <w:rPr>
+          <w:rFonts w:ascii="宋体" w:eastAsia="宋体" w:hAnsi="宋体" w:cs="宋体" w:hint="eastAsia"/>
+          <w:lang w:val="zh-TW" w:eastAsia="zh-TW"/>
+        </w:rPr>
+        <w:t>中的</w:t>
+      </w:r>
+      <w:r>
+        <w:rPr>
+          <w:lang w:val="zh-TW" w:eastAsia="zh-TW"/>
+        </w:rPr>
+        <w:t>FSM</w:t>
+      </w:r>
+      <w:r>
+        <w:rPr>
+          <w:rFonts w:ascii="宋体" w:eastAsia="宋体" w:hAnsi="宋体" w:cs="宋体" w:hint="eastAsia"/>
+          <w:lang w:val="zh-TW" w:eastAsia="zh-TW"/>
+        </w:rPr>
+        <w:t>生成自动机的迁移，自动机的运行过程是一个循环，记录当前所在的状态，并根据是否满足迁移的</w:t>
+      </w:r>
+      <w:r>
+        <w:rPr>
+          <w:lang w:val="zh-TW" w:eastAsia="zh-TW"/>
+        </w:rPr>
+        <w:t>guard</w:t>
+      </w:r>
+      <w:r>
+        <w:rPr>
+          <w:rFonts w:ascii="宋体" w:eastAsia="宋体" w:hAnsi="宋体" w:cs="宋体" w:hint="eastAsia"/>
+          <w:lang w:val="zh-TW" w:eastAsia="zh-TW"/>
+        </w:rPr>
+        <w:t>进行自动机的迁移，并执行迁移上的动作。</w:t>
+      </w:r>
+    </w:p>
+    <w:p>
+      <w:r>
+        <w:rPr>
+          <w:lang w:val="zh-TW" w:eastAsia="zh-TW"/>
+        </w:rPr>
+        <w:t>std::string generateProcMethods(const Process* proc):</w:t>
+      </w:r>
+    </w:p>
+    <w:p>
+      <w:pPr>
+        <w:rPr>
+          <w:lang w:eastAsia="zh-CN"/>
+        </w:rPr>
+      </w:pPr>
+      <w:r>
+        <w:rPr>
+          <w:rFonts w:ascii="宋体" w:eastAsia="宋体" w:hAnsi="宋体" w:cs="宋体" w:hint="eastAsia"/>
+          <w:lang w:val="zh-TW" w:eastAsia="zh-TW"/>
+        </w:rPr>
+        <w:t>生成</w:t>
+      </w:r>
+      <w:r>
+        <w:rPr>
+          <w:lang w:val="zh-TW" w:eastAsia="zh-TW"/>
+        </w:rPr>
+        <w:t>proc</w:t>
+      </w:r>
+      <w:r>
+        <w:rPr>
+          <w:rFonts w:ascii="宋体" w:eastAsia="宋体" w:hAnsi="宋体" w:cs="宋体" w:hint="eastAsia"/>
+          <w:lang w:val="zh-TW" w:eastAsia="zh-TW"/>
+        </w:rPr>
+        <w:t>中的方法的代码，此处生成时并不对方法进行实现</w:t>
+      </w:r>
+    </w:p>
+    <w:p>
+      <w:pPr>
+        <w:rPr>
+          <w:lang w:eastAsia="zh-CN"/>
+        </w:rPr>
+      </w:pPr>
+    </w:p>
+    <w:p>
+      <w:r>
+        <w:rPr>
+          <w:lang w:val="zh-TW" w:eastAsia="zh-TW"/>
+        </w:rPr>
+        <w:t>std::generateSimCCode(std::string path, std::list&lt;Process*&gt; procs):</w:t>
+      </w:r>
+    </w:p>
+    <w:p>
+      <w:pPr>
+        <w:rPr>
+          <w:lang w:eastAsia="zh-CN"/>
+        </w:rPr>
+      </w:pPr>
+      <w:r>
+        <w:rPr>
+          <w:rFonts w:ascii="宋体" w:eastAsia="宋体" w:hAnsi="宋体" w:cs="宋体" w:hint="eastAsia"/>
+          <w:lang w:val="zh-TW" w:eastAsia="zh-TW"/>
+        </w:rPr>
+        <w:t>生成所有的代码文件到文件目录</w:t>
+      </w:r>
+      <w:r>
+        <w:rPr>
+          <w:lang w:val="zh-TW" w:eastAsia="zh-TW"/>
+        </w:rPr>
+        <w:t>path</w:t>
+      </w:r>
+      <w:r>
+        <w:rPr>
+          <w:rFonts w:ascii="宋体" w:eastAsia="宋体" w:hAnsi="宋体" w:cs="宋体" w:hint="eastAsia"/>
+          <w:lang w:val="zh-TW" w:eastAsia="zh-TW"/>
+        </w:rPr>
+        <w:t>中，该方法对</w:t>
+      </w:r>
+      <w:r>
+        <w:rPr>
+          <w:lang w:val="zh-TW" w:eastAsia="zh-TW"/>
+        </w:rPr>
+        <w:t>procs</w:t>
+      </w:r>
+      <w:r>
+        <w:rPr>
+          <w:rFonts w:ascii="宋体" w:eastAsia="宋体" w:hAnsi="宋体" w:cs="宋体" w:hint="eastAsia"/>
+          <w:lang w:val="zh-TW" w:eastAsia="zh-TW"/>
+        </w:rPr>
+        <w:t>中的每一个进程都生成</w:t>
+      </w:r>
+      <w:r>
+        <w:rPr>
+          <w:lang w:val="zh-TW" w:eastAsia="zh-TW"/>
+        </w:rPr>
+        <w:t>.h</w:t>
+      </w:r>
+      <w:r>
+        <w:rPr>
+          <w:rFonts w:ascii="宋体" w:eastAsia="宋体" w:hAnsi="宋体" w:cs="宋体" w:hint="eastAsia"/>
+          <w:lang w:val="zh-TW" w:eastAsia="zh-TW"/>
+        </w:rPr>
+        <w:t>和</w:t>
+      </w:r>
+      <w:r>
+        <w:rPr>
+          <w:lang w:val="zh-TW" w:eastAsia="zh-TW"/>
+        </w:rPr>
+        <w:t>.c</w:t>
+      </w:r>
+      <w:r>
+        <w:rPr>
+          <w:rFonts w:ascii="宋体" w:eastAsia="宋体" w:hAnsi="宋体" w:cs="宋体" w:hint="eastAsia"/>
+          <w:lang w:val="zh-TW" w:eastAsia="zh-TW"/>
+        </w:rPr>
+        <w:t>文件到目录</w:t>
+      </w:r>
+      <w:r>
+        <w:rPr>
+          <w:lang w:val="zh-TW" w:eastAsia="zh-TW"/>
+        </w:rPr>
+        <w:t>path</w:t>
+      </w:r>
+      <w:r>
+        <w:rPr>
+          <w:rFonts w:ascii="宋体" w:eastAsia="宋体" w:hAnsi="宋体" w:cs="宋体" w:hint="eastAsia"/>
+          <w:lang w:val="zh-TW" w:eastAsia="zh-TW"/>
+        </w:rPr>
+        <w:t>。</w:t>
+      </w:r>
+    </w:p>
+    <w:p>
+      <w:pPr>
+        <w:rPr>
+          <w:lang w:eastAsia="zh-CN"/>
+        </w:rPr>
+      </w:pPr>
+    </w:p>
+    <w:p>
+      <w:r>
+        <w:rPr>
+          <w:lang w:val="zh-TW" w:eastAsia="zh-TW"/>
+        </w:rPr>
+        <w:t>8.2 ImpleCodeGenerator</w:t>
+      </w:r>
+      <w:r>
+        <w:rPr>
+          <w:rFonts w:ascii="宋体" w:eastAsia="宋体" w:hAnsi="宋体" w:cs="宋体" w:hint="eastAsia"/>
+          <w:lang w:val="zh-TW" w:eastAsia="zh-TW"/>
+        </w:rPr>
+        <w:t>类</w:t>
+      </w:r>
+    </w:p>
+    <w:p>
+      <w:r>
+        <w:rPr>
+          <w:rFonts w:ascii="宋体" w:eastAsia="宋体" w:hAnsi="宋体" w:cs="宋体" w:hint="eastAsia"/>
+          <w:lang w:val="zh-TW" w:eastAsia="zh-TW"/>
+        </w:rPr>
+        <w:lastRenderedPageBreak/>
+        <w:t>该抽象类为有具体实现代码的类的设计提供接口。</w:t>
+      </w:r>
+    </w:p>
+    <w:p>
+      <w:r>
+        <w:rPr>
+          <w:lang w:val="zh-TW" w:eastAsia="zh-TW"/>
+        </w:rPr>
+        <w:t xml:space="preserve">8.2.1 </w:t>
+      </w:r>
+      <w:r>
+        <w:rPr>
+          <w:rFonts w:ascii="宋体" w:eastAsia="宋体" w:hAnsi="宋体" w:cs="宋体" w:hint="eastAsia"/>
+          <w:lang w:val="zh-TW" w:eastAsia="zh-TW"/>
+        </w:rPr>
+        <w:t>重要方法</w:t>
+      </w:r>
+    </w:p>
+    <w:p>
+      <w:r>
+        <w:rPr>
+          <w:lang w:val="zh-TW" w:eastAsia="zh-TW"/>
+        </w:rPr>
+        <w:t>virtual std::string generateDecryptAlgorithm()=0;</w:t>
+      </w:r>
+    </w:p>
+    <w:p>
+      <w:r>
+        <w:rPr>
+          <w:rFonts w:ascii="宋体" w:eastAsia="宋体" w:hAnsi="宋体" w:cs="宋体" w:hint="eastAsia"/>
+          <w:lang w:val="zh-TW" w:eastAsia="zh-TW"/>
+        </w:rPr>
+        <w:t>生成解密算法的纯虚函数。</w:t>
+      </w:r>
+    </w:p>
+    <w:p>
+      <w:r>
+        <w:rPr>
+          <w:lang w:val="zh-TW" w:eastAsia="zh-TW"/>
+        </w:rPr>
+        <w:t>virtual std::string generateEncryptAlgorithm()=0;</w:t>
+      </w:r>
+    </w:p>
+    <w:p>
+      <w:r>
+        <w:rPr>
+          <w:rFonts w:ascii="宋体" w:eastAsia="宋体" w:hAnsi="宋体" w:cs="宋体" w:hint="eastAsia"/>
+          <w:lang w:val="zh-TW" w:eastAsia="zh-TW"/>
+        </w:rPr>
+        <w:t>生成加密算法的纯虚函数。</w:t>
+      </w:r>
+    </w:p>
+    <w:p>
+      <w:r>
+        <w:rPr>
+          <w:lang w:val="zh-TW" w:eastAsia="zh-TW"/>
+        </w:rPr>
+        <w:t>virtual void generateCode(std::string path, Process* proc):</w:t>
+      </w:r>
+    </w:p>
+    <w:p>
+      <w:pPr>
+        <w:rPr>
+          <w:lang w:eastAsia="zh-CN"/>
+        </w:rPr>
+      </w:pPr>
+      <w:r>
+        <w:rPr>
+          <w:rFonts w:ascii="宋体" w:eastAsia="宋体" w:hAnsi="宋体" w:cs="宋体" w:hint="eastAsia"/>
+          <w:lang w:val="zh-TW" w:eastAsia="zh-TW"/>
+        </w:rPr>
+        <w:t>对一个</w:t>
+      </w:r>
+      <w:r>
+        <w:rPr>
+          <w:lang w:val="zh-TW" w:eastAsia="zh-TW"/>
+        </w:rPr>
+        <w:t>Process</w:t>
+      </w:r>
+      <w:r>
+        <w:rPr>
+          <w:rFonts w:ascii="宋体" w:eastAsia="宋体" w:hAnsi="宋体" w:cs="宋体" w:hint="eastAsia"/>
+          <w:lang w:val="zh-TW" w:eastAsia="zh-TW"/>
+        </w:rPr>
+        <w:t>最终生成其源代码的方法，并将文件输出到目录</w:t>
+      </w:r>
+      <w:r>
+        <w:rPr>
+          <w:lang w:val="zh-TW" w:eastAsia="zh-TW"/>
+        </w:rPr>
+        <w:t>path</w:t>
+      </w:r>
+      <w:r>
+        <w:rPr>
+          <w:rFonts w:ascii="宋体" w:eastAsia="宋体" w:hAnsi="宋体" w:cs="宋体" w:hint="eastAsia"/>
+          <w:lang w:val="zh-TW" w:eastAsia="zh-TW"/>
+        </w:rPr>
+        <w:t>。</w:t>
+      </w:r>
+    </w:p>
+    <w:p>
+      <w:pPr>
+        <w:rPr>
+          <w:lang w:eastAsia="zh-CN"/>
+        </w:rPr>
+      </w:pPr>
+      <w:r>
+        <w:rPr>
+          <w:lang w:val="zh-TW" w:eastAsia="zh-TW"/>
+        </w:rPr>
+        <w:t xml:space="preserve">8.2.2 </w:t>
+      </w:r>
+      <w:r>
+        <w:rPr>
+          <w:rFonts w:ascii="宋体" w:eastAsia="宋体" w:hAnsi="宋体" w:cs="宋体" w:hint="eastAsia"/>
+          <w:lang w:val="zh-TW" w:eastAsia="zh-TW"/>
+        </w:rPr>
+        <w:t>说明</w:t>
+      </w:r>
+    </w:p>
+    <w:p>
+      <w:pPr>
+        <w:rPr>
+          <w:lang w:eastAsia="zh-CN"/>
+        </w:rPr>
+      </w:pPr>
+      <w:r>
+        <w:rPr>
+          <w:lang w:val="zh-TW" w:eastAsia="zh-TW"/>
+        </w:rPr>
+        <w:t>ImpleCodeGenerator</w:t>
+      </w:r>
+      <w:r>
+        <w:rPr>
+          <w:rFonts w:ascii="宋体" w:eastAsia="宋体" w:hAnsi="宋体" w:cs="宋体" w:hint="eastAsia"/>
+          <w:lang w:val="zh-TW" w:eastAsia="zh-TW"/>
+        </w:rPr>
+        <w:t>还应有对应的子类实现，例如</w:t>
+      </w:r>
+      <w:r>
+        <w:rPr>
+          <w:lang w:val="zh-TW" w:eastAsia="zh-TW"/>
+        </w:rPr>
+        <w:t>CPPCodeGenerator</w:t>
+      </w:r>
+      <w:r>
+        <w:rPr>
+          <w:rFonts w:ascii="宋体" w:eastAsia="宋体" w:hAnsi="宋体" w:cs="宋体" w:hint="eastAsia"/>
+          <w:lang w:val="zh-TW" w:eastAsia="zh-TW"/>
+        </w:rPr>
+        <w:t>，在这些类中需要维持一个插件的</w:t>
+      </w:r>
+      <w:r>
+        <w:rPr>
+          <w:lang w:val="zh-TW" w:eastAsia="zh-TW"/>
+        </w:rPr>
+        <w:t>list</w:t>
+      </w:r>
+      <w:r>
+        <w:rPr>
+          <w:rFonts w:ascii="宋体" w:eastAsia="宋体" w:hAnsi="宋体" w:cs="宋体" w:hint="eastAsia"/>
+          <w:lang w:val="zh-TW" w:eastAsia="zh-TW"/>
+        </w:rPr>
+        <w:t>，生成加密解密算法的具体部分需要调用相应的插件。</w:t>
+      </w:r>
+    </w:p>
+    <w:p>
+      <w:pPr>
+        <w:rPr>
+          <w:lang w:eastAsia="zh-CN"/>
+        </w:rPr>
+      </w:pPr>
+      <w:r>
+        <w:rPr>
+          <w:lang w:val="zh-TW" w:eastAsia="zh-TW"/>
+        </w:rPr>
+        <w:t>五、接口设计</w:t>
+      </w:r>
+    </w:p>
+    <w:p>
+      <w:pPr>
+        <w:rPr>
+          <w:lang w:eastAsia="zh-CN"/>
+        </w:rPr>
+      </w:pPr>
+      <w:commentRangeStart w:id="4"/>
+      <w:r>
+        <w:rPr>
+          <w:lang w:val="zh-TW" w:eastAsia="zh-TW"/>
+        </w:rPr>
+        <w:t>内部接口设计</w:t>
+      </w:r>
+      <w:commentRangeEnd w:id="4"/>
+      <w:r>
+        <w:rPr>
+          <w:rStyle w:val="a4"/>
+        </w:rPr>
+        <w:commentReference w:id="4"/>
+      </w:r>
+    </w:p>
+    <w:p>
+      <w:pPr>
+        <w:rPr>
+          <w:lang w:eastAsia="zh-CN"/>
+        </w:rPr>
+      </w:pPr>
+      <w:r>
+        <w:rPr>
+          <w:lang w:eastAsia="zh-CN"/>
+        </w:rPr>
+        <w:t xml:space="preserve">1.1 </w:t>
+      </w:r>
+      <w:r>
+        <w:rPr>
+          <w:rFonts w:ascii="宋体" w:eastAsia="宋体" w:hAnsi="宋体" w:cs="宋体" w:hint="eastAsia"/>
+          <w:lang w:val="zh-TW" w:eastAsia="zh-TW"/>
+        </w:rPr>
+        <w:t>建模模块与模型接口</w:t>
+      </w:r>
+      <w:r>
+        <w:rPr>
+          <w:lang w:eastAsia="zh-CN"/>
+        </w:rPr>
+        <w:t xml:space="preserve"> </w:t>
+      </w:r>
+      <w:r>
+        <w:rPr>
+          <w:rFonts w:ascii="宋体" w:eastAsia="宋体" w:hAnsi="宋体" w:cs="宋体" w:hint="eastAsia"/>
+          <w:lang w:val="zh-TW" w:eastAsia="zh-TW"/>
+        </w:rPr>
+        <w:t>（刘）</w:t>
+      </w:r>
+    </w:p>
+    <w:p>
+      <w:pPr>
+        <w:rPr>
+          <w:lang w:eastAsia="zh-CN"/>
+        </w:rPr>
+      </w:pPr>
+      <w:r>
+        <w:rPr>
+          <w:lang w:eastAsia="zh-CN"/>
+        </w:rPr>
+        <w:t xml:space="preserve">1.2 </w:t>
+      </w:r>
+      <w:r>
+        <w:rPr>
+          <w:rFonts w:ascii="宋体" w:eastAsia="宋体" w:hAnsi="宋体" w:cs="宋体" w:hint="eastAsia"/>
+          <w:lang w:val="zh-TW" w:eastAsia="zh-TW"/>
+        </w:rPr>
+        <w:t>验证模块与模型接口</w:t>
+      </w:r>
+      <w:r>
+        <w:rPr>
+          <w:lang w:eastAsia="zh-CN"/>
+        </w:rPr>
+        <w:t xml:space="preserve"> </w:t>
+      </w:r>
+      <w:r>
+        <w:rPr>
+          <w:rFonts w:ascii="宋体" w:eastAsia="宋体" w:hAnsi="宋体" w:cs="宋体" w:hint="eastAsia"/>
+          <w:lang w:val="zh-TW" w:eastAsia="zh-TW"/>
+        </w:rPr>
+        <w:t>（王）</w:t>
+      </w:r>
+    </w:p>
+    <w:p>
+      <w:pPr>
+        <w:rPr>
+          <w:lang w:eastAsia="zh-CN"/>
+        </w:rPr>
+      </w:pPr>
+      <w:r>
+        <w:rPr>
+          <w:lang w:eastAsia="zh-CN"/>
+        </w:rPr>
+        <w:t xml:space="preserve">1.3 </w:t>
+      </w:r>
+      <w:r>
+        <w:rPr>
+          <w:rFonts w:ascii="宋体" w:eastAsia="宋体" w:hAnsi="宋体" w:cs="宋体" w:hint="eastAsia"/>
+          <w:lang w:val="zh-TW" w:eastAsia="zh-TW"/>
+        </w:rPr>
+        <w:t>代码生成模块与模型接口</w:t>
+      </w:r>
+      <w:r>
+        <w:rPr>
+          <w:lang w:eastAsia="zh-CN"/>
+        </w:rPr>
+        <w:t xml:space="preserve"> </w:t>
+      </w:r>
+      <w:r>
+        <w:rPr>
+          <w:rFonts w:ascii="宋体" w:eastAsia="宋体" w:hAnsi="宋体" w:cs="宋体" w:hint="eastAsia"/>
+          <w:lang w:val="zh-TW" w:eastAsia="zh-TW"/>
+        </w:rPr>
+        <w:t>（李）</w:t>
+      </w:r>
+    </w:p>
+    <w:p>
+      <w:pPr>
+        <w:rPr>
+          <w:lang w:eastAsia="zh-CN"/>
+        </w:rPr>
+      </w:pPr>
+      <w:r>
+        <w:rPr>
+          <w:lang w:val="zh-TW" w:eastAsia="zh-TW"/>
+        </w:rPr>
+        <w:t>外部接口设计</w:t>
+      </w:r>
+      <w:r>
+        <w:rPr>
+          <w:rFonts w:ascii="Helvetica Neue" w:hAnsi="Helvetica Neue"/>
+          <w:b/>
+          <w:bCs/>
+          <w:lang w:eastAsia="zh-CN"/>
+        </w:rPr>
+        <w:t xml:space="preserve"> </w:t>
+      </w:r>
+      <w:r>
+        <w:rPr>
           <w:lang w:val="zh-TW" w:eastAsia="zh-TW"/>
         </w:rPr>
         <w:t>（何）</w:t>
       </w:r>
     </w:p>
-    <w:p/>
-    <w:p>
+    <w:p>
+      <w:pPr>
+        <w:rPr>
+          <w:lang w:eastAsia="zh-CN"/>
+        </w:rPr>
+      </w:pPr>
+    </w:p>
+    <w:p>
+      <w:pPr>
+        <w:rPr>
+          <w:lang w:eastAsia="zh-CN"/>
+        </w:rPr>
+      </w:pPr>
       <w:r>
         <w:rPr>
           <w:lang w:val="zh-TW" w:eastAsia="zh-TW"/>
@@ -3241,9 +4492,45 @@
       <w:pPr>
         <w:pStyle w:val="a5"/>
         <w:rPr>
+          <w:lang w:eastAsia="zh-CN"/>
+        </w:rPr>
+      </w:pPr>
+      <w:r>
+        <w:rPr>
+          <w:rStyle w:val="a4"/>
+        </w:rPr>
+        <w:annotationRef/>
+      </w:r>
+      <w:r>
+        <w:rPr>
           <w:rFonts w:hint="eastAsia"/>
           <w:lang w:eastAsia="zh-CN"/>
         </w:rPr>
+        <w:t>刘</w:t>
+      </w:r>
+      <w:r>
+        <w:rPr>
+          <w:rFonts w:hint="eastAsia"/>
+          <w:lang w:eastAsia="zh-CN"/>
+        </w:rPr>
+        <w:t xml:space="preserve"> </w:t>
+      </w:r>
+      <w:r>
+        <w:rPr>
+          <w:rFonts w:hint="eastAsia"/>
+          <w:lang w:eastAsia="zh-CN"/>
+        </w:rPr>
+        <w:t>添加</w:t>
+      </w:r>
+    </w:p>
+  </w:comment>
+  <w:comment w:id="3" w:author="何 锦龙" w:date="2019-11-16T17:07:00Z" w:initials="何">
+    <w:p>
+      <w:pPr>
+        <w:pStyle w:val="a5"/>
+        <w:rPr>
+          <w:lang w:eastAsia="zh-CN"/>
+        </w:rPr>
       </w:pPr>
       <w:r>
         <w:rPr>
@@ -3256,218 +4543,15 @@
           <w:rFonts w:hint="eastAsia"/>
           <w:lang w:eastAsia="zh-CN"/>
         </w:rPr>
-        <w:t>刘</w:t>
-      </w:r>
-      <w:r>
-        <w:rPr>
-          <w:rFonts w:hint="eastAsia"/>
-          <w:lang w:eastAsia="zh-CN"/>
-        </w:rPr>
-        <w:t xml:space="preserve"> </w:t>
-      </w:r>
-      <w:r>
-        <w:rPr>
-          <w:rFonts w:hint="eastAsia"/>
-          <w:lang w:eastAsia="zh-CN"/>
-        </w:rPr>
-        <w:t>添加</w:t>
+        <w:t>对排版进行相应修改</w:t>
       </w:r>
     </w:p>
   </w:comment>
-  <w:comment w:id="2" w:author="何 锦龙" w:date="2019-11-16T17:01:00Z" w:initials="何">
+  <w:comment w:id="4" w:author="何 锦龙" w:date="2019-11-16T17:05:00Z" w:initials="何">
     <w:p>
       <w:pPr>
         <w:pStyle w:val="a5"/>
         <w:rPr>
-          <w:lang w:eastAsia="zh-CN"/>
-        </w:rPr>
-      </w:pPr>
-      <w:r>
-        <w:rPr>
-          <w:rStyle w:val="a4"/>
-        </w:rPr>
-        <w:annotationRef/>
-      </w:r>
-      <w:r>
-        <w:rPr>
-          <w:rFonts w:hint="eastAsia"/>
-          <w:lang w:eastAsia="zh-CN"/>
-        </w:rPr>
-        <w:t>请刘修改这一段，需要定义出</w:t>
-      </w:r>
-      <w:r>
-        <w:rPr>
-          <w:rFonts w:hint="eastAsia"/>
-          <w:lang w:eastAsia="zh-CN"/>
-        </w:rPr>
-        <w:t>parse</w:t>
-      </w:r>
-      <w:r>
-        <w:rPr>
-          <w:rFonts w:hint="eastAsia"/>
-          <w:lang w:eastAsia="zh-CN"/>
-        </w:rPr>
-        <w:t>到</w:t>
-      </w:r>
-      <w:r>
-        <w:rPr>
-          <w:rFonts w:hint="eastAsia"/>
-          <w:lang w:eastAsia="zh-CN"/>
-        </w:rPr>
-        <w:t>model</w:t>
-      </w:r>
-      <w:r>
-        <w:rPr>
-          <w:rFonts w:hint="eastAsia"/>
-          <w:lang w:eastAsia="zh-CN"/>
-        </w:rPr>
-        <w:t>中的</w:t>
-      </w:r>
-      <w:r>
-        <w:rPr>
-          <w:rFonts w:hint="eastAsia"/>
-          <w:lang w:eastAsia="zh-CN"/>
-        </w:rPr>
-        <w:t>process</w:t>
-      </w:r>
-      <w:r>
-        <w:rPr>
-          <w:lang w:eastAsia="zh-CN"/>
-        </w:rPr>
-        <w:t xml:space="preserve"> </w:t>
-      </w:r>
-      <w:r>
-        <w:rPr>
-          <w:rFonts w:hint="eastAsia"/>
-          <w:lang w:eastAsia="zh-CN"/>
-        </w:rPr>
-        <w:t>statemachine</w:t>
-      </w:r>
-      <w:r>
-        <w:rPr>
-          <w:lang w:eastAsia="zh-CN"/>
-        </w:rPr>
-        <w:t xml:space="preserve"> </w:t>
-      </w:r>
-      <w:r>
-        <w:rPr>
-          <w:rFonts w:hint="eastAsia"/>
-          <w:lang w:eastAsia="zh-CN"/>
-        </w:rPr>
-        <w:t>sequencediagram</w:t>
-      </w:r>
-      <w:r>
-        <w:rPr>
-          <w:lang w:eastAsia="zh-CN"/>
-        </w:rPr>
-        <w:t xml:space="preserve"> </w:t>
-      </w:r>
-      <w:r>
-        <w:rPr>
-          <w:rFonts w:hint="eastAsia"/>
-          <w:lang w:eastAsia="zh-CN"/>
-        </w:rPr>
-        <w:t>attacktree</w:t>
-      </w:r>
-      <w:r>
-        <w:rPr>
-          <w:lang w:eastAsia="zh-CN"/>
-        </w:rPr>
-        <w:t xml:space="preserve"> </w:t>
-      </w:r>
-      <w:r>
-        <w:rPr>
-          <w:rFonts w:hint="eastAsia"/>
-          <w:lang w:eastAsia="zh-CN"/>
-        </w:rPr>
-        <w:t>property</w:t>
-      </w:r>
-      <w:r>
-        <w:rPr>
-          <w:lang w:eastAsia="zh-CN"/>
-        </w:rPr>
-        <w:t xml:space="preserve"> </w:t>
-      </w:r>
-      <w:r>
-        <w:rPr>
-          <w:rFonts w:hint="eastAsia"/>
-          <w:lang w:eastAsia="zh-CN"/>
-        </w:rPr>
-        <w:t>等相关方法。</w:t>
-      </w:r>
-    </w:p>
-    <w:p>
-      <w:pPr>
-        <w:pStyle w:val="a5"/>
-        <w:rPr>
-          <w:rFonts w:hint="eastAsia"/>
-        </w:rPr>
-      </w:pPr>
-      <w:r>
-        <w:rPr>
-          <w:rFonts w:hint="eastAsia"/>
-          <w:lang w:eastAsia="zh-CN"/>
-        </w:rPr>
-        <w:t>将</w:t>
-      </w:r>
-      <w:r>
-        <w:rPr>
-          <w:rFonts w:hint="eastAsia"/>
-          <w:lang w:eastAsia="zh-CN"/>
-        </w:rPr>
-        <w:t>XML</w:t>
-      </w:r>
-      <w:r>
-        <w:rPr>
-          <w:rFonts w:hint="eastAsia"/>
-          <w:lang w:eastAsia="zh-CN"/>
-        </w:rPr>
-        <w:t>类定义为一个类，然后用</w:t>
-      </w:r>
-      <w:r>
-        <w:rPr>
-          <w:rFonts w:hint="eastAsia"/>
-          <w:lang w:eastAsia="zh-CN"/>
-        </w:rPr>
-        <w:t>parser</w:t>
-      </w:r>
-      <w:r>
-        <w:rPr>
-          <w:rFonts w:hint="eastAsia"/>
-          <w:lang w:eastAsia="zh-CN"/>
-        </w:rPr>
-        <w:t>类去做交互。</w:t>
-      </w:r>
-      <w:bookmarkStart w:id="3" w:name="_GoBack"/>
-      <w:bookmarkEnd w:id="3"/>
-    </w:p>
-  </w:comment>
-  <w:comment w:id="4" w:author="何 锦龙" w:date="2019-11-16T17:07:00Z" w:initials="何">
-    <w:p>
-      <w:pPr>
-        <w:pStyle w:val="a5"/>
-      </w:pPr>
-      <w:r>
-        <w:rPr>
-          <w:rStyle w:val="a4"/>
-        </w:rPr>
-        <w:annotationRef/>
-      </w:r>
-      <w:r>
-        <w:rPr>
-          <w:rFonts w:hint="eastAsia"/>
-          <w:lang w:eastAsia="zh-CN"/>
-        </w:rPr>
-        <w:t>对排版进行相应修改</w:t>
-      </w:r>
-    </w:p>
-  </w:comment>
-  <w:comment w:id="5" w:author="何 锦龙" w:date="2019-11-16T17:05:00Z" w:initials="何">
-    <w:p>
-      <w:pPr>
-        <w:pStyle w:val="a5"/>
-        <w:rPr>
-          <w:rFonts w:hint="eastAsia"/>
           <w:lang w:eastAsia="zh-CN"/>
         </w:rPr>
       </w:pPr>
@@ -3492,7 +4576,6 @@
 <file path=word/commentsExtended.xml><?xml version="1.0" encoding="utf-8"?>
 <w15:commentsEx xmlns:wpc="http://schemas.microsoft.com/office/word/2010/wordprocessingCanvas" xmlns:cx="http://schemas.microsoft.com/office/drawing/2014/chartex" xmlns:cx1="http://schemas.microsoft.com/office/drawing/2015/9/8/chartex" xmlns:cx2="http://schemas.microsoft.com/office/drawing/2015/10/21/chartex" xmlns:cx3="http://schemas.microsoft.com/office/drawing/2016/5/9/chartex" xmlns:cx4="http://schemas.microsoft.com/office/drawing/2016/5/10/chartex" xmlns:cx5="http://schemas.microsoft.com/office/drawing/2016/5/11/chartex" xmlns:cx6="http://schemas.microsoft.com/office/drawing/2016/5/12/chartex" xmlns:cx7="http://schemas.microsoft.com/office/drawing/2016/5/13/chartex" xmlns:cx8="http://schemas.microsoft.com/office/drawing/2016/5/14/chartex" xmlns:mc="http://schemas.openxmlformats.org/markup-compatibility/2006" xmlns:aink="http://schemas.microsoft.com/office/drawing/2016/ink" xmlns:am3d="http://schemas.microsoft.com/office/drawing/2017/model3d" xmlns:o="urn:schemas-microsoft-com:office:office" xmlns:r="http://schemas.openxmlformats.org/officeDocument/2006/relationships" xmlns:m="http://schemas.openxmlformats.org/officeDocument/2006/math" xmlns:v="urn:schemas-microsoft-com:vml" xmlns:wp14="http://schemas.microsoft.com/office/word/2010/wordprocessingDrawing" xmlns:wp="http://schemas.openxmlformats.org/drawingml/2006/wordprocessingDrawing" xmlns:w10="urn:schemas-microsoft-com:office:word" xmlns:w="http://schemas.openxmlformats.org/wordprocessingml/2006/main" xmlns:w14="http://schemas.microsoft.com/office/word/2010/wordml" xmlns:w15="http://schemas.microsoft.com/office/word/2012/wordml" xmlns:w16cid="http://schemas.microsoft.com/office/word/2016/wordml/cid" xmlns:w16se="http://schemas.microsoft.com/office/word/2015/wordml/symex" xmlns:wpg="http://schemas.microsoft.com/office/word/2010/wordprocessingGroup" xmlns:wpi="http://schemas.microsoft.com/office/word/2010/wordprocessingInk" xmlns:wne="http://schemas.microsoft.com/office/word/2006/wordml" xmlns:wps="http://schemas.microsoft.com/office/word/2010/wordprocessingShape" mc:Ignorable="w14 w15 w16se w16cid wp14">
   <w15:commentEx w15:paraId="5740C469" w15:done="0"/>
-  <w15:commentEx w15:paraId="6ABBD286" w15:done="0"/>
   <w15:commentEx w15:paraId="14FDE83E" w15:done="0"/>
   <w15:commentEx w15:paraId="34E31CC5" w15:done="0"/>
 </w15:commentsEx>
@@ -3501,7 +4584,6 @@
 <file path=word/commentsIds.xml><?xml version="1.0" encoding="utf-8"?>
 <w16cid:commentsIds xmlns:wpc="http://schemas.microsoft.com/office/word/2010/wordprocessingCanvas" xmlns:cx="http://schemas.microsoft.com/office/drawing/2014/chartex" xmlns:cx1="http://schemas.microsoft.com/office/drawing/2015/9/8/chartex" xmlns:cx2="http://schemas.microsoft.com/office/drawing/2015/10/21/chartex" xmlns:cx3="http://schemas.microsoft.com/office/drawing/2016/5/9/chartex" xmlns:cx4="http://schemas.microsoft.com/office/drawing/2016/5/10/chartex" xmlns:cx5="http://schemas.microsoft.com/office/drawing/2016/5/11/chartex" xmlns:cx6="http://schemas.microsoft.com/office/drawing/2016/5/12/chartex" xmlns:cx7="http://schemas.microsoft.com/office/drawing/2016/5/13/chartex" xmlns:cx8="http://schemas.microsoft.com/office/drawing/2016/5/14/chartex" xmlns:mc="http://schemas.openxmlformats.org/markup-compatibility/2006" xmlns:aink="http://schemas.microsoft.com/office/drawing/2016/ink" xmlns:am3d="http://schemas.microsoft.com/office/drawing/2017/model3d" xmlns:o="urn:schemas-microsoft-com:office:office" xmlns:r="http://schemas.openxmlformats.org/officeDocument/2006/relationships" xmlns:m="http://schemas.openxmlformats.org/officeDocument/2006/math" xmlns:v="urn:schemas-microsoft-com:vml" xmlns:wp14="http://schemas.microsoft.com/office/word/2010/wordprocessingDrawing" xmlns:wp="http://schemas.openxmlformats.org/drawingml/2006/wordprocessingDrawing" xmlns:w10="urn:schemas-microsoft-com:office:word" xmlns:w="http://schemas.openxmlformats.org/wordprocessingml/2006/main" xmlns:w14="http://schemas.microsoft.com/office/word/2010/wordml" xmlns:w15="http://schemas.microsoft.com/office/word/2012/wordml" xmlns:w16cid="http://schemas.microsoft.com/office/word/2016/wordml/cid" xmlns:w16se="http://schemas.microsoft.com/office/word/2015/wordml/symex" xmlns:wpg="http://schemas.microsoft.com/office/word/2010/wordprocessingGroup" xmlns:wpi="http://schemas.microsoft.com/office/word/2010/wordprocessingInk" xmlns:wne="http://schemas.microsoft.com/office/word/2006/wordml" xmlns:wps="http://schemas.microsoft.com/office/word/2010/wordprocessingShape" mc:Ignorable="w14 w15 w16se w16cid wp14">
   <w16cid:commentId w16cid:paraId="5740C469" w16cid:durableId="217AAA48"/>
-  <w16cid:commentId w16cid:paraId="6ABBD286" w16cid:durableId="217AA9E9"/>
   <w16cid:commentId w16cid:paraId="14FDE83E" w16cid:durableId="217AAB4A"/>
   <w16cid:commentId w16cid:paraId="34E31CC5" w16cid:durableId="217AAAE9"/>
 </w16cid:commentsIds>
@@ -4450,7 +5532,7 @@
       </w:pPr>
     </w:pPrDefault>
   </w:docDefaults>
-  <w:latentStyles w:defLockedState="0" w:defUIPriority="99" w:defSemiHidden="0" w:defUnhideWhenUsed="0" w:defQFormat="0" w:count="376">
+  <w:latentStyles w:defLockedState="0" w:defUIPriority="99" w:defSemiHidden="0" w:defUnhideWhenUsed="0" w:defQFormat="0" w:count="375">
     <w:lsdException w:name="Normal" w:uiPriority="0" w:qFormat="1"/>
     <w:lsdException w:name="heading 1" w:uiPriority="9" w:qFormat="1"/>
     <w:lsdException w:name="heading 2" w:semiHidden="1" w:uiPriority="9" w:unhideWhenUsed="1" w:qFormat="1"/>
@@ -4826,7 +5908,6 @@
     <w:lsdException w:name="Smart Hyperlink" w:semiHidden="1" w:unhideWhenUsed="1"/>
     <w:lsdException w:name="Hashtag" w:semiHidden="1" w:unhideWhenUsed="1"/>
     <w:lsdException w:name="Unresolved Mention" w:semiHidden="1" w:unhideWhenUsed="1"/>
-    <w:lsdException w:name="Smart Link" w:semiHidden="1" w:unhideWhenUsed="1"/>
   </w:latentStyles>
   <w:style w:type="paragraph" w:default="1" w:styleId="a">
     <w:name w:val="Normal"/>

</xml_diff>